<commit_message>
Commit 3 – UI Set Up
Added MenuSceneController script, modified and designed MenuScene, added proper object referencing to script and UI components
</commit_message>
<xml_diff>
--- a/Documentation/Official_External_Documentation.docx
+++ b/Documentation/Official_External_Documentation.docx
@@ -279,6 +279,7 @@
                     </mc:Fallback>
                   </mc:AlternateContent>
                 </w:r>
+                <w:proofErr w:type="spellStart"/>
                 <w:r>
                   <w:rPr>
                     <w:rFonts w:eastAsiaTheme="majorEastAsia" w:cstheme="majorBidi"/>
@@ -286,7 +287,17 @@
                     <w:sz w:val="60"/>
                     <w:szCs w:val="60"/>
                   </w:rPr>
-                  <w:t>Imouto’s Revenge</w:t>
+                  <w:t>Imouto’s</w:t>
+                </w:r>
+                <w:proofErr w:type="spellEnd"/>
+                <w:r>
+                  <w:rPr>
+                    <w:rFonts w:eastAsiaTheme="majorEastAsia" w:cstheme="majorBidi"/>
+                    <w:b/>
+                    <w:sz w:val="60"/>
+                    <w:szCs w:val="60"/>
+                  </w:rPr>
+                  <w:t xml:space="preserve"> Revenge</w:t>
                 </w:r>
                 <w:r>
                   <w:rPr>
@@ -296,8 +307,19 @@
                     <w:szCs w:val="60"/>
                   </w:rPr>
                   <w:br/>
-                  <w:t>Death of Oni-chan</w:t>
+                  <w:t>Death of Oni-</w:t>
                 </w:r>
+                <w:proofErr w:type="spellStart"/>
+                <w:r>
+                  <w:rPr>
+                    <w:rFonts w:eastAsiaTheme="majorEastAsia" w:cstheme="majorBidi"/>
+                    <w:b/>
+                    <w:sz w:val="60"/>
+                    <w:szCs w:val="60"/>
+                  </w:rPr>
+                  <w:t>chan</w:t>
+                </w:r>
+                <w:proofErr w:type="spellEnd"/>
                 <w:r>
                   <w:rPr>
                     <w:rFonts w:eastAsiaTheme="majorEastAsia" w:cstheme="majorBidi"/>
@@ -640,7 +662,11 @@
     <w:sdt>
       <w:sdtPr>
         <w:rPr>
-          <w:rFonts w:asciiTheme="minorHAnsi" w:hAnsiTheme="minorHAnsi"/>
+          <w:rFonts w:asciiTheme="minorHAnsi" w:eastAsiaTheme="minorEastAsia" w:hAnsiTheme="minorHAnsi" w:cstheme="minorBidi"/>
+          <w:color w:val="auto"/>
+          <w:sz w:val="22"/>
+          <w:szCs w:val="22"/>
+          <w:lang w:val="en-CA" w:eastAsia="zh-TW"/>
         </w:rPr>
         <w:id w:val="1856460500"/>
         <w:docPartObj>
@@ -650,14 +676,9 @@
       </w:sdtPr>
       <w:sdtEndPr>
         <w:rPr>
-          <w:rFonts w:eastAsiaTheme="minorEastAsia" w:cstheme="minorBidi"/>
           <w:b/>
           <w:bCs/>
           <w:noProof/>
-          <w:color w:val="auto"/>
-          <w:sz w:val="22"/>
-          <w:szCs w:val="22"/>
-          <w:lang w:val="en-CA" w:eastAsia="zh-TW"/>
         </w:rPr>
       </w:sdtEndPr>
       <w:sdtContent>
@@ -696,7 +717,7 @@
           <w:r>
             <w:fldChar w:fldCharType="separate"/>
           </w:r>
-          <w:hyperlink w:anchor="_Toc481417609" w:history="1">
+          <w:hyperlink w:anchor="_Toc481443108" w:history="1">
             <w:r>
               <w:rPr>
                 <w:rStyle w:val="Hyperlink"/>
@@ -724,7 +745,7 @@
                 <w:noProof/>
                 <w:webHidden/>
               </w:rPr>
-              <w:instrText xml:space="preserve"> PAGEREF _Toc481417609 \h </w:instrText>
+              <w:instrText xml:space="preserve"> PAGEREF _Toc481443108 \h </w:instrText>
             </w:r>
             <w:r>
               <w:rPr>
@@ -745,6 +766,787 @@
                 <w:webHidden/>
               </w:rPr>
               <w:t>3</w:t>
+            </w:r>
+            <w:r>
+              <w:rPr>
+                <w:noProof/>
+                <w:webHidden/>
+              </w:rPr>
+              <w:fldChar w:fldCharType="end"/>
+            </w:r>
+          </w:hyperlink>
+        </w:p>
+        <w:p>
+          <w:pPr>
+            <w:pStyle w:val="TOC1"/>
+            <w:tabs>
+              <w:tab w:val="right" w:leader="dot" w:pos="9350"/>
+            </w:tabs>
+            <w:rPr>
+              <w:rFonts w:cstheme="minorBidi"/>
+              <w:noProof/>
+              <w:lang w:val="en-CA" w:eastAsia="en-CA"/>
+            </w:rPr>
+          </w:pPr>
+          <w:hyperlink w:anchor="_Toc481443109" w:history="1">
+            <w:r>
+              <w:rPr>
+                <w:rStyle w:val="Hyperlink"/>
+                <w:b/>
+                <w:noProof/>
+              </w:rPr>
+              <w:t>Detailed Game Description:</w:t>
+            </w:r>
+            <w:r>
+              <w:rPr>
+                <w:noProof/>
+                <w:webHidden/>
+              </w:rPr>
+              <w:tab/>
+            </w:r>
+            <w:r>
+              <w:rPr>
+                <w:noProof/>
+                <w:webHidden/>
+              </w:rPr>
+              <w:fldChar w:fldCharType="begin"/>
+            </w:r>
+            <w:r>
+              <w:rPr>
+                <w:noProof/>
+                <w:webHidden/>
+              </w:rPr>
+              <w:instrText xml:space="preserve"> PAGEREF _Toc481443109 \h </w:instrText>
+            </w:r>
+            <w:r>
+              <w:rPr>
+                <w:noProof/>
+                <w:webHidden/>
+              </w:rPr>
+            </w:r>
+            <w:r>
+              <w:rPr>
+                <w:noProof/>
+                <w:webHidden/>
+              </w:rPr>
+              <w:fldChar w:fldCharType="separate"/>
+            </w:r>
+            <w:r>
+              <w:rPr>
+                <w:noProof/>
+                <w:webHidden/>
+              </w:rPr>
+              <w:t>4</w:t>
+            </w:r>
+            <w:r>
+              <w:rPr>
+                <w:noProof/>
+                <w:webHidden/>
+              </w:rPr>
+              <w:fldChar w:fldCharType="end"/>
+            </w:r>
+          </w:hyperlink>
+        </w:p>
+        <w:p>
+          <w:pPr>
+            <w:pStyle w:val="TOC1"/>
+            <w:tabs>
+              <w:tab w:val="right" w:leader="dot" w:pos="9350"/>
+            </w:tabs>
+            <w:rPr>
+              <w:rFonts w:cstheme="minorBidi"/>
+              <w:noProof/>
+              <w:lang w:val="en-CA" w:eastAsia="en-CA"/>
+            </w:rPr>
+          </w:pPr>
+          <w:hyperlink w:anchor="_Toc481443110" w:history="1">
+            <w:r>
+              <w:rPr>
+                <w:rStyle w:val="Hyperlink"/>
+                <w:b/>
+                <w:noProof/>
+              </w:rPr>
+              <w:t>Game Play Mechanics</w:t>
+            </w:r>
+            <w:r>
+              <w:rPr>
+                <w:noProof/>
+                <w:webHidden/>
+              </w:rPr>
+              <w:tab/>
+            </w:r>
+            <w:r>
+              <w:rPr>
+                <w:noProof/>
+                <w:webHidden/>
+              </w:rPr>
+              <w:fldChar w:fldCharType="begin"/>
+            </w:r>
+            <w:r>
+              <w:rPr>
+                <w:noProof/>
+                <w:webHidden/>
+              </w:rPr>
+              <w:instrText xml:space="preserve"> PAGEREF _Toc481443110 \h </w:instrText>
+            </w:r>
+            <w:r>
+              <w:rPr>
+                <w:noProof/>
+                <w:webHidden/>
+              </w:rPr>
+            </w:r>
+            <w:r>
+              <w:rPr>
+                <w:noProof/>
+                <w:webHidden/>
+              </w:rPr>
+              <w:fldChar w:fldCharType="separate"/>
+            </w:r>
+            <w:r>
+              <w:rPr>
+                <w:noProof/>
+                <w:webHidden/>
+              </w:rPr>
+              <w:t>4</w:t>
+            </w:r>
+            <w:r>
+              <w:rPr>
+                <w:noProof/>
+                <w:webHidden/>
+              </w:rPr>
+              <w:fldChar w:fldCharType="end"/>
+            </w:r>
+          </w:hyperlink>
+        </w:p>
+        <w:p>
+          <w:pPr>
+            <w:pStyle w:val="TOC1"/>
+            <w:tabs>
+              <w:tab w:val="right" w:leader="dot" w:pos="9350"/>
+            </w:tabs>
+            <w:rPr>
+              <w:rFonts w:cstheme="minorBidi"/>
+              <w:noProof/>
+              <w:lang w:val="en-CA" w:eastAsia="en-CA"/>
+            </w:rPr>
+          </w:pPr>
+          <w:hyperlink w:anchor="_Toc481443111" w:history="1">
+            <w:r>
+              <w:rPr>
+                <w:rStyle w:val="Hyperlink"/>
+                <w:b/>
+                <w:noProof/>
+              </w:rPr>
+              <w:t>Camera</w:t>
+            </w:r>
+            <w:r>
+              <w:rPr>
+                <w:noProof/>
+                <w:webHidden/>
+              </w:rPr>
+              <w:tab/>
+            </w:r>
+            <w:r>
+              <w:rPr>
+                <w:noProof/>
+                <w:webHidden/>
+              </w:rPr>
+              <w:fldChar w:fldCharType="begin"/>
+            </w:r>
+            <w:r>
+              <w:rPr>
+                <w:noProof/>
+                <w:webHidden/>
+              </w:rPr>
+              <w:instrText xml:space="preserve"> PAGEREF _Toc481443111 \h </w:instrText>
+            </w:r>
+            <w:r>
+              <w:rPr>
+                <w:noProof/>
+                <w:webHidden/>
+              </w:rPr>
+            </w:r>
+            <w:r>
+              <w:rPr>
+                <w:noProof/>
+                <w:webHidden/>
+              </w:rPr>
+              <w:fldChar w:fldCharType="separate"/>
+            </w:r>
+            <w:r>
+              <w:rPr>
+                <w:noProof/>
+                <w:webHidden/>
+              </w:rPr>
+              <w:t>4</w:t>
+            </w:r>
+            <w:r>
+              <w:rPr>
+                <w:noProof/>
+                <w:webHidden/>
+              </w:rPr>
+              <w:fldChar w:fldCharType="end"/>
+            </w:r>
+          </w:hyperlink>
+        </w:p>
+        <w:p>
+          <w:pPr>
+            <w:pStyle w:val="TOC1"/>
+            <w:tabs>
+              <w:tab w:val="right" w:leader="dot" w:pos="9350"/>
+            </w:tabs>
+            <w:rPr>
+              <w:rFonts w:cstheme="minorBidi"/>
+              <w:noProof/>
+              <w:lang w:val="en-CA" w:eastAsia="en-CA"/>
+            </w:rPr>
+          </w:pPr>
+          <w:hyperlink w:anchor="_Toc481443112" w:history="1">
+            <w:r>
+              <w:rPr>
+                <w:rStyle w:val="Hyperlink"/>
+                <w:b/>
+                <w:noProof/>
+              </w:rPr>
+              <w:t>Controls</w:t>
+            </w:r>
+            <w:r>
+              <w:rPr>
+                <w:noProof/>
+                <w:webHidden/>
+              </w:rPr>
+              <w:tab/>
+            </w:r>
+            <w:r>
+              <w:rPr>
+                <w:noProof/>
+                <w:webHidden/>
+              </w:rPr>
+              <w:fldChar w:fldCharType="begin"/>
+            </w:r>
+            <w:r>
+              <w:rPr>
+                <w:noProof/>
+                <w:webHidden/>
+              </w:rPr>
+              <w:instrText xml:space="preserve"> PAGEREF _Toc481443112 \h </w:instrText>
+            </w:r>
+            <w:r>
+              <w:rPr>
+                <w:noProof/>
+                <w:webHidden/>
+              </w:rPr>
+            </w:r>
+            <w:r>
+              <w:rPr>
+                <w:noProof/>
+                <w:webHidden/>
+              </w:rPr>
+              <w:fldChar w:fldCharType="separate"/>
+            </w:r>
+            <w:r>
+              <w:rPr>
+                <w:noProof/>
+                <w:webHidden/>
+              </w:rPr>
+              <w:t>4</w:t>
+            </w:r>
+            <w:r>
+              <w:rPr>
+                <w:noProof/>
+                <w:webHidden/>
+              </w:rPr>
+              <w:fldChar w:fldCharType="end"/>
+            </w:r>
+          </w:hyperlink>
+        </w:p>
+        <w:p>
+          <w:pPr>
+            <w:pStyle w:val="TOC1"/>
+            <w:tabs>
+              <w:tab w:val="right" w:leader="dot" w:pos="9350"/>
+            </w:tabs>
+            <w:rPr>
+              <w:rFonts w:cstheme="minorBidi"/>
+              <w:noProof/>
+              <w:lang w:val="en-CA" w:eastAsia="en-CA"/>
+            </w:rPr>
+          </w:pPr>
+          <w:hyperlink w:anchor="_Toc481443113" w:history="1">
+            <w:r>
+              <w:rPr>
+                <w:rStyle w:val="Hyperlink"/>
+                <w:b/>
+                <w:noProof/>
+              </w:rPr>
+              <w:t>Saving and Loading</w:t>
+            </w:r>
+            <w:r>
+              <w:rPr>
+                <w:noProof/>
+                <w:webHidden/>
+              </w:rPr>
+              <w:tab/>
+            </w:r>
+            <w:r>
+              <w:rPr>
+                <w:noProof/>
+                <w:webHidden/>
+              </w:rPr>
+              <w:fldChar w:fldCharType="begin"/>
+            </w:r>
+            <w:r>
+              <w:rPr>
+                <w:noProof/>
+                <w:webHidden/>
+              </w:rPr>
+              <w:instrText xml:space="preserve"> PAGEREF _Toc481443113 \h </w:instrText>
+            </w:r>
+            <w:r>
+              <w:rPr>
+                <w:noProof/>
+                <w:webHidden/>
+              </w:rPr>
+            </w:r>
+            <w:r>
+              <w:rPr>
+                <w:noProof/>
+                <w:webHidden/>
+              </w:rPr>
+              <w:fldChar w:fldCharType="separate"/>
+            </w:r>
+            <w:r>
+              <w:rPr>
+                <w:noProof/>
+                <w:webHidden/>
+              </w:rPr>
+              <w:t>4</w:t>
+            </w:r>
+            <w:r>
+              <w:rPr>
+                <w:noProof/>
+                <w:webHidden/>
+              </w:rPr>
+              <w:fldChar w:fldCharType="end"/>
+            </w:r>
+          </w:hyperlink>
+        </w:p>
+        <w:p>
+          <w:pPr>
+            <w:pStyle w:val="TOC1"/>
+            <w:tabs>
+              <w:tab w:val="right" w:leader="dot" w:pos="9350"/>
+            </w:tabs>
+            <w:rPr>
+              <w:rFonts w:cstheme="minorBidi"/>
+              <w:noProof/>
+              <w:lang w:val="en-CA" w:eastAsia="en-CA"/>
+            </w:rPr>
+          </w:pPr>
+          <w:hyperlink w:anchor="_Toc481443114" w:history="1">
+            <w:r>
+              <w:rPr>
+                <w:rStyle w:val="Hyperlink"/>
+                <w:b/>
+                <w:noProof/>
+              </w:rPr>
+              <w:t>Interface Sketch</w:t>
+            </w:r>
+            <w:r>
+              <w:rPr>
+                <w:noProof/>
+                <w:webHidden/>
+              </w:rPr>
+              <w:tab/>
+            </w:r>
+            <w:r>
+              <w:rPr>
+                <w:noProof/>
+                <w:webHidden/>
+              </w:rPr>
+              <w:fldChar w:fldCharType="begin"/>
+            </w:r>
+            <w:r>
+              <w:rPr>
+                <w:noProof/>
+                <w:webHidden/>
+              </w:rPr>
+              <w:instrText xml:space="preserve"> PAGEREF _Toc481443114 \h </w:instrText>
+            </w:r>
+            <w:r>
+              <w:rPr>
+                <w:noProof/>
+                <w:webHidden/>
+              </w:rPr>
+            </w:r>
+            <w:r>
+              <w:rPr>
+                <w:noProof/>
+                <w:webHidden/>
+              </w:rPr>
+              <w:fldChar w:fldCharType="separate"/>
+            </w:r>
+            <w:r>
+              <w:rPr>
+                <w:noProof/>
+                <w:webHidden/>
+              </w:rPr>
+              <w:t>4</w:t>
+            </w:r>
+            <w:r>
+              <w:rPr>
+                <w:noProof/>
+                <w:webHidden/>
+              </w:rPr>
+              <w:fldChar w:fldCharType="end"/>
+            </w:r>
+          </w:hyperlink>
+        </w:p>
+        <w:p>
+          <w:pPr>
+            <w:pStyle w:val="TOC1"/>
+            <w:tabs>
+              <w:tab w:val="right" w:leader="dot" w:pos="9350"/>
+            </w:tabs>
+            <w:rPr>
+              <w:rFonts w:cstheme="minorBidi"/>
+              <w:noProof/>
+              <w:lang w:val="en-CA" w:eastAsia="en-CA"/>
+            </w:rPr>
+          </w:pPr>
+          <w:hyperlink w:anchor="_Toc481443115" w:history="1">
+            <w:r>
+              <w:rPr>
+                <w:rStyle w:val="Hyperlink"/>
+                <w:b/>
+                <w:noProof/>
+              </w:rPr>
+              <w:t>Character</w:t>
+            </w:r>
+            <w:r>
+              <w:rPr>
+                <w:noProof/>
+                <w:webHidden/>
+              </w:rPr>
+              <w:tab/>
+            </w:r>
+            <w:r>
+              <w:rPr>
+                <w:noProof/>
+                <w:webHidden/>
+              </w:rPr>
+              <w:fldChar w:fldCharType="begin"/>
+            </w:r>
+            <w:r>
+              <w:rPr>
+                <w:noProof/>
+                <w:webHidden/>
+              </w:rPr>
+              <w:instrText xml:space="preserve"> PAGEREF _Toc481443115 \h </w:instrText>
+            </w:r>
+            <w:r>
+              <w:rPr>
+                <w:noProof/>
+                <w:webHidden/>
+              </w:rPr>
+            </w:r>
+            <w:r>
+              <w:rPr>
+                <w:noProof/>
+                <w:webHidden/>
+              </w:rPr>
+              <w:fldChar w:fldCharType="separate"/>
+            </w:r>
+            <w:r>
+              <w:rPr>
+                <w:noProof/>
+                <w:webHidden/>
+              </w:rPr>
+              <w:t>5</w:t>
+            </w:r>
+            <w:r>
+              <w:rPr>
+                <w:noProof/>
+                <w:webHidden/>
+              </w:rPr>
+              <w:fldChar w:fldCharType="end"/>
+            </w:r>
+          </w:hyperlink>
+        </w:p>
+        <w:p>
+          <w:pPr>
+            <w:pStyle w:val="TOC1"/>
+            <w:tabs>
+              <w:tab w:val="right" w:leader="dot" w:pos="9350"/>
+            </w:tabs>
+            <w:rPr>
+              <w:rFonts w:cstheme="minorBidi"/>
+              <w:noProof/>
+              <w:lang w:val="en-CA" w:eastAsia="en-CA"/>
+            </w:rPr>
+          </w:pPr>
+          <w:hyperlink w:anchor="_Toc481443116" w:history="1">
+            <w:r>
+              <w:rPr>
+                <w:rStyle w:val="Hyperlink"/>
+                <w:b/>
+                <w:noProof/>
+              </w:rPr>
+              <w:t>Enemies</w:t>
+            </w:r>
+            <w:r>
+              <w:rPr>
+                <w:noProof/>
+                <w:webHidden/>
+              </w:rPr>
+              <w:tab/>
+            </w:r>
+            <w:r>
+              <w:rPr>
+                <w:noProof/>
+                <w:webHidden/>
+              </w:rPr>
+              <w:fldChar w:fldCharType="begin"/>
+            </w:r>
+            <w:r>
+              <w:rPr>
+                <w:noProof/>
+                <w:webHidden/>
+              </w:rPr>
+              <w:instrText xml:space="preserve"> PAGEREF _Toc481443116 \h </w:instrText>
+            </w:r>
+            <w:r>
+              <w:rPr>
+                <w:noProof/>
+                <w:webHidden/>
+              </w:rPr>
+            </w:r>
+            <w:r>
+              <w:rPr>
+                <w:noProof/>
+                <w:webHidden/>
+              </w:rPr>
+              <w:fldChar w:fldCharType="separate"/>
+            </w:r>
+            <w:r>
+              <w:rPr>
+                <w:noProof/>
+                <w:webHidden/>
+              </w:rPr>
+              <w:t>5</w:t>
+            </w:r>
+            <w:r>
+              <w:rPr>
+                <w:noProof/>
+                <w:webHidden/>
+              </w:rPr>
+              <w:fldChar w:fldCharType="end"/>
+            </w:r>
+          </w:hyperlink>
+        </w:p>
+        <w:p>
+          <w:pPr>
+            <w:pStyle w:val="TOC1"/>
+            <w:tabs>
+              <w:tab w:val="right" w:leader="dot" w:pos="9350"/>
+            </w:tabs>
+            <w:rPr>
+              <w:rFonts w:cstheme="minorBidi"/>
+              <w:noProof/>
+              <w:lang w:val="en-CA" w:eastAsia="en-CA"/>
+            </w:rPr>
+          </w:pPr>
+          <w:hyperlink w:anchor="_Toc481443117" w:history="1">
+            <w:r>
+              <w:rPr>
+                <w:rStyle w:val="Hyperlink"/>
+                <w:b/>
+                <w:noProof/>
+              </w:rPr>
+              <w:t>Scoring</w:t>
+            </w:r>
+            <w:r>
+              <w:rPr>
+                <w:noProof/>
+                <w:webHidden/>
+              </w:rPr>
+              <w:tab/>
+            </w:r>
+            <w:r>
+              <w:rPr>
+                <w:noProof/>
+                <w:webHidden/>
+              </w:rPr>
+              <w:fldChar w:fldCharType="begin"/>
+            </w:r>
+            <w:r>
+              <w:rPr>
+                <w:noProof/>
+                <w:webHidden/>
+              </w:rPr>
+              <w:instrText xml:space="preserve"> PAGEREF _Toc481443117 \h </w:instrText>
+            </w:r>
+            <w:r>
+              <w:rPr>
+                <w:noProof/>
+                <w:webHidden/>
+              </w:rPr>
+            </w:r>
+            <w:r>
+              <w:rPr>
+                <w:noProof/>
+                <w:webHidden/>
+              </w:rPr>
+              <w:fldChar w:fldCharType="separate"/>
+            </w:r>
+            <w:r>
+              <w:rPr>
+                <w:noProof/>
+                <w:webHidden/>
+              </w:rPr>
+              <w:t>5</w:t>
+            </w:r>
+            <w:r>
+              <w:rPr>
+                <w:noProof/>
+                <w:webHidden/>
+              </w:rPr>
+              <w:fldChar w:fldCharType="end"/>
+            </w:r>
+          </w:hyperlink>
+        </w:p>
+        <w:p>
+          <w:pPr>
+            <w:pStyle w:val="TOC1"/>
+            <w:tabs>
+              <w:tab w:val="right" w:leader="dot" w:pos="9350"/>
+            </w:tabs>
+            <w:rPr>
+              <w:rFonts w:cstheme="minorBidi"/>
+              <w:noProof/>
+              <w:lang w:val="en-CA" w:eastAsia="en-CA"/>
+            </w:rPr>
+          </w:pPr>
+          <w:hyperlink w:anchor="_Toc481443118" w:history="1">
+            <w:r>
+              <w:rPr>
+                <w:rStyle w:val="Hyperlink"/>
+                <w:b/>
+                <w:noProof/>
+              </w:rPr>
+              <w:t>Sound Index</w:t>
+            </w:r>
+            <w:r>
+              <w:rPr>
+                <w:noProof/>
+                <w:webHidden/>
+              </w:rPr>
+              <w:tab/>
+            </w:r>
+            <w:r>
+              <w:rPr>
+                <w:noProof/>
+                <w:webHidden/>
+              </w:rPr>
+              <w:fldChar w:fldCharType="begin"/>
+            </w:r>
+            <w:r>
+              <w:rPr>
+                <w:noProof/>
+                <w:webHidden/>
+              </w:rPr>
+              <w:instrText xml:space="preserve"> PAGEREF _Toc481443118 \h </w:instrText>
+            </w:r>
+            <w:r>
+              <w:rPr>
+                <w:noProof/>
+                <w:webHidden/>
+              </w:rPr>
+            </w:r>
+            <w:r>
+              <w:rPr>
+                <w:noProof/>
+                <w:webHidden/>
+              </w:rPr>
+              <w:fldChar w:fldCharType="separate"/>
+            </w:r>
+            <w:r>
+              <w:rPr>
+                <w:noProof/>
+                <w:webHidden/>
+              </w:rPr>
+              <w:t>5</w:t>
+            </w:r>
+            <w:r>
+              <w:rPr>
+                <w:noProof/>
+                <w:webHidden/>
+              </w:rPr>
+              <w:fldChar w:fldCharType="end"/>
+            </w:r>
+          </w:hyperlink>
+        </w:p>
+        <w:p>
+          <w:pPr>
+            <w:pStyle w:val="TOC1"/>
+            <w:tabs>
+              <w:tab w:val="right" w:leader="dot" w:pos="9350"/>
+            </w:tabs>
+            <w:rPr>
+              <w:rFonts w:cstheme="minorBidi"/>
+              <w:noProof/>
+              <w:lang w:val="en-CA" w:eastAsia="en-CA"/>
+            </w:rPr>
+          </w:pPr>
+          <w:hyperlink w:anchor="_Toc481443119" w:history="1">
+            <w:r>
+              <w:rPr>
+                <w:rStyle w:val="Hyperlink"/>
+                <w:b/>
+                <w:noProof/>
+              </w:rPr>
+              <w:t>Art/Multimedia Index</w:t>
+            </w:r>
+            <w:r>
+              <w:rPr>
+                <w:noProof/>
+                <w:webHidden/>
+              </w:rPr>
+              <w:tab/>
+            </w:r>
+            <w:r>
+              <w:rPr>
+                <w:noProof/>
+                <w:webHidden/>
+              </w:rPr>
+              <w:fldChar w:fldCharType="begin"/>
+            </w:r>
+            <w:r>
+              <w:rPr>
+                <w:noProof/>
+                <w:webHidden/>
+              </w:rPr>
+              <w:instrText xml:space="preserve"> PAGEREF _Toc481443119 \h </w:instrText>
+            </w:r>
+            <w:r>
+              <w:rPr>
+                <w:noProof/>
+                <w:webHidden/>
+              </w:rPr>
+            </w:r>
+            <w:r>
+              <w:rPr>
+                <w:noProof/>
+                <w:webHidden/>
+              </w:rPr>
+              <w:fldChar w:fldCharType="separate"/>
+            </w:r>
+            <w:r>
+              <w:rPr>
+                <w:noProof/>
+                <w:webHidden/>
+              </w:rPr>
+              <w:t>5</w:t>
             </w:r>
             <w:r>
               <w:rPr>
@@ -1009,7 +1811,7 @@
           <w:sz w:val="40"/>
         </w:rPr>
       </w:pPr>
-      <w:bookmarkStart w:id="0" w:name="_Toc481417609"/>
+      <w:bookmarkStart w:id="0" w:name="_Toc481443108"/>
       <w:r>
         <w:rPr>
           <w:rFonts w:asciiTheme="minorHAnsi" w:hAnsiTheme="minorHAnsi"/>
@@ -1017,7 +1819,6 @@
           <w:color w:val="auto"/>
           <w:sz w:val="40"/>
         </w:rPr>
-        <w:lastRenderedPageBreak/>
         <w:t>Version History</w:t>
       </w:r>
       <w:r>
@@ -1098,17 +1899,7 @@
           <w:szCs w:val="20"/>
           <w:lang w:val="en-US" w:eastAsia="en-US"/>
         </w:rPr>
-        <w:t xml:space="preserve"> </w:t>
-      </w:r>
-      <w:r>
-        <w:rPr>
-          <w:rFonts w:eastAsia="Times New Roman" w:cs="Consolas"/>
-          <w:b/>
-          <w:sz w:val="24"/>
-          <w:szCs w:val="20"/>
-          <w:lang w:val="en-US" w:eastAsia="en-US"/>
-        </w:rPr>
-        <w:t>Initial commit</w:t>
+        <w:t xml:space="preserve"> Initial commit</w:t>
       </w:r>
       <w:r>
         <w:rPr>
@@ -1174,10 +1965,28 @@
           <w:szCs w:val="20"/>
           <w:lang w:val="en-US" w:eastAsia="en-US"/>
         </w:rPr>
-        <w:t>documentation and Unity project</w:t>
+        <w:t xml:space="preserve">documentation and </w:t>
+      </w:r>
+      <w:r>
+        <w:rPr>
+          <w:rFonts w:eastAsia="Times New Roman" w:cs="Consolas"/>
+          <w:sz w:val="24"/>
+          <w:szCs w:val="20"/>
+          <w:lang w:val="en-US" w:eastAsia="en-US"/>
+        </w:rPr>
+        <w:t>b</w:t>
       </w:r>
       <w:bookmarkStart w:id="1" w:name="_GoBack"/>
       <w:bookmarkEnd w:id="1"/>
+      <w:r>
+        <w:rPr>
+          <w:rFonts w:eastAsia="Times New Roman" w:cs="Consolas"/>
+          <w:sz w:val="24"/>
+          <w:szCs w:val="20"/>
+          <w:lang w:val="en-US" w:eastAsia="en-US"/>
+        </w:rPr>
+        <w:t>egan Unity Project</w:t>
+      </w:r>
     </w:p>
     <w:p>
       <w:pPr>
@@ -1216,7 +2025,27 @@
           <w:szCs w:val="20"/>
           <w:lang w:val="en-US" w:eastAsia="en-US"/>
         </w:rPr>
-        <w:t xml:space="preserve">Commit 2 </w:t>
+        <w:t>C</w:t>
+      </w:r>
+      <w:r>
+        <w:rPr>
+          <w:rFonts w:eastAsia="Times New Roman" w:cs="Consolas"/>
+          <w:b/>
+          <w:sz w:val="24"/>
+          <w:szCs w:val="20"/>
+          <w:lang w:val="en-US" w:eastAsia="en-US"/>
+        </w:rPr>
+        <w:t>ommit 2</w:t>
+      </w:r>
+      <w:r>
+        <w:rPr>
+          <w:rFonts w:eastAsia="Times New Roman" w:cs="Consolas"/>
+          <w:b/>
+          <w:sz w:val="24"/>
+          <w:szCs w:val="20"/>
+          <w:lang w:val="en-US" w:eastAsia="en-US"/>
+        </w:rPr>
+        <w:t xml:space="preserve"> </w:t>
       </w:r>
       <w:r>
         <w:rPr>
@@ -1354,6 +2183,56 @@
           <w:lang w:val="en-US" w:eastAsia="en-US"/>
         </w:rPr>
       </w:pPr>
+      <w:r>
+        <w:rPr>
+          <w:rFonts w:eastAsia="Times New Roman" w:cs="Consolas"/>
+          <w:b/>
+          <w:sz w:val="24"/>
+          <w:szCs w:val="20"/>
+          <w:lang w:val="en-US" w:eastAsia="en-US"/>
+        </w:rPr>
+        <w:t xml:space="preserve">Commit 3 </w:t>
+      </w:r>
+      <w:r>
+        <w:rPr>
+          <w:rFonts w:eastAsia="Times New Roman" w:cs="Consolas"/>
+          <w:b/>
+          <w:sz w:val="24"/>
+          <w:szCs w:val="20"/>
+          <w:lang w:val="en-US" w:eastAsia="en-US"/>
+        </w:rPr>
+        <w:t>–</w:t>
+      </w:r>
+      <w:r>
+        <w:rPr>
+          <w:rFonts w:eastAsia="Times New Roman" w:cs="Consolas"/>
+          <w:b/>
+          <w:sz w:val="24"/>
+          <w:szCs w:val="20"/>
+          <w:lang w:val="en-US" w:eastAsia="en-US"/>
+        </w:rPr>
+        <w:t xml:space="preserve"> </w:t>
+      </w:r>
+      <w:r>
+        <w:rPr>
+          <w:rFonts w:eastAsia="Times New Roman" w:cs="Consolas"/>
+          <w:b/>
+          <w:sz w:val="24"/>
+          <w:szCs w:val="20"/>
+          <w:lang w:val="en-US" w:eastAsia="en-US"/>
+        </w:rPr>
+        <w:t>UI Set Up</w:t>
+      </w:r>
+      <w:r>
+        <w:rPr>
+          <w:rFonts w:eastAsia="Times New Roman" w:cs="Consolas"/>
+          <w:b/>
+          <w:sz w:val="24"/>
+          <w:szCs w:val="20"/>
+          <w:lang w:val="en-US" w:eastAsia="en-US"/>
+        </w:rPr>
+        <w:t>:</w:t>
+      </w:r>
     </w:p>
     <w:p>
       <w:pPr>
@@ -1377,6 +2256,115 @@
         </w:tabs>
         <w:spacing w:before="150" w:after="150" w:line="240" w:lineRule="auto"/>
         <w:rPr>
+          <w:rFonts w:eastAsia="Times New Roman" w:cs="Consolas"/>
+          <w:sz w:val="24"/>
+          <w:szCs w:val="20"/>
+          <w:lang w:val="en-US" w:eastAsia="en-US"/>
+        </w:rPr>
+      </w:pPr>
+      <w:r>
+        <w:rPr>
+          <w:rFonts w:eastAsia="Times New Roman" w:cs="Consolas"/>
+          <w:sz w:val="24"/>
+          <w:szCs w:val="20"/>
+          <w:lang w:val="en-US" w:eastAsia="en-US"/>
+        </w:rPr>
+        <w:t xml:space="preserve">Added </w:t>
+      </w:r>
+      <w:proofErr w:type="spellStart"/>
+      <w:r>
+        <w:rPr>
+          <w:rFonts w:eastAsia="Times New Roman" w:cs="Consolas"/>
+          <w:sz w:val="24"/>
+          <w:szCs w:val="20"/>
+          <w:lang w:val="en-US" w:eastAsia="en-US"/>
+        </w:rPr>
+        <w:t>MenuSceneController</w:t>
+      </w:r>
+      <w:proofErr w:type="spellEnd"/>
+      <w:r>
+        <w:rPr>
+          <w:rFonts w:eastAsia="Times New Roman" w:cs="Consolas"/>
+          <w:sz w:val="24"/>
+          <w:szCs w:val="20"/>
+          <w:lang w:val="en-US" w:eastAsia="en-US"/>
+        </w:rPr>
+        <w:t xml:space="preserve"> script, modified and designed </w:t>
+      </w:r>
+      <w:proofErr w:type="spellStart"/>
+      <w:r>
+        <w:rPr>
+          <w:rFonts w:eastAsia="Times New Roman" w:cs="Consolas"/>
+          <w:sz w:val="24"/>
+          <w:szCs w:val="20"/>
+          <w:lang w:val="en-US" w:eastAsia="en-US"/>
+        </w:rPr>
+        <w:t>MenuScene</w:t>
+      </w:r>
+      <w:proofErr w:type="spellEnd"/>
+      <w:r>
+        <w:rPr>
+          <w:rFonts w:eastAsia="Times New Roman" w:cs="Consolas"/>
+          <w:sz w:val="24"/>
+          <w:szCs w:val="20"/>
+          <w:lang w:val="en-US" w:eastAsia="en-US"/>
+        </w:rPr>
+        <w:t>, added proper object referencing to script and UI components</w:t>
+      </w:r>
+    </w:p>
+    <w:p>
+      <w:pPr>
+        <w:tabs>
+          <w:tab w:val="left" w:pos="916"/>
+          <w:tab w:val="left" w:pos="1832"/>
+          <w:tab w:val="left" w:pos="2748"/>
+          <w:tab w:val="left" w:pos="3664"/>
+          <w:tab w:val="left" w:pos="4580"/>
+          <w:tab w:val="left" w:pos="5496"/>
+          <w:tab w:val="left" w:pos="6412"/>
+          <w:tab w:val="left" w:pos="7328"/>
+          <w:tab w:val="left" w:pos="8244"/>
+          <w:tab w:val="left" w:pos="9160"/>
+          <w:tab w:val="left" w:pos="10076"/>
+          <w:tab w:val="left" w:pos="10992"/>
+          <w:tab w:val="left" w:pos="11908"/>
+          <w:tab w:val="left" w:pos="12824"/>
+          <w:tab w:val="left" w:pos="13740"/>
+          <w:tab w:val="left" w:pos="14656"/>
+        </w:tabs>
+        <w:spacing w:before="150" w:after="150" w:line="240" w:lineRule="auto"/>
+        <w:jc w:val="center"/>
+        <w:rPr>
+          <w:rFonts w:eastAsia="Times New Roman" w:cs="Consolas"/>
+          <w:b/>
+          <w:sz w:val="24"/>
+          <w:szCs w:val="20"/>
+          <w:lang w:val="en-US" w:eastAsia="en-US"/>
+        </w:rPr>
+      </w:pPr>
+    </w:p>
+    <w:p>
+      <w:pPr>
+        <w:tabs>
+          <w:tab w:val="left" w:pos="916"/>
+          <w:tab w:val="left" w:pos="1832"/>
+          <w:tab w:val="left" w:pos="2748"/>
+          <w:tab w:val="left" w:pos="3664"/>
+          <w:tab w:val="left" w:pos="4580"/>
+          <w:tab w:val="left" w:pos="5496"/>
+          <w:tab w:val="left" w:pos="6412"/>
+          <w:tab w:val="left" w:pos="7328"/>
+          <w:tab w:val="left" w:pos="8244"/>
+          <w:tab w:val="left" w:pos="9160"/>
+          <w:tab w:val="left" w:pos="10076"/>
+          <w:tab w:val="left" w:pos="10992"/>
+          <w:tab w:val="left" w:pos="11908"/>
+          <w:tab w:val="left" w:pos="12824"/>
+          <w:tab w:val="left" w:pos="13740"/>
+          <w:tab w:val="left" w:pos="14656"/>
+        </w:tabs>
+        <w:spacing w:before="150" w:after="150" w:line="240" w:lineRule="auto"/>
+        <w:rPr>
           <w:rFonts w:cs="Helvetica"/>
           <w:bCs/>
           <w:color w:val="000000"/>
@@ -1471,6 +2459,7 @@
           <w:color w:val="auto"/>
         </w:rPr>
       </w:pPr>
+      <w:bookmarkStart w:id="2" w:name="_Toc481443109"/>
       <w:r>
         <w:rPr>
           <w:rFonts w:asciiTheme="minorHAnsi" w:hAnsiTheme="minorHAnsi"/>
@@ -1487,6 +2476,7 @@
         </w:rPr>
         <w:t>:</w:t>
       </w:r>
+      <w:bookmarkEnd w:id="2"/>
       <w:r>
         <w:rPr>
           <w:rFonts w:asciiTheme="minorHAnsi" w:hAnsiTheme="minorHAnsi"/>
@@ -1566,6 +2556,7 @@
           <w:szCs w:val="24"/>
         </w:rPr>
       </w:pPr>
+      <w:bookmarkStart w:id="3" w:name="_Toc481443110"/>
       <w:r>
         <w:rPr>
           <w:rFonts w:asciiTheme="minorHAnsi" w:hAnsiTheme="minorHAnsi"/>
@@ -1574,6 +2565,7 @@
         </w:rPr>
         <w:t>Game Play Mechanics</w:t>
       </w:r>
+      <w:bookmarkEnd w:id="3"/>
     </w:p>
     <w:p>
       <w:pPr>
@@ -1685,7 +2677,15 @@
           <w:sz w:val="24"/>
           <w:szCs w:val="24"/>
         </w:rPr>
-        <w:t xml:space="preserve"> and their kunai</w:t>
+        <w:t xml:space="preserve"> and their </w:t>
+      </w:r>
+      <w:proofErr w:type="spellStart"/>
+      <w:r>
+        <w:rPr>
+          <w:sz w:val="24"/>
+          <w:szCs w:val="24"/>
+        </w:rPr>
+        <w:t>kunai</w:t>
       </w:r>
       <w:r>
         <w:rPr>
@@ -1694,6 +2694,7 @@
         </w:rPr>
         <w:t>s</w:t>
       </w:r>
+      <w:proofErr w:type="spellEnd"/>
       <w:r>
         <w:rPr>
           <w:sz w:val="24"/>
@@ -1735,7 +2736,23 @@
           <w:sz w:val="24"/>
           <w:szCs w:val="24"/>
         </w:rPr>
-        <w:t xml:space="preserve">Japanese talismans/Omamori (Japanese </w:t>
+        <w:t>Japanese talismans/</w:t>
+      </w:r>
+      <w:proofErr w:type="spellStart"/>
+      <w:r>
+        <w:rPr>
+          <w:sz w:val="24"/>
+          <w:szCs w:val="24"/>
+        </w:rPr>
+        <w:t>Omamori</w:t>
+      </w:r>
+      <w:proofErr w:type="spellEnd"/>
+      <w:r>
+        <w:rPr>
+          <w:sz w:val="24"/>
+          <w:szCs w:val="24"/>
+        </w:rPr>
+        <w:t xml:space="preserve"> (Japanese </w:t>
       </w:r>
       <w:r>
         <w:rPr>
@@ -1840,6 +2857,7 @@
           <w:szCs w:val="24"/>
         </w:rPr>
       </w:pPr>
+      <w:bookmarkStart w:id="4" w:name="_Toc481443111"/>
       <w:r>
         <w:rPr>
           <w:rFonts w:asciiTheme="minorHAnsi" w:hAnsiTheme="minorHAnsi"/>
@@ -1848,6 +2866,7 @@
         </w:rPr>
         <w:t>Camera</w:t>
       </w:r>
+      <w:bookmarkEnd w:id="4"/>
     </w:p>
     <w:p>
       <w:pPr>
@@ -1886,6 +2905,7 @@
           <w:szCs w:val="24"/>
         </w:rPr>
       </w:pPr>
+      <w:bookmarkStart w:id="5" w:name="_Toc481443112"/>
       <w:r>
         <w:rPr>
           <w:rFonts w:asciiTheme="minorHAnsi" w:hAnsiTheme="minorHAnsi"/>
@@ -1894,6 +2914,7 @@
         </w:rPr>
         <w:t>Controls</w:t>
       </w:r>
+      <w:bookmarkEnd w:id="5"/>
     </w:p>
     <w:p>
       <w:pPr>
@@ -2066,6 +3087,7 @@
           <w:color w:val="auto"/>
         </w:rPr>
       </w:pPr>
+      <w:bookmarkStart w:id="6" w:name="_Toc481443113"/>
       <w:r>
         <w:rPr>
           <w:rFonts w:asciiTheme="minorHAnsi" w:hAnsiTheme="minorHAnsi"/>
@@ -2074,6 +3096,7 @@
         </w:rPr>
         <w:t>Saving and Loading</w:t>
       </w:r>
+      <w:bookmarkEnd w:id="6"/>
     </w:p>
     <w:p>
       <w:pPr>
@@ -2110,6 +3133,7 @@
           <w:color w:val="auto"/>
         </w:rPr>
       </w:pPr>
+      <w:bookmarkStart w:id="7" w:name="_Toc481443114"/>
       <w:r>
         <w:rPr>
           <w:rFonts w:asciiTheme="minorHAnsi" w:hAnsiTheme="minorHAnsi"/>
@@ -2118,6 +3142,7 @@
         </w:rPr>
         <w:t>Interface Sketch</w:t>
       </w:r>
+      <w:bookmarkEnd w:id="7"/>
     </w:p>
     <w:p>
       <w:pPr>
@@ -2131,24 +3156,22 @@
     </w:p>
     <w:p>
       <w:pPr>
-        <w:pStyle w:val="Heading2"/>
-        <w:rPr>
-          <w:rFonts w:asciiTheme="minorHAnsi" w:hAnsiTheme="minorHAnsi"/>
+        <w:pStyle w:val="Heading1"/>
+        <w:rPr>
           <w:b/>
           <w:color w:val="auto"/>
-          <w:sz w:val="32"/>
-        </w:rPr>
-      </w:pPr>
-      <w:r>
-        <w:rPr>
-          <w:rFonts w:asciiTheme="minorHAnsi" w:hAnsiTheme="minorHAnsi"/>
+        </w:rPr>
+      </w:pPr>
+      <w:bookmarkStart w:id="8" w:name="_Toc481443115"/>
+      <w:r>
+        <w:rPr>
           <w:b/>
           <w:color w:val="auto"/>
-          <w:sz w:val="32"/>
         </w:rPr>
         <w:lastRenderedPageBreak/>
         <w:t>Character</w:t>
       </w:r>
+      <w:bookmarkEnd w:id="8"/>
     </w:p>
     <w:p>
       <w:pPr>
@@ -2200,23 +3223,21 @@
     </w:p>
     <w:p>
       <w:pPr>
-        <w:pStyle w:val="Heading2"/>
-        <w:rPr>
-          <w:rFonts w:asciiTheme="minorHAnsi" w:hAnsiTheme="minorHAnsi"/>
+        <w:pStyle w:val="Heading1"/>
+        <w:rPr>
           <w:b/>
           <w:color w:val="auto"/>
-          <w:sz w:val="32"/>
-        </w:rPr>
-      </w:pPr>
-      <w:r>
-        <w:rPr>
-          <w:rFonts w:asciiTheme="minorHAnsi" w:hAnsiTheme="minorHAnsi"/>
+        </w:rPr>
+      </w:pPr>
+      <w:bookmarkStart w:id="9" w:name="_Toc481443116"/>
+      <w:r>
+        <w:rPr>
           <w:b/>
           <w:color w:val="auto"/>
-          <w:sz w:val="32"/>
         </w:rPr>
         <w:t>Enemies</w:t>
       </w:r>
+      <w:bookmarkEnd w:id="9"/>
     </w:p>
     <w:p>
       <w:pPr>
@@ -2243,23 +3264,21 @@
     </w:p>
     <w:p>
       <w:pPr>
-        <w:pStyle w:val="Heading2"/>
-        <w:rPr>
-          <w:rFonts w:asciiTheme="minorHAnsi" w:hAnsiTheme="minorHAnsi"/>
+        <w:pStyle w:val="Heading1"/>
+        <w:rPr>
           <w:b/>
           <w:color w:val="auto"/>
-          <w:sz w:val="32"/>
-        </w:rPr>
-      </w:pPr>
-      <w:r>
-        <w:rPr>
-          <w:rFonts w:asciiTheme="minorHAnsi" w:hAnsiTheme="minorHAnsi"/>
+        </w:rPr>
+      </w:pPr>
+      <w:bookmarkStart w:id="10" w:name="_Toc481443117"/>
+      <w:r>
+        <w:rPr>
           <w:b/>
           <w:color w:val="auto"/>
-          <w:sz w:val="32"/>
         </w:rPr>
         <w:t>Scoring</w:t>
       </w:r>
+      <w:bookmarkEnd w:id="10"/>
     </w:p>
     <w:p>
       <w:pPr>
@@ -2313,52 +3332,48 @@
     </w:p>
     <w:p>
       <w:pPr>
-        <w:pStyle w:val="Heading2"/>
-        <w:rPr>
-          <w:rFonts w:asciiTheme="minorHAnsi" w:hAnsiTheme="minorHAnsi"/>
+        <w:pStyle w:val="Heading1"/>
+        <w:rPr>
           <w:b/>
           <w:color w:val="auto"/>
-          <w:sz w:val="32"/>
-        </w:rPr>
-      </w:pPr>
-      <w:r>
-        <w:rPr>
-          <w:rFonts w:asciiTheme="minorHAnsi" w:hAnsiTheme="minorHAnsi"/>
+        </w:rPr>
+      </w:pPr>
+      <w:bookmarkStart w:id="11" w:name="_Toc481443118"/>
+      <w:r>
+        <w:rPr>
           <w:b/>
           <w:color w:val="auto"/>
-          <w:sz w:val="32"/>
         </w:rPr>
         <w:t>Sound Index</w:t>
       </w:r>
-    </w:p>
-    <w:p>
-      <w:pPr>
-        <w:rPr>
-          <w:b/>
-          <w:sz w:val="24"/>
-          <w:szCs w:val="24"/>
-        </w:rPr>
-      </w:pPr>
-    </w:p>
-    <w:p>
-      <w:pPr>
-        <w:pStyle w:val="Heading2"/>
-        <w:rPr>
-          <w:rFonts w:asciiTheme="minorHAnsi" w:hAnsiTheme="minorHAnsi"/>
+      <w:bookmarkEnd w:id="11"/>
+    </w:p>
+    <w:p>
+      <w:pPr>
+        <w:rPr>
+          <w:b/>
+          <w:sz w:val="24"/>
+          <w:szCs w:val="24"/>
+        </w:rPr>
+      </w:pPr>
+    </w:p>
+    <w:p>
+      <w:pPr>
+        <w:pStyle w:val="Heading1"/>
+        <w:rPr>
           <w:b/>
           <w:color w:val="auto"/>
-          <w:sz w:val="32"/>
-        </w:rPr>
-      </w:pPr>
-      <w:r>
-        <w:rPr>
-          <w:rFonts w:asciiTheme="minorHAnsi" w:hAnsiTheme="minorHAnsi"/>
+        </w:rPr>
+      </w:pPr>
+      <w:bookmarkStart w:id="12" w:name="_Toc481443119"/>
+      <w:r>
+        <w:rPr>
           <w:b/>
           <w:color w:val="auto"/>
-          <w:sz w:val="32"/>
         </w:rPr>
         <w:t>Art/Multimedia Index</w:t>
       </w:r>
+      <w:bookmarkEnd w:id="12"/>
     </w:p>
     <w:p>
       <w:pPr>
@@ -2530,7 +3545,7 @@
         <w:rFonts w:asciiTheme="majorHAnsi" w:hAnsiTheme="majorHAnsi"/>
         <w:noProof/>
       </w:rPr>
-      <w:t>3</w:t>
+      <w:t>4</w:t>
     </w:r>
     <w:r>
       <w:rPr>
@@ -4139,649 +5154,6 @@
 </w:styles>
 </file>
 
-<file path=word/glossary/document.xml><?xml version="1.0" encoding="utf-8"?>
-<w:glossaryDocument xmlns:wpc="http://schemas.microsoft.com/office/word/2010/wordprocessingCanvas" xmlns:mc="http://schemas.openxmlformats.org/markup-compatibility/2006" xmlns:o="urn:schemas-microsoft-com:office:office" xmlns:r="http://schemas.openxmlformats.org/officeDocument/2006/relationships" xmlns:m="http://schemas.openxmlformats.org/officeDocument/2006/math" xmlns:v="urn:schemas-microsoft-com:vml" xmlns:wp14="http://schemas.microsoft.com/office/word/2010/wordprocessingDrawing" xmlns:wp="http://schemas.openxmlformats.org/drawingml/2006/wordprocessingDrawing" xmlns:w10="urn:schemas-microsoft-com:office:word" xmlns:w="http://schemas.openxmlformats.org/wordprocessingml/2006/main" xmlns:w14="http://schemas.microsoft.com/office/word/2010/wordml" xmlns:w15="http://schemas.microsoft.com/office/word/2012/wordml" xmlns:wpg="http://schemas.microsoft.com/office/word/2010/wordprocessingGroup" xmlns:wpi="http://schemas.microsoft.com/office/word/2010/wordprocessingInk" xmlns:wne="http://schemas.microsoft.com/office/word/2006/wordml" xmlns:wps="http://schemas.microsoft.com/office/word/2010/wordprocessingShape" mc:Ignorable="w14 w15 wp14"/>
-</file>
-
-<file path=word/glossary/fontTable.xml><?xml version="1.0" encoding="utf-8"?>
-<w:fonts xmlns:mc="http://schemas.openxmlformats.org/markup-compatibility/2006" xmlns:r="http://schemas.openxmlformats.org/officeDocument/2006/relationships" xmlns:w="http://schemas.openxmlformats.org/wordprocessingml/2006/main" xmlns:w14="http://schemas.microsoft.com/office/word/2010/wordml" xmlns:w15="http://schemas.microsoft.com/office/word/2012/wordml" mc:Ignorable="w14 w15">
-  <w:font w:name="Symbol">
-    <w:panose1 w:val="05050102010706020507"/>
-    <w:charset w:val="02"/>
-    <w:family w:val="roman"/>
-    <w:pitch w:val="variable"/>
-    <w:sig w:usb0="00000000" w:usb1="10000000" w:usb2="00000000" w:usb3="00000000" w:csb0="80000000" w:csb1="00000000"/>
-  </w:font>
-  <w:font w:name="Times New Roman">
-    <w:panose1 w:val="02020603050405020304"/>
-    <w:charset w:val="00"/>
-    <w:family w:val="roman"/>
-    <w:pitch w:val="variable"/>
-    <w:sig w:usb0="E0002EFF" w:usb1="C0007843" w:usb2="00000009" w:usb3="00000000" w:csb0="000001FF" w:csb1="00000000"/>
-  </w:font>
-  <w:font w:name="Courier New">
-    <w:panose1 w:val="02070309020205020404"/>
-    <w:charset w:val="00"/>
-    <w:family w:val="modern"/>
-    <w:pitch w:val="fixed"/>
-    <w:sig w:usb0="E0002AFF" w:usb1="C0007843" w:usb2="00000009" w:usb3="00000000" w:csb0="000001FF" w:csb1="00000000"/>
-  </w:font>
-  <w:font w:name="Wingdings">
-    <w:panose1 w:val="05000000000000000000"/>
-    <w:charset w:val="02"/>
-    <w:family w:val="auto"/>
-    <w:pitch w:val="variable"/>
-    <w:sig w:usb0="00000000" w:usb1="10000000" w:usb2="00000000" w:usb3="00000000" w:csb0="80000000" w:csb1="00000000"/>
-  </w:font>
-  <w:font w:name="Calibri">
-    <w:panose1 w:val="020F0502020204030204"/>
-    <w:charset w:val="00"/>
-    <w:family w:val="swiss"/>
-    <w:pitch w:val="variable"/>
-    <w:sig w:usb0="E00002FF" w:usb1="4000ACFF" w:usb2="00000001" w:usb3="00000000" w:csb0="0000019F" w:csb1="00000000"/>
-  </w:font>
-  <w:font w:name="PMingLiU">
-    <w:altName w:val="新細明體"/>
-    <w:panose1 w:val="02020500000000000000"/>
-    <w:charset w:val="88"/>
-    <w:family w:val="roman"/>
-    <w:pitch w:val="variable"/>
-    <w:sig w:usb0="A00002FF" w:usb1="28CFFCFA" w:usb2="00000016" w:usb3="00000000" w:csb0="00100001" w:csb1="00000000"/>
-  </w:font>
-  <w:font w:name="Cambria">
-    <w:panose1 w:val="02040503050406030204"/>
-    <w:charset w:val="00"/>
-    <w:family w:val="roman"/>
-    <w:pitch w:val="variable"/>
-    <w:sig w:usb0="E00002FF" w:usb1="400004FF" w:usb2="00000000" w:usb3="00000000" w:csb0="0000019F" w:csb1="00000000"/>
-  </w:font>
-  <w:font w:name="Tahoma">
-    <w:panose1 w:val="020B0604030504040204"/>
-    <w:charset w:val="00"/>
-    <w:family w:val="swiss"/>
-    <w:pitch w:val="variable"/>
-    <w:sig w:usb0="E1002EFF" w:usb1="C000605B" w:usb2="00000029" w:usb3="00000000" w:csb0="000101FF" w:csb1="00000000"/>
-  </w:font>
-  <w:font w:name="Consolas">
-    <w:panose1 w:val="020B0609020204030204"/>
-    <w:charset w:val="00"/>
-    <w:family w:val="modern"/>
-    <w:pitch w:val="fixed"/>
-    <w:sig w:usb0="E10002FF" w:usb1="4000FCFF" w:usb2="00000009" w:usb3="00000000" w:csb0="0000019F" w:csb1="00000000"/>
-  </w:font>
-  <w:font w:name="Helvetica">
-    <w:panose1 w:val="020B0504020202020204"/>
-    <w:charset w:val="00"/>
-    <w:family w:val="swiss"/>
-    <w:notTrueType/>
-    <w:pitch w:val="variable"/>
-    <w:sig w:usb0="00000003" w:usb1="00000000" w:usb2="00000000" w:usb3="00000000" w:csb0="00000001" w:csb1="00000000"/>
-  </w:font>
-  <w:font w:name="Calibri Light">
-    <w:panose1 w:val="020F0302020204030204"/>
-    <w:charset w:val="00"/>
-    <w:family w:val="swiss"/>
-    <w:pitch w:val="variable"/>
-    <w:sig w:usb0="A00002EF" w:usb1="4000207B" w:usb2="00000000" w:usb3="00000000" w:csb0="0000019F" w:csb1="00000000"/>
-  </w:font>
-</w:fonts>
-</file>
-
-<file path=word/glossary/settings.xml><?xml version="1.0" encoding="utf-8"?>
-<w:settings xmlns:mc="http://schemas.openxmlformats.org/markup-compatibility/2006" xmlns:o="urn:schemas-microsoft-com:office:office" xmlns:r="http://schemas.openxmlformats.org/officeDocument/2006/relationships" xmlns:m="http://schemas.openxmlformats.org/officeDocument/2006/math" xmlns:v="urn:schemas-microsoft-com:vml" xmlns:w10="urn:schemas-microsoft-com:office:word" xmlns:w="http://schemas.openxmlformats.org/wordprocessingml/2006/main" xmlns:w14="http://schemas.microsoft.com/office/word/2010/wordml" xmlns:w15="http://schemas.microsoft.com/office/word/2012/wordml" xmlns:sl="http://schemas.openxmlformats.org/schemaLibrary/2006/main" mc:Ignorable="w14 w15">
-  <w:view w:val="normal"/>
-  <w:defaultTabStop w:val="720"/>
-  <w:characterSpacingControl w:val="doNotCompress"/>
-  <w:compat>
-    <w:useFELayout/>
-    <w:compatSetting w:name="compatibilityMode" w:uri="http://schemas.microsoft.com/office/word" w:val="14"/>
-    <w:compatSetting w:name="overrideTableStyleFontSizeAndJustification" w:uri="http://schemas.microsoft.com/office/word" w:val="1"/>
-    <w:compatSetting w:name="enableOpenTypeFeatures" w:uri="http://schemas.microsoft.com/office/word" w:val="1"/>
-    <w:compatSetting w:name="doNotFlipMirrorIndents" w:uri="http://schemas.microsoft.com/office/word" w:val="1"/>
-  </w:compat>
-  <w:rsids>
-    <w:rsidRoot w:val="00224DEA"/>
-    <w:rsid w:val="000F0B09"/>
-    <w:rsid w:val="00224DEA"/>
-    <w:rsid w:val="003932CA"/>
-    <w:rsid w:val="00537A37"/>
-    <w:rsid w:val="006572ED"/>
-    <w:rsid w:val="007F1A34"/>
-    <w:rsid w:val="00893B19"/>
-    <w:rsid w:val="009059B8"/>
-    <w:rsid w:val="00954E50"/>
-    <w:rsid w:val="00AA72BC"/>
-    <w:rsid w:val="00AB6C94"/>
-    <w:rsid w:val="00B66E53"/>
-    <w:rsid w:val="00BE1F32"/>
-    <w:rsid w:val="00D13261"/>
-    <w:rsid w:val="00E30A1D"/>
-    <w:rsid w:val="00F659CF"/>
-    <w:rsid w:val="00F92045"/>
-  </w:rsids>
-  <m:mathPr>
-    <m:mathFont m:val="Cambria Math"/>
-    <m:brkBin m:val="before"/>
-    <m:brkBinSub m:val="--"/>
-    <m:smallFrac m:val="0"/>
-    <m:dispDef/>
-    <m:lMargin m:val="0"/>
-    <m:rMargin m:val="0"/>
-    <m:defJc m:val="centerGroup"/>
-    <m:wrapIndent m:val="1440"/>
-    <m:intLim m:val="subSup"/>
-    <m:naryLim m:val="undOvr"/>
-  </m:mathPr>
-  <w:themeFontLang w:val="en-CA" w:eastAsia="zh-TW"/>
-  <w:clrSchemeMapping w:bg1="light1" w:t1="dark1" w:bg2="light2" w:t2="dark2" w:accent1="accent1" w:accent2="accent2" w:accent3="accent3" w:accent4="accent4" w:accent5="accent5" w:accent6="accent6" w:hyperlink="hyperlink" w:followedHyperlink="followedHyperlink"/>
-  <w:decimalSymbol w:val="."/>
-  <w:listSeparator w:val=","/>
-</w:settings>
-</file>
-
-<file path=word/glossary/styles.xml><?xml version="1.0" encoding="utf-8"?>
-<w:styles xmlns:mc="http://schemas.openxmlformats.org/markup-compatibility/2006" xmlns:r="http://schemas.openxmlformats.org/officeDocument/2006/relationships" xmlns:w="http://schemas.openxmlformats.org/wordprocessingml/2006/main" xmlns:w14="http://schemas.microsoft.com/office/word/2010/wordml" xmlns:w15="http://schemas.microsoft.com/office/word/2012/wordml" mc:Ignorable="w14 w15">
-  <w:docDefaults>
-    <w:rPrDefault>
-      <w:rPr>
-        <w:rFonts w:asciiTheme="minorHAnsi" w:eastAsiaTheme="minorEastAsia" w:hAnsiTheme="minorHAnsi" w:cstheme="minorBidi"/>
-        <w:sz w:val="22"/>
-        <w:szCs w:val="22"/>
-        <w:lang w:val="en-CA" w:eastAsia="zh-TW" w:bidi="ar-SA"/>
-      </w:rPr>
-    </w:rPrDefault>
-    <w:pPrDefault>
-      <w:pPr>
-        <w:spacing w:after="200" w:line="276" w:lineRule="auto"/>
-      </w:pPr>
-    </w:pPrDefault>
-  </w:docDefaults>
-  <w:latentStyles w:defLockedState="0" w:defUIPriority="99" w:defSemiHidden="0" w:defUnhideWhenUsed="0" w:defQFormat="0" w:count="371">
-    <w:lsdException w:name="Normal" w:uiPriority="0" w:qFormat="1"/>
-    <w:lsdException w:name="heading 1" w:uiPriority="9" w:qFormat="1"/>
-    <w:lsdException w:name="heading 2" w:semiHidden="1" w:uiPriority="9" w:unhideWhenUsed="1" w:qFormat="1"/>
-    <w:lsdException w:name="heading 3" w:semiHidden="1" w:uiPriority="9" w:unhideWhenUsed="1" w:qFormat="1"/>
-    <w:lsdException w:name="heading 4" w:semiHidden="1" w:uiPriority="9" w:unhideWhenUsed="1" w:qFormat="1"/>
-    <w:lsdException w:name="heading 5" w:semiHidden="1" w:uiPriority="9" w:unhideWhenUsed="1" w:qFormat="1"/>
-    <w:lsdException w:name="heading 6" w:semiHidden="1" w:uiPriority="9" w:unhideWhenUsed="1" w:qFormat="1"/>
-    <w:lsdException w:name="heading 7" w:semiHidden="1" w:uiPriority="9" w:unhideWhenUsed="1" w:qFormat="1"/>
-    <w:lsdException w:name="heading 8" w:semiHidden="1" w:uiPriority="9" w:unhideWhenUsed="1" w:qFormat="1"/>
-    <w:lsdException w:name="heading 9" w:semiHidden="1" w:uiPriority="9" w:unhideWhenUsed="1" w:qFormat="1"/>
-    <w:lsdException w:name="index 1" w:semiHidden="1" w:unhideWhenUsed="1"/>
-    <w:lsdException w:name="index 2" w:semiHidden="1" w:unhideWhenUsed="1"/>
-    <w:lsdException w:name="index 3" w:semiHidden="1" w:unhideWhenUsed="1"/>
-    <w:lsdException w:name="index 4" w:semiHidden="1" w:unhideWhenUsed="1"/>
-    <w:lsdException w:name="index 5" w:semiHidden="1" w:unhideWhenUsed="1"/>
-    <w:lsdException w:name="index 6" w:semiHidden="1" w:unhideWhenUsed="1"/>
-    <w:lsdException w:name="index 7" w:semiHidden="1" w:unhideWhenUsed="1"/>
-    <w:lsdException w:name="index 8" w:semiHidden="1" w:unhideWhenUsed="1"/>
-    <w:lsdException w:name="index 9" w:semiHidden="1" w:unhideWhenUsed="1"/>
-    <w:lsdException w:name="toc 1" w:semiHidden="1" w:uiPriority="39" w:unhideWhenUsed="1"/>
-    <w:lsdException w:name="toc 2" w:semiHidden="1" w:uiPriority="39" w:unhideWhenUsed="1"/>
-    <w:lsdException w:name="toc 3" w:semiHidden="1" w:uiPriority="39" w:unhideWhenUsed="1"/>
-    <w:lsdException w:name="toc 4" w:semiHidden="1" w:uiPriority="39" w:unhideWhenUsed="1"/>
-    <w:lsdException w:name="toc 5" w:semiHidden="1" w:uiPriority="39" w:unhideWhenUsed="1"/>
-    <w:lsdException w:name="toc 6" w:semiHidden="1" w:uiPriority="39" w:unhideWhenUsed="1"/>
-    <w:lsdException w:name="toc 7" w:semiHidden="1" w:uiPriority="39" w:unhideWhenUsed="1"/>
-    <w:lsdException w:name="toc 8" w:semiHidden="1" w:uiPriority="39" w:unhideWhenUsed="1"/>
-    <w:lsdException w:name="toc 9" w:semiHidden="1" w:uiPriority="39" w:unhideWhenUsed="1"/>
-    <w:lsdException w:name="Normal Indent" w:semiHidden="1" w:unhideWhenUsed="1"/>
-    <w:lsdException w:name="footnote text" w:semiHidden="1" w:unhideWhenUsed="1"/>
-    <w:lsdException w:name="annotation text" w:semiHidden="1" w:unhideWhenUsed="1"/>
-    <w:lsdException w:name="header" w:semiHidden="1" w:unhideWhenUsed="1"/>
-    <w:lsdException w:name="footer" w:semiHidden="1" w:unhideWhenUsed="1"/>
-    <w:lsdException w:name="index heading" w:semiHidden="1" w:unhideWhenUsed="1"/>
-    <w:lsdException w:name="caption" w:semiHidden="1" w:uiPriority="35" w:unhideWhenUsed="1" w:qFormat="1"/>
-    <w:lsdException w:name="table of figures" w:semiHidden="1" w:unhideWhenUsed="1"/>
-    <w:lsdException w:name="envelope address" w:semiHidden="1" w:unhideWhenUsed="1"/>
-    <w:lsdException w:name="envelope return" w:semiHidden="1" w:unhideWhenUsed="1"/>
-    <w:lsdException w:name="footnote reference" w:semiHidden="1" w:unhideWhenUsed="1"/>
-    <w:lsdException w:name="annotation reference" w:semiHidden="1" w:unhideWhenUsed="1"/>
-    <w:lsdException w:name="line number" w:semiHidden="1" w:unhideWhenUsed="1"/>
-    <w:lsdException w:name="page number" w:semiHidden="1" w:unhideWhenUsed="1"/>
-    <w:lsdException w:name="endnote reference" w:semiHidden="1" w:unhideWhenUsed="1"/>
-    <w:lsdException w:name="endnote text" w:semiHidden="1" w:unhideWhenUsed="1"/>
-    <w:lsdException w:name="table of authorities" w:semiHidden="1" w:unhideWhenUsed="1"/>
-    <w:lsdException w:name="macro" w:semiHidden="1" w:unhideWhenUsed="1"/>
-    <w:lsdException w:name="toa heading" w:semiHidden="1" w:unhideWhenUsed="1"/>
-    <w:lsdException w:name="List" w:semiHidden="1" w:unhideWhenUsed="1"/>
-    <w:lsdException w:name="List Bullet" w:semiHidden="1" w:unhideWhenUsed="1"/>
-    <w:lsdException w:name="List Number" w:semiHidden="1" w:unhideWhenUsed="1"/>
-    <w:lsdException w:name="List 2" w:semiHidden="1" w:unhideWhenUsed="1"/>
-    <w:lsdException w:name="List 3" w:semiHidden="1" w:unhideWhenUsed="1"/>
-    <w:lsdException w:name="List 4" w:semiHidden="1" w:unhideWhenUsed="1"/>
-    <w:lsdException w:name="List 5" w:semiHidden="1" w:unhideWhenUsed="1"/>
-    <w:lsdException w:name="List Bullet 2" w:semiHidden="1" w:unhideWhenUsed="1"/>
-    <w:lsdException w:name="List Bullet 3" w:semiHidden="1" w:unhideWhenUsed="1"/>
-    <w:lsdException w:name="List Bullet 4" w:semiHidden="1" w:unhideWhenUsed="1"/>
-    <w:lsdException w:name="List Bullet 5" w:semiHidden="1" w:unhideWhenUsed="1"/>
-    <w:lsdException w:name="List Number 2" w:semiHidden="1" w:unhideWhenUsed="1"/>
-    <w:lsdException w:name="List Number 3" w:semiHidden="1" w:unhideWhenUsed="1"/>
-    <w:lsdException w:name="List Number 4" w:semiHidden="1" w:unhideWhenUsed="1"/>
-    <w:lsdException w:name="List Number 5" w:semiHidden="1" w:unhideWhenUsed="1"/>
-    <w:lsdException w:name="Title" w:uiPriority="10" w:qFormat="1"/>
-    <w:lsdException w:name="Closing" w:semiHidden="1" w:unhideWhenUsed="1"/>
-    <w:lsdException w:name="Signature" w:semiHidden="1" w:unhideWhenUsed="1"/>
-    <w:lsdException w:name="Default Paragraph Font" w:semiHidden="1" w:uiPriority="1" w:unhideWhenUsed="1"/>
-    <w:lsdException w:name="Body Text" w:semiHidden="1" w:unhideWhenUsed="1"/>
-    <w:lsdException w:name="Body Text Indent" w:semiHidden="1" w:unhideWhenUsed="1"/>
-    <w:lsdException w:name="List Continue" w:semiHidden="1" w:unhideWhenUsed="1"/>
-    <w:lsdException w:name="List Continue 2" w:semiHidden="1" w:unhideWhenUsed="1"/>
-    <w:lsdException w:name="List Continue 3" w:semiHidden="1" w:unhideWhenUsed="1"/>
-    <w:lsdException w:name="List Continue 4" w:semiHidden="1" w:unhideWhenUsed="1"/>
-    <w:lsdException w:name="List Continue 5" w:semiHidden="1" w:unhideWhenUsed="1"/>
-    <w:lsdException w:name="Message Header" w:semiHidden="1" w:unhideWhenUsed="1"/>
-    <w:lsdException w:name="Subtitle" w:uiPriority="11" w:qFormat="1"/>
-    <w:lsdException w:name="Salutation" w:semiHidden="1" w:unhideWhenUsed="1"/>
-    <w:lsdException w:name="Date" w:semiHidden="1" w:unhideWhenUsed="1"/>
-    <w:lsdException w:name="Body Text First Indent" w:semiHidden="1" w:unhideWhenUsed="1"/>
-    <w:lsdException w:name="Body Text First Indent 2" w:semiHidden="1" w:unhideWhenUsed="1"/>
-    <w:lsdException w:name="Note Heading" w:semiHidden="1" w:unhideWhenUsed="1"/>
-    <w:lsdException w:name="Body Text 2" w:semiHidden="1" w:unhideWhenUsed="1"/>
-    <w:lsdException w:name="Body Text 3" w:semiHidden="1" w:unhideWhenUsed="1"/>
-    <w:lsdException w:name="Body Text Indent 2" w:semiHidden="1" w:unhideWhenUsed="1"/>
-    <w:lsdException w:name="Body Text Indent 3" w:semiHidden="1" w:unhideWhenUsed="1"/>
-    <w:lsdException w:name="Block Text" w:semiHidden="1" w:unhideWhenUsed="1"/>
-    <w:lsdException w:name="Hyperlink" w:semiHidden="1" w:unhideWhenUsed="1"/>
-    <w:lsdException w:name="FollowedHyperlink" w:semiHidden="1" w:unhideWhenUsed="1"/>
-    <w:lsdException w:name="Strong" w:uiPriority="22" w:qFormat="1"/>
-    <w:lsdException w:name="Emphasis" w:uiPriority="20" w:qFormat="1"/>
-    <w:lsdException w:name="Document Map" w:semiHidden="1" w:unhideWhenUsed="1"/>
-    <w:lsdException w:name="Plain Text" w:semiHidden="1" w:unhideWhenUsed="1"/>
-    <w:lsdException w:name="E-mail Signature" w:semiHidden="1" w:unhideWhenUsed="1"/>
-    <w:lsdException w:name="HTML Top of Form" w:semiHidden="1" w:unhideWhenUsed="1"/>
-    <w:lsdException w:name="HTML Bottom of Form" w:semiHidden="1" w:unhideWhenUsed="1"/>
-    <w:lsdException w:name="Normal (Web)" w:semiHidden="1" w:unhideWhenUsed="1"/>
-    <w:lsdException w:name="HTML Acronym" w:semiHidden="1" w:unhideWhenUsed="1"/>
-    <w:lsdException w:name="HTML Address" w:semiHidden="1" w:unhideWhenUsed="1"/>
-    <w:lsdException w:name="HTML Cite" w:semiHidden="1" w:unhideWhenUsed="1"/>
-    <w:lsdException w:name="HTML Code" w:semiHidden="1" w:unhideWhenUsed="1"/>
-    <w:lsdException w:name="HTML Definition" w:semiHidden="1" w:unhideWhenUsed="1"/>
-    <w:lsdException w:name="HTML Keyboard" w:semiHidden="1" w:unhideWhenUsed="1"/>
-    <w:lsdException w:name="HTML Preformatted" w:semiHidden="1" w:unhideWhenUsed="1"/>
-    <w:lsdException w:name="HTML Sample" w:semiHidden="1" w:unhideWhenUsed="1"/>
-    <w:lsdException w:name="HTML Typewriter" w:semiHidden="1" w:unhideWhenUsed="1"/>
-    <w:lsdException w:name="HTML Variable" w:semiHidden="1" w:unhideWhenUsed="1"/>
-    <w:lsdException w:name="Normal Table" w:semiHidden="1" w:unhideWhenUsed="1"/>
-    <w:lsdException w:name="annotation subject" w:semiHidden="1" w:unhideWhenUsed="1"/>
-    <w:lsdException w:name="No List" w:semiHidden="1" w:unhideWhenUsed="1"/>
-    <w:lsdException w:name="Outline List 1" w:semiHidden="1" w:unhideWhenUsed="1"/>
-    <w:lsdException w:name="Outline List 2" w:semiHidden="1" w:unhideWhenUsed="1"/>
-    <w:lsdException w:name="Outline List 3" w:semiHidden="1" w:unhideWhenUsed="1"/>
-    <w:lsdException w:name="Table Simple 1" w:semiHidden="1" w:unhideWhenUsed="1"/>
-    <w:lsdException w:name="Table Simple 2" w:semiHidden="1" w:unhideWhenUsed="1"/>
-    <w:lsdException w:name="Table Simple 3" w:semiHidden="1" w:unhideWhenUsed="1"/>
-    <w:lsdException w:name="Table Classic 1" w:semiHidden="1" w:unhideWhenUsed="1"/>
-    <w:lsdException w:name="Table Classic 2" w:semiHidden="1" w:unhideWhenUsed="1"/>
-    <w:lsdException w:name="Table Classic 3" w:semiHidden="1" w:unhideWhenUsed="1"/>
-    <w:lsdException w:name="Table Classic 4" w:semiHidden="1" w:unhideWhenUsed="1"/>
-    <w:lsdException w:name="Table Colorful 1" w:semiHidden="1" w:unhideWhenUsed="1"/>
-    <w:lsdException w:name="Table Colorful 2" w:semiHidden="1" w:unhideWhenUsed="1"/>
-    <w:lsdException w:name="Table Colorful 3" w:semiHidden="1" w:unhideWhenUsed="1"/>
-    <w:lsdException w:name="Table Columns 1" w:semiHidden="1" w:unhideWhenUsed="1"/>
-    <w:lsdException w:name="Table Columns 2" w:semiHidden="1" w:unhideWhenUsed="1"/>
-    <w:lsdException w:name="Table Columns 3" w:semiHidden="1" w:unhideWhenUsed="1"/>
-    <w:lsdException w:name="Table Columns 4" w:semiHidden="1" w:unhideWhenUsed="1"/>
-    <w:lsdException w:name="Table Columns 5" w:semiHidden="1" w:unhideWhenUsed="1"/>
-    <w:lsdException w:name="Table Grid 1" w:semiHidden="1" w:unhideWhenUsed="1"/>
-    <w:lsdException w:name="Table Grid 2" w:semiHidden="1" w:unhideWhenUsed="1"/>
-    <w:lsdException w:name="Table Grid 3" w:semiHidden="1" w:unhideWhenUsed="1"/>
-    <w:lsdException w:name="Table Grid 4" w:semiHidden="1" w:unhideWhenUsed="1"/>
-    <w:lsdException w:name="Table Grid 5" w:semiHidden="1" w:unhideWhenUsed="1"/>
-    <w:lsdException w:name="Table Grid 6" w:semiHidden="1" w:unhideWhenUsed="1"/>
-    <w:lsdException w:name="Table Grid 7" w:semiHidden="1" w:unhideWhenUsed="1"/>
-    <w:lsdException w:name="Table Grid 8" w:semiHidden="1" w:unhideWhenUsed="1"/>
-    <w:lsdException w:name="Table List 1" w:semiHidden="1" w:unhideWhenUsed="1"/>
-    <w:lsdException w:name="Table List 2" w:semiHidden="1" w:unhideWhenUsed="1"/>
-    <w:lsdException w:name="Table List 3" w:semiHidden="1" w:unhideWhenUsed="1"/>
-    <w:lsdException w:name="Table List 4" w:semiHidden="1" w:unhideWhenUsed="1"/>
-    <w:lsdException w:name="Table List 5" w:semiHidden="1" w:unhideWhenUsed="1"/>
-    <w:lsdException w:name="Table List 6" w:semiHidden="1" w:unhideWhenUsed="1"/>
-    <w:lsdException w:name="Table List 7" w:semiHidden="1" w:unhideWhenUsed="1"/>
-    <w:lsdException w:name="Table List 8" w:semiHidden="1" w:unhideWhenUsed="1"/>
-    <w:lsdException w:name="Table 3D effects 1" w:semiHidden="1" w:unhideWhenUsed="1"/>
-    <w:lsdException w:name="Table 3D effects 2" w:semiHidden="1" w:unhideWhenUsed="1"/>
-    <w:lsdException w:name="Table 3D effects 3" w:semiHidden="1" w:unhideWhenUsed="1"/>
-    <w:lsdException w:name="Table Contemporary" w:semiHidden="1" w:unhideWhenUsed="1"/>
-    <w:lsdException w:name="Table Elegant" w:semiHidden="1" w:unhideWhenUsed="1"/>
-    <w:lsdException w:name="Table Professional" w:semiHidden="1" w:unhideWhenUsed="1"/>
-    <w:lsdException w:name="Table Subtle 1" w:semiHidden="1" w:unhideWhenUsed="1"/>
-    <w:lsdException w:name="Table Subtle 2" w:semiHidden="1" w:unhideWhenUsed="1"/>
-    <w:lsdException w:name="Table Web 1" w:semiHidden="1" w:unhideWhenUsed="1"/>
-    <w:lsdException w:name="Table Web 2" w:semiHidden="1" w:unhideWhenUsed="1"/>
-    <w:lsdException w:name="Table Web 3" w:semiHidden="1" w:unhideWhenUsed="1"/>
-    <w:lsdException w:name="Balloon Text" w:semiHidden="1" w:unhideWhenUsed="1"/>
-    <w:lsdException w:name="Table Grid" w:uiPriority="59"/>
-    <w:lsdException w:name="Table Theme" w:semiHidden="1" w:unhideWhenUsed="1"/>
-    <w:lsdException w:name="Placeholder Text" w:semiHidden="1"/>
-    <w:lsdException w:name="No Spacing" w:uiPriority="1" w:qFormat="1"/>
-    <w:lsdException w:name="Light Shading" w:uiPriority="60"/>
-    <w:lsdException w:name="Light List" w:uiPriority="61"/>
-    <w:lsdException w:name="Light Grid" w:uiPriority="62"/>
-    <w:lsdException w:name="Medium Shading 1" w:uiPriority="63"/>
-    <w:lsdException w:name="Medium Shading 2" w:uiPriority="64"/>
-    <w:lsdException w:name="Medium List 1" w:uiPriority="65"/>
-    <w:lsdException w:name="Medium List 2" w:uiPriority="66"/>
-    <w:lsdException w:name="Medium Grid 1" w:uiPriority="67"/>
-    <w:lsdException w:name="Medium Grid 2" w:uiPriority="68"/>
-    <w:lsdException w:name="Medium Grid 3" w:uiPriority="69"/>
-    <w:lsdException w:name="Dark List" w:uiPriority="70"/>
-    <w:lsdException w:name="Colorful Shading" w:uiPriority="71"/>
-    <w:lsdException w:name="Colorful List" w:uiPriority="72"/>
-    <w:lsdException w:name="Colorful Grid" w:uiPriority="73"/>
-    <w:lsdException w:name="Light Shading Accent 1" w:uiPriority="60"/>
-    <w:lsdException w:name="Light List Accent 1" w:uiPriority="61"/>
-    <w:lsdException w:name="Light Grid Accent 1" w:uiPriority="62"/>
-    <w:lsdException w:name="Medium Shading 1 Accent 1" w:uiPriority="63"/>
-    <w:lsdException w:name="Medium Shading 2 Accent 1" w:uiPriority="64"/>
-    <w:lsdException w:name="Medium List 1 Accent 1" w:uiPriority="65"/>
-    <w:lsdException w:name="Revision" w:semiHidden="1"/>
-    <w:lsdException w:name="List Paragraph" w:uiPriority="34" w:qFormat="1"/>
-    <w:lsdException w:name="Quote" w:uiPriority="29" w:qFormat="1"/>
-    <w:lsdException w:name="Intense Quote" w:uiPriority="30" w:qFormat="1"/>
-    <w:lsdException w:name="Medium List 2 Accent 1" w:uiPriority="66"/>
-    <w:lsdException w:name="Medium Grid 1 Accent 1" w:uiPriority="67"/>
-    <w:lsdException w:name="Medium Grid 2 Accent 1" w:uiPriority="68"/>
-    <w:lsdException w:name="Medium Grid 3 Accent 1" w:uiPriority="69"/>
-    <w:lsdException w:name="Dark List Accent 1" w:uiPriority="70"/>
-    <w:lsdException w:name="Colorful Shading Accent 1" w:uiPriority="71"/>
-    <w:lsdException w:name="Colorful List Accent 1" w:uiPriority="72"/>
-    <w:lsdException w:name="Colorful Grid Accent 1" w:uiPriority="73"/>
-    <w:lsdException w:name="Light Shading Accent 2" w:uiPriority="60"/>
-    <w:lsdException w:name="Light List Accent 2" w:uiPriority="61"/>
-    <w:lsdException w:name="Light Grid Accent 2" w:uiPriority="62"/>
-    <w:lsdException w:name="Medium Shading 1 Accent 2" w:uiPriority="63"/>
-    <w:lsdException w:name="Medium Shading 2 Accent 2" w:uiPriority="64"/>
-    <w:lsdException w:name="Medium List 1 Accent 2" w:uiPriority="65"/>
-    <w:lsdException w:name="Medium List 2 Accent 2" w:uiPriority="66"/>
-    <w:lsdException w:name="Medium Grid 1 Accent 2" w:uiPriority="67"/>
-    <w:lsdException w:name="Medium Grid 2 Accent 2" w:uiPriority="68"/>
-    <w:lsdException w:name="Medium Grid 3 Accent 2" w:uiPriority="69"/>
-    <w:lsdException w:name="Dark List Accent 2" w:uiPriority="70"/>
-    <w:lsdException w:name="Colorful Shading Accent 2" w:uiPriority="71"/>
-    <w:lsdException w:name="Colorful List Accent 2" w:uiPriority="72"/>
-    <w:lsdException w:name="Colorful Grid Accent 2" w:uiPriority="73"/>
-    <w:lsdException w:name="Light Shading Accent 3" w:uiPriority="60"/>
-    <w:lsdException w:name="Light List Accent 3" w:uiPriority="61"/>
-    <w:lsdException w:name="Light Grid Accent 3" w:uiPriority="62"/>
-    <w:lsdException w:name="Medium Shading 1 Accent 3" w:uiPriority="63"/>
-    <w:lsdException w:name="Medium Shading 2 Accent 3" w:uiPriority="64"/>
-    <w:lsdException w:name="Medium List 1 Accent 3" w:uiPriority="65"/>
-    <w:lsdException w:name="Medium List 2 Accent 3" w:uiPriority="66"/>
-    <w:lsdException w:name="Medium Grid 1 Accent 3" w:uiPriority="67"/>
-    <w:lsdException w:name="Medium Grid 2 Accent 3" w:uiPriority="68"/>
-    <w:lsdException w:name="Medium Grid 3 Accent 3" w:uiPriority="69"/>
-    <w:lsdException w:name="Dark List Accent 3" w:uiPriority="70"/>
-    <w:lsdException w:name="Colorful Shading Accent 3" w:uiPriority="71"/>
-    <w:lsdException w:name="Colorful List Accent 3" w:uiPriority="72"/>
-    <w:lsdException w:name="Colorful Grid Accent 3" w:uiPriority="73"/>
-    <w:lsdException w:name="Light Shading Accent 4" w:uiPriority="60"/>
-    <w:lsdException w:name="Light List Accent 4" w:uiPriority="61"/>
-    <w:lsdException w:name="Light Grid Accent 4" w:uiPriority="62"/>
-    <w:lsdException w:name="Medium Shading 1 Accent 4" w:uiPriority="63"/>
-    <w:lsdException w:name="Medium Shading 2 Accent 4" w:uiPriority="64"/>
-    <w:lsdException w:name="Medium List 1 Accent 4" w:uiPriority="65"/>
-    <w:lsdException w:name="Medium List 2 Accent 4" w:uiPriority="66"/>
-    <w:lsdException w:name="Medium Grid 1 Accent 4" w:uiPriority="67"/>
-    <w:lsdException w:name="Medium Grid 2 Accent 4" w:uiPriority="68"/>
-    <w:lsdException w:name="Medium Grid 3 Accent 4" w:uiPriority="69"/>
-    <w:lsdException w:name="Dark List Accent 4" w:uiPriority="70"/>
-    <w:lsdException w:name="Colorful Shading Accent 4" w:uiPriority="71"/>
-    <w:lsdException w:name="Colorful List Accent 4" w:uiPriority="72"/>
-    <w:lsdException w:name="Colorful Grid Accent 4" w:uiPriority="73"/>
-    <w:lsdException w:name="Light Shading Accent 5" w:uiPriority="60"/>
-    <w:lsdException w:name="Light List Accent 5" w:uiPriority="61"/>
-    <w:lsdException w:name="Light Grid Accent 5" w:uiPriority="62"/>
-    <w:lsdException w:name="Medium Shading 1 Accent 5" w:uiPriority="63"/>
-    <w:lsdException w:name="Medium Shading 2 Accent 5" w:uiPriority="64"/>
-    <w:lsdException w:name="Medium List 1 Accent 5" w:uiPriority="65"/>
-    <w:lsdException w:name="Medium List 2 Accent 5" w:uiPriority="66"/>
-    <w:lsdException w:name="Medium Grid 1 Accent 5" w:uiPriority="67"/>
-    <w:lsdException w:name="Medium Grid 2 Accent 5" w:uiPriority="68"/>
-    <w:lsdException w:name="Medium Grid 3 Accent 5" w:uiPriority="69"/>
-    <w:lsdException w:name="Dark List Accent 5" w:uiPriority="70"/>
-    <w:lsdException w:name="Colorful Shading Accent 5" w:uiPriority="71"/>
-    <w:lsdException w:name="Colorful List Accent 5" w:uiPriority="72"/>
-    <w:lsdException w:name="Colorful Grid Accent 5" w:uiPriority="73"/>
-    <w:lsdException w:name="Light Shading Accent 6" w:uiPriority="60"/>
-    <w:lsdException w:name="Light List Accent 6" w:uiPriority="61"/>
-    <w:lsdException w:name="Light Grid Accent 6" w:uiPriority="62"/>
-    <w:lsdException w:name="Medium Shading 1 Accent 6" w:uiPriority="63"/>
-    <w:lsdException w:name="Medium Shading 2 Accent 6" w:uiPriority="64"/>
-    <w:lsdException w:name="Medium List 1 Accent 6" w:uiPriority="65"/>
-    <w:lsdException w:name="Medium List 2 Accent 6" w:uiPriority="66"/>
-    <w:lsdException w:name="Medium Grid 1 Accent 6" w:uiPriority="67"/>
-    <w:lsdException w:name="Medium Grid 2 Accent 6" w:uiPriority="68"/>
-    <w:lsdException w:name="Medium Grid 3 Accent 6" w:uiPriority="69"/>
-    <w:lsdException w:name="Dark List Accent 6" w:uiPriority="70"/>
-    <w:lsdException w:name="Colorful Shading Accent 6" w:uiPriority="71"/>
-    <w:lsdException w:name="Colorful List Accent 6" w:uiPriority="72"/>
-    <w:lsdException w:name="Colorful Grid Accent 6" w:uiPriority="73"/>
-    <w:lsdException w:name="Subtle Emphasis" w:uiPriority="19" w:qFormat="1"/>
-    <w:lsdException w:name="Intense Emphasis" w:uiPriority="21" w:qFormat="1"/>
-    <w:lsdException w:name="Subtle Reference" w:uiPriority="31" w:qFormat="1"/>
-    <w:lsdException w:name="Intense Reference" w:uiPriority="32" w:qFormat="1"/>
-    <w:lsdException w:name="Book Title" w:uiPriority="33" w:qFormat="1"/>
-    <w:lsdException w:name="Bibliography" w:semiHidden="1" w:uiPriority="37" w:unhideWhenUsed="1"/>
-    <w:lsdException w:name="TOC Heading" w:semiHidden="1" w:uiPriority="39" w:unhideWhenUsed="1" w:qFormat="1"/>
-    <w:lsdException w:name="Plain Table 1" w:uiPriority="41"/>
-    <w:lsdException w:name="Plain Table 2" w:uiPriority="42"/>
-    <w:lsdException w:name="Plain Table 3" w:uiPriority="43"/>
-    <w:lsdException w:name="Plain Table 4" w:uiPriority="44"/>
-    <w:lsdException w:name="Plain Table 5" w:uiPriority="45"/>
-    <w:lsdException w:name="Grid Table Light" w:uiPriority="40"/>
-    <w:lsdException w:name="Grid Table 1 Light" w:uiPriority="46"/>
-    <w:lsdException w:name="Grid Table 2" w:uiPriority="47"/>
-    <w:lsdException w:name="Grid Table 3" w:uiPriority="48"/>
-    <w:lsdException w:name="Grid Table 4" w:uiPriority="49"/>
-    <w:lsdException w:name="Grid Table 5 Dark" w:uiPriority="50"/>
-    <w:lsdException w:name="Grid Table 6 Colorful" w:uiPriority="51"/>
-    <w:lsdException w:name="Grid Table 7 Colorful" w:uiPriority="52"/>
-    <w:lsdException w:name="Grid Table 1 Light Accent 1" w:uiPriority="46"/>
-    <w:lsdException w:name="Grid Table 2 Accent 1" w:uiPriority="47"/>
-    <w:lsdException w:name="Grid Table 3 Accent 1" w:uiPriority="48"/>
-    <w:lsdException w:name="Grid Table 4 Accent 1" w:uiPriority="49"/>
-    <w:lsdException w:name="Grid Table 5 Dark Accent 1" w:uiPriority="50"/>
-    <w:lsdException w:name="Grid Table 6 Colorful Accent 1" w:uiPriority="51"/>
-    <w:lsdException w:name="Grid Table 7 Colorful Accent 1" w:uiPriority="52"/>
-    <w:lsdException w:name="Grid Table 1 Light Accent 2" w:uiPriority="46"/>
-    <w:lsdException w:name="Grid Table 2 Accent 2" w:uiPriority="47"/>
-    <w:lsdException w:name="Grid Table 3 Accent 2" w:uiPriority="48"/>
-    <w:lsdException w:name="Grid Table 4 Accent 2" w:uiPriority="49"/>
-    <w:lsdException w:name="Grid Table 5 Dark Accent 2" w:uiPriority="50"/>
-    <w:lsdException w:name="Grid Table 6 Colorful Accent 2" w:uiPriority="51"/>
-    <w:lsdException w:name="Grid Table 7 Colorful Accent 2" w:uiPriority="52"/>
-    <w:lsdException w:name="Grid Table 1 Light Accent 3" w:uiPriority="46"/>
-    <w:lsdException w:name="Grid Table 2 Accent 3" w:uiPriority="47"/>
-    <w:lsdException w:name="Grid Table 3 Accent 3" w:uiPriority="48"/>
-    <w:lsdException w:name="Grid Table 4 Accent 3" w:uiPriority="49"/>
-    <w:lsdException w:name="Grid Table 5 Dark Accent 3" w:uiPriority="50"/>
-    <w:lsdException w:name="Grid Table 6 Colorful Accent 3" w:uiPriority="51"/>
-    <w:lsdException w:name="Grid Table 7 Colorful Accent 3" w:uiPriority="52"/>
-    <w:lsdException w:name="Grid Table 1 Light Accent 4" w:uiPriority="46"/>
-    <w:lsdException w:name="Grid Table 2 Accent 4" w:uiPriority="47"/>
-    <w:lsdException w:name="Grid Table 3 Accent 4" w:uiPriority="48"/>
-    <w:lsdException w:name="Grid Table 4 Accent 4" w:uiPriority="49"/>
-    <w:lsdException w:name="Grid Table 5 Dark Accent 4" w:uiPriority="50"/>
-    <w:lsdException w:name="Grid Table 6 Colorful Accent 4" w:uiPriority="51"/>
-    <w:lsdException w:name="Grid Table 7 Colorful Accent 4" w:uiPriority="52"/>
-    <w:lsdException w:name="Grid Table 1 Light Accent 5" w:uiPriority="46"/>
-    <w:lsdException w:name="Grid Table 2 Accent 5" w:uiPriority="47"/>
-    <w:lsdException w:name="Grid Table 3 Accent 5" w:uiPriority="48"/>
-    <w:lsdException w:name="Grid Table 4 Accent 5" w:uiPriority="49"/>
-    <w:lsdException w:name="Grid Table 5 Dark Accent 5" w:uiPriority="50"/>
-    <w:lsdException w:name="Grid Table 6 Colorful Accent 5" w:uiPriority="51"/>
-    <w:lsdException w:name="Grid Table 7 Colorful Accent 5" w:uiPriority="52"/>
-    <w:lsdException w:name="Grid Table 1 Light Accent 6" w:uiPriority="46"/>
-    <w:lsdException w:name="Grid Table 2 Accent 6" w:uiPriority="47"/>
-    <w:lsdException w:name="Grid Table 3 Accent 6" w:uiPriority="48"/>
-    <w:lsdException w:name="Grid Table 4 Accent 6" w:uiPriority="49"/>
-    <w:lsdException w:name="Grid Table 5 Dark Accent 6" w:uiPriority="50"/>
-    <w:lsdException w:name="Grid Table 6 Colorful Accent 6" w:uiPriority="51"/>
-    <w:lsdException w:name="Grid Table 7 Colorful Accent 6" w:uiPriority="52"/>
-    <w:lsdException w:name="List Table 1 Light" w:uiPriority="46"/>
-    <w:lsdException w:name="List Table 2" w:uiPriority="47"/>
-    <w:lsdException w:name="List Table 3" w:uiPriority="48"/>
-    <w:lsdException w:name="List Table 4" w:uiPriority="49"/>
-    <w:lsdException w:name="List Table 5 Dark" w:uiPriority="50"/>
-    <w:lsdException w:name="List Table 6 Colorful" w:uiPriority="51"/>
-    <w:lsdException w:name="List Table 7 Colorful" w:uiPriority="52"/>
-    <w:lsdException w:name="List Table 1 Light Accent 1" w:uiPriority="46"/>
-    <w:lsdException w:name="List Table 2 Accent 1" w:uiPriority="47"/>
-    <w:lsdException w:name="List Table 3 Accent 1" w:uiPriority="48"/>
-    <w:lsdException w:name="List Table 4 Accent 1" w:uiPriority="49"/>
-    <w:lsdException w:name="List Table 5 Dark Accent 1" w:uiPriority="50"/>
-    <w:lsdException w:name="List Table 6 Colorful Accent 1" w:uiPriority="51"/>
-    <w:lsdException w:name="List Table 7 Colorful Accent 1" w:uiPriority="52"/>
-    <w:lsdException w:name="List Table 1 Light Accent 2" w:uiPriority="46"/>
-    <w:lsdException w:name="List Table 2 Accent 2" w:uiPriority="47"/>
-    <w:lsdException w:name="List Table 3 Accent 2" w:uiPriority="48"/>
-    <w:lsdException w:name="List Table 4 Accent 2" w:uiPriority="49"/>
-    <w:lsdException w:name="List Table 5 Dark Accent 2" w:uiPriority="50"/>
-    <w:lsdException w:name="List Table 6 Colorful Accent 2" w:uiPriority="51"/>
-    <w:lsdException w:name="List Table 7 Colorful Accent 2" w:uiPriority="52"/>
-    <w:lsdException w:name="List Table 1 Light Accent 3" w:uiPriority="46"/>
-    <w:lsdException w:name="List Table 2 Accent 3" w:uiPriority="47"/>
-    <w:lsdException w:name="List Table 3 Accent 3" w:uiPriority="48"/>
-    <w:lsdException w:name="List Table 4 Accent 3" w:uiPriority="49"/>
-    <w:lsdException w:name="List Table 5 Dark Accent 3" w:uiPriority="50"/>
-    <w:lsdException w:name="List Table 6 Colorful Accent 3" w:uiPriority="51"/>
-    <w:lsdException w:name="List Table 7 Colorful Accent 3" w:uiPriority="52"/>
-    <w:lsdException w:name="List Table 1 Light Accent 4" w:uiPriority="46"/>
-    <w:lsdException w:name="List Table 2 Accent 4" w:uiPriority="47"/>
-    <w:lsdException w:name="List Table 3 Accent 4" w:uiPriority="48"/>
-    <w:lsdException w:name="List Table 4 Accent 4" w:uiPriority="49"/>
-    <w:lsdException w:name="List Table 5 Dark Accent 4" w:uiPriority="50"/>
-    <w:lsdException w:name="List Table 6 Colorful Accent 4" w:uiPriority="51"/>
-    <w:lsdException w:name="List Table 7 Colorful Accent 4" w:uiPriority="52"/>
-    <w:lsdException w:name="List Table 1 Light Accent 5" w:uiPriority="46"/>
-    <w:lsdException w:name="List Table 2 Accent 5" w:uiPriority="47"/>
-    <w:lsdException w:name="List Table 3 Accent 5" w:uiPriority="48"/>
-    <w:lsdException w:name="List Table 4 Accent 5" w:uiPriority="49"/>
-    <w:lsdException w:name="List Table 5 Dark Accent 5" w:uiPriority="50"/>
-    <w:lsdException w:name="List Table 6 Colorful Accent 5" w:uiPriority="51"/>
-    <w:lsdException w:name="List Table 7 Colorful Accent 5" w:uiPriority="52"/>
-    <w:lsdException w:name="List Table 1 Light Accent 6" w:uiPriority="46"/>
-    <w:lsdException w:name="List Table 2 Accent 6" w:uiPriority="47"/>
-    <w:lsdException w:name="List Table 3 Accent 6" w:uiPriority="48"/>
-    <w:lsdException w:name="List Table 4 Accent 6" w:uiPriority="49"/>
-    <w:lsdException w:name="List Table 5 Dark Accent 6" w:uiPriority="50"/>
-    <w:lsdException w:name="List Table 6 Colorful Accent 6" w:uiPriority="51"/>
-    <w:lsdException w:name="List Table 7 Colorful Accent 6" w:uiPriority="52"/>
-  </w:latentStyles>
-  <w:style w:type="paragraph" w:default="1" w:styleId="Normal">
-    <w:name w:val="Normal"/>
-    <w:qFormat/>
-  </w:style>
-  <w:style w:type="character" w:default="1" w:styleId="DefaultParagraphFont">
-    <w:name w:val="Default Paragraph Font"/>
-    <w:uiPriority w:val="1"/>
-    <w:semiHidden/>
-    <w:unhideWhenUsed/>
-  </w:style>
-  <w:style w:type="table" w:default="1" w:styleId="TableNormal">
-    <w:name w:val="Normal Table"/>
-    <w:uiPriority w:val="99"/>
-    <w:semiHidden/>
-    <w:unhideWhenUsed/>
-    <w:tblPr>
-      <w:tblInd w:w="0" w:type="dxa"/>
-      <w:tblCellMar>
-        <w:top w:w="0" w:type="dxa"/>
-        <w:left w:w="108" w:type="dxa"/>
-        <w:bottom w:w="0" w:type="dxa"/>
-        <w:right w:w="108" w:type="dxa"/>
-      </w:tblCellMar>
-    </w:tblPr>
-  </w:style>
-  <w:style w:type="numbering" w:default="1" w:styleId="NoList">
-    <w:name w:val="No List"/>
-    <w:uiPriority w:val="99"/>
-    <w:semiHidden/>
-    <w:unhideWhenUsed/>
-  </w:style>
-  <w:style w:type="paragraph" w:customStyle="1" w:styleId="EEABF778D41146F483951C5765B73325">
-    <w:name w:val="EEABF778D41146F483951C5765B73325"/>
-  </w:style>
-  <w:style w:type="paragraph" w:customStyle="1" w:styleId="404C5C541BB64E9A9C36E7EB7DAD746F">
-    <w:name w:val="404C5C541BB64E9A9C36E7EB7DAD746F"/>
-  </w:style>
-  <w:style w:type="paragraph" w:customStyle="1" w:styleId="DCA19EC272354A5A8820C7F5E40A21F2">
-    <w:name w:val="DCA19EC272354A5A8820C7F5E40A21F2"/>
-  </w:style>
-  <w:style w:type="paragraph" w:customStyle="1" w:styleId="68B95922A3F34AABB15113D302FE5F27">
-    <w:name w:val="68B95922A3F34AABB15113D302FE5F27"/>
-  </w:style>
-  <w:style w:type="paragraph" w:customStyle="1" w:styleId="6ED7B87ED2BC4C00B917D79CFEBD81BC">
-    <w:name w:val="6ED7B87ED2BC4C00B917D79CFEBD81BC"/>
-    <w:rsid w:val="00B66E53"/>
-    <w:pPr>
-      <w:spacing w:after="160" w:line="259" w:lineRule="auto"/>
-    </w:pPr>
-    <w:rPr>
-      <w:lang w:val="en-US" w:eastAsia="en-US"/>
-    </w:rPr>
-  </w:style>
-  <w:style w:type="paragraph" w:customStyle="1" w:styleId="CBD303DDAD834B7587531BFBDE26645E">
-    <w:name w:val="CBD303DDAD834B7587531BFBDE26645E"/>
-    <w:rsid w:val="00B66E53"/>
-    <w:pPr>
-      <w:spacing w:after="160" w:line="259" w:lineRule="auto"/>
-    </w:pPr>
-    <w:rPr>
-      <w:lang w:val="en-US" w:eastAsia="en-US"/>
-    </w:rPr>
-  </w:style>
-  <w:style w:type="paragraph" w:customStyle="1" w:styleId="183918DEC8C9405DAF628C66327FC045">
-    <w:name w:val="183918DEC8C9405DAF628C66327FC045"/>
-    <w:rsid w:val="00B66E53"/>
-    <w:pPr>
-      <w:spacing w:after="160" w:line="259" w:lineRule="auto"/>
-    </w:pPr>
-    <w:rPr>
-      <w:lang w:val="en-US" w:eastAsia="en-US"/>
-    </w:rPr>
-  </w:style>
-  <w:style w:type="paragraph" w:customStyle="1" w:styleId="448B005C92814DAD9EFAD6497BB886EA">
-    <w:name w:val="448B005C92814DAD9EFAD6497BB886EA"/>
-    <w:rsid w:val="00E30A1D"/>
-    <w:pPr>
-      <w:spacing w:after="160" w:line="259" w:lineRule="auto"/>
-    </w:pPr>
-    <w:rPr>
-      <w:lang w:val="en-US" w:eastAsia="en-US"/>
-    </w:rPr>
-  </w:style>
-  <w:style w:type="paragraph" w:customStyle="1" w:styleId="8962EF3E38B146749808ADFFCF6DC6AF">
-    <w:name w:val="8962EF3E38B146749808ADFFCF6DC6AF"/>
-    <w:rsid w:val="00E30A1D"/>
-    <w:pPr>
-      <w:spacing w:after="160" w:line="259" w:lineRule="auto"/>
-    </w:pPr>
-    <w:rPr>
-      <w:lang w:val="en-US" w:eastAsia="en-US"/>
-    </w:rPr>
-  </w:style>
-  <w:style w:type="paragraph" w:customStyle="1" w:styleId="AEA7798BED8147B49F85D74DD4BC46CF">
-    <w:name w:val="AEA7798BED8147B49F85D74DD4BC46CF"/>
-    <w:rsid w:val="00E30A1D"/>
-    <w:pPr>
-      <w:spacing w:after="160" w:line="259" w:lineRule="auto"/>
-    </w:pPr>
-    <w:rPr>
-      <w:lang w:val="en-US" w:eastAsia="en-US"/>
-    </w:rPr>
-  </w:style>
-</w:styles>
-</file>
-
-<file path=word/glossary/webSettings.xml><?xml version="1.0" encoding="utf-8"?>
-<w:webSettings xmlns:mc="http://schemas.openxmlformats.org/markup-compatibility/2006" xmlns:r="http://schemas.openxmlformats.org/officeDocument/2006/relationships" xmlns:w="http://schemas.openxmlformats.org/wordprocessingml/2006/main" xmlns:w14="http://schemas.microsoft.com/office/word/2010/wordml" xmlns:w15="http://schemas.microsoft.com/office/word/2012/wordml" mc:Ignorable="w14 w15">
-  <w:optimizeForBrowser/>
-  <w:allowPNG/>
-</w:webSettings>
-</file>
-
 <file path=word/theme/theme1.xml><?xml version="1.0" encoding="utf-8"?>
 <a:theme xmlns:a="http://schemas.openxmlformats.org/drawingml/2006/main" name="Office Theme">
   <a:themeElements>
@@ -5077,11 +5449,11 @@
 </file>
 
 <file path=customXml/item2.xml><?xml version="1.0" encoding="utf-8"?>
-<p:properties xmlns:p="http://schemas.microsoft.com/office/2006/metadata/properties" xmlns:xsi="http://www.w3.org/2001/XMLSchema-instance" xmlns:pc="http://schemas.microsoft.com/office/infopath/2007/PartnerControls"/>
+<ct:contentTypeSchema xmlns:ct="http://schemas.microsoft.com/office/2006/metadata/contentType" xmlns:ma="http://schemas.microsoft.com/office/2006/metadata/properties/metaAttributes" ct:_="" ma:_="" ma:contentTypeName="TemplateFile" ma:contentTypeID="0x0101006EDDDB5EE6D98C44930B742096920B300400F5B6D36B3EF94B4E9A635CDF2A18F5B8" ma:contentTypeVersion="33" ma:contentTypeDescription="Create a new document." ma:contentTypeScope="" ma:versionID="37d3ec2b48d53e45b233ad8f52fe1b11"/>
 </file>
 
 <file path=customXml/item3.xml><?xml version="1.0" encoding="utf-8"?>
-<ct:contentTypeSchema xmlns:ct="http://schemas.microsoft.com/office/2006/metadata/contentType" xmlns:ma="http://schemas.microsoft.com/office/2006/metadata/properties/metaAttributes" ct:_="" ma:_="" ma:contentTypeName="TemplateFile" ma:contentTypeID="0x0101006EDDDB5EE6D98C44930B742096920B300400F5B6D36B3EF94B4E9A635CDF2A18F5B8" ma:contentTypeVersion="33" ma:contentTypeDescription="Create a new document." ma:contentTypeScope="" ma:versionID="37d3ec2b48d53e45b233ad8f52fe1b11"/>
+<p:properties xmlns:p="http://schemas.microsoft.com/office/2006/metadata/properties" xmlns:xsi="http://www.w3.org/2001/XMLSchema-instance" xmlns:pc="http://schemas.microsoft.com/office/infopath/2007/PartnerControls"/>
 </file>
 
 <file path=customXml/item4.xml><?xml version="1.0" encoding="utf-8"?>
@@ -5106,19 +5478,19 @@
 </file>
 
 <file path=customXml/itemProps2.xml><?xml version="1.0" encoding="utf-8"?>
-<ds:datastoreItem xmlns:ds="http://schemas.openxmlformats.org/officeDocument/2006/customXml" ds:itemID="{6BD01D80-C71E-4C35-9EC9-AB4B2A68E7C1}">
+<ds:datastoreItem xmlns:ds="http://schemas.openxmlformats.org/officeDocument/2006/customXml" ds:itemID="{F9F1F569-4C10-4968-8575-367736BE939A}">
   <ds:schemaRefs>
-    <ds:schemaRef ds:uri="http://schemas.microsoft.com/office/2006/metadata/properties"/>
-    <ds:schemaRef ds:uri="http://schemas.microsoft.com/office/infopath/2007/PartnerControls"/>
+    <ds:schemaRef ds:uri="http://schemas.microsoft.com/office/2006/metadata/contentType"/>
+    <ds:schemaRef ds:uri="http://schemas.microsoft.com/office/2006/metadata/properties/metaAttributes"/>
   </ds:schemaRefs>
 </ds:datastoreItem>
 </file>
 
 <file path=customXml/itemProps3.xml><?xml version="1.0" encoding="utf-8"?>
-<ds:datastoreItem xmlns:ds="http://schemas.openxmlformats.org/officeDocument/2006/customXml" ds:itemID="{F9F1F569-4C10-4968-8575-367736BE939A}">
+<ds:datastoreItem xmlns:ds="http://schemas.openxmlformats.org/officeDocument/2006/customXml" ds:itemID="{6BD01D80-C71E-4C35-9EC9-AB4B2A68E7C1}">
   <ds:schemaRefs>
-    <ds:schemaRef ds:uri="http://schemas.microsoft.com/office/2006/metadata/contentType"/>
-    <ds:schemaRef ds:uri="http://schemas.microsoft.com/office/2006/metadata/properties/metaAttributes"/>
+    <ds:schemaRef ds:uri="http://schemas.microsoft.com/office/2006/metadata/properties"/>
+    <ds:schemaRef ds:uri="http://schemas.microsoft.com/office/infopath/2007/PartnerControls"/>
   </ds:schemaRefs>
 </ds:datastoreItem>
 </file>
@@ -5132,7 +5504,7 @@
 </file>
 
 <file path=customXml/itemProps5.xml><?xml version="1.0" encoding="utf-8"?>
-<ds:datastoreItem xmlns:ds="http://schemas.openxmlformats.org/officeDocument/2006/customXml" ds:itemID="{256CF56E-9EE2-4973-83FB-B684D8A7F3E6}">
+<ds:datastoreItem xmlns:ds="http://schemas.openxmlformats.org/officeDocument/2006/customXml" ds:itemID="{AAA46938-E4C5-4A74-9A1D-AFC6612DD5BA}">
   <ds:schemaRefs>
     <ds:schemaRef ds:uri="http://schemas.openxmlformats.org/officeDocument/2006/bibliography"/>
   </ds:schemaRefs>

</xml_diff>

<commit_message>
Commit 5 – Set Up Player and Environment
Added placeholders for platforms, added free sprite for Player and added PlayerMovement script
</commit_message>
<xml_diff>
--- a/Documentation/Official_External_Documentation.docx
+++ b/Documentation/Official_External_Documentation.docx
@@ -67,6 +67,7 @@
                       <w:rPr>
                         <w:rFonts w:eastAsiaTheme="majorEastAsia" w:cstheme="majorBidi"/>
                         <w:caps/>
+                        <w:highlight w:val="yellow"/>
                       </w:rPr>
                       <w:t>[Type the company name]</w:t>
                     </w:r>
@@ -118,7 +119,15 @@
                         <w:sz w:val="56"/>
                         <w:szCs w:val="56"/>
                       </w:rPr>
-                      <w:t>2D Arcade Platformer</w:t>
+                      <w:t>Arcade-Style 2D</w:t>
+                    </w:r>
+                    <w:r>
+                      <w:rPr>
+                        <w:rFonts w:eastAsiaTheme="majorEastAsia" w:cstheme="majorBidi"/>
+                        <w:sz w:val="56"/>
+                        <w:szCs w:val="56"/>
+                      </w:rPr>
+                      <w:t xml:space="preserve"> Platformer</w:t>
                     </w:r>
                   </w:p>
                 </w:tc>
@@ -163,10 +172,10 @@
                             <wp:posOffset>1727835</wp:posOffset>
                           </wp:positionH>
                           <wp:positionV relativeFrom="paragraph">
-                            <wp:posOffset>-2658745</wp:posOffset>
+                            <wp:posOffset>-2171065</wp:posOffset>
                           </wp:positionV>
                           <wp:extent cx="2353310" cy="1019175"/>
-                          <wp:effectExtent l="13335" t="8890" r="5080" b="10160"/>
+                          <wp:effectExtent l="0" t="0" r="27940" b="28575"/>
                           <wp:wrapNone/>
                           <wp:docPr id="1" name="Text Box 4"/>
                           <wp:cNvGraphicFramePr>
@@ -246,7 +255,7 @@
                           <v:stroke joinstyle="miter"/>
                           <v:path gradientshapeok="t" o:connecttype="rect"/>
                         </v:shapetype>
-                        <v:shape id="Text Box 4" o:spid="_x0000_s1026" type="#_x0000_t202" style="position:absolute;left:0;text-align:left;margin-left:136.05pt;margin-top:-209.35pt;width:185.3pt;height:80.25pt;z-index:251660288;visibility:visible;mso-wrap-style:square;mso-width-percent:0;mso-height-percent:0;mso-wrap-distance-left:9pt;mso-wrap-distance-top:0;mso-wrap-distance-right:9pt;mso-wrap-distance-bottom:0;mso-position-horizontal:absolute;mso-position-horizontal-relative:text;mso-position-vertical:absolute;mso-position-vertical-relative:text;mso-width-percent:0;mso-height-percent:0;mso-width-relative:margin;mso-height-relative:margin;v-text-anchor:top" o:gfxdata="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">
+                        <v:shape id="Text Box 4" o:spid="_x0000_s1026" type="#_x0000_t202" style="position:absolute;left:0;text-align:left;margin-left:136.05pt;margin-top:-170.95pt;width:185.3pt;height:80.25pt;z-index:251660288;visibility:visible;mso-wrap-style:square;mso-width-percent:0;mso-height-percent:0;mso-wrap-distance-left:9pt;mso-wrap-distance-top:0;mso-wrap-distance-right:9pt;mso-wrap-distance-bottom:0;mso-position-horizontal:absolute;mso-position-horizontal-relative:text;mso-position-vertical:absolute;mso-position-vertical-relative:text;mso-width-percent:0;mso-height-percent:0;mso-width-relative:margin;mso-height-relative:margin;v-text-anchor:top" o:gfxdata="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">
                           <v:textbox>
                             <w:txbxContent>
                               <w:p>
@@ -279,7 +288,6 @@
                     </mc:Fallback>
                   </mc:AlternateContent>
                 </w:r>
-                <w:proofErr w:type="spellStart"/>
                 <w:r>
                   <w:rPr>
                     <w:rFonts w:eastAsiaTheme="majorEastAsia" w:cstheme="majorBidi"/>
@@ -287,17 +295,7 @@
                     <w:sz w:val="60"/>
                     <w:szCs w:val="60"/>
                   </w:rPr>
-                  <w:t>Imouto’s</w:t>
-                </w:r>
-                <w:proofErr w:type="spellEnd"/>
-                <w:r>
-                  <w:rPr>
-                    <w:rFonts w:eastAsiaTheme="majorEastAsia" w:cstheme="majorBidi"/>
-                    <w:b/>
-                    <w:sz w:val="60"/>
-                    <w:szCs w:val="60"/>
-                  </w:rPr>
-                  <w:t xml:space="preserve"> Revenge</w:t>
+                  <w:t>(</w:t>
                 </w:r>
                 <w:r>
                   <w:rPr>
@@ -306,10 +304,8 @@
                     <w:sz w:val="60"/>
                     <w:szCs w:val="60"/>
                   </w:rPr>
-                  <w:br/>
-                  <w:t>Death of Oni-</w:t>
+                  <w:t>Title</w:t>
                 </w:r>
-                <w:proofErr w:type="spellStart"/>
                 <w:r>
                   <w:rPr>
                     <w:rFonts w:eastAsiaTheme="majorEastAsia" w:cstheme="majorBidi"/>
@@ -317,9 +313,8 @@
                     <w:sz w:val="60"/>
                     <w:szCs w:val="60"/>
                   </w:rPr>
-                  <w:t>chan</w:t>
+                  <w:t xml:space="preserve"> is</w:t>
                 </w:r>
-                <w:proofErr w:type="spellEnd"/>
                 <w:r>
                   <w:rPr>
                     <w:rFonts w:eastAsiaTheme="majorEastAsia" w:cstheme="majorBidi"/>
@@ -329,18 +324,6 @@
                   </w:rPr>
                   <w:t xml:space="preserve"> </w:t>
                 </w:r>
-              </w:p>
-              <w:p>
-                <w:pPr>
-                  <w:pStyle w:val="NoSpacing"/>
-                  <w:jc w:val="center"/>
-                  <w:rPr>
-                    <w:rFonts w:eastAsiaTheme="majorEastAsia" w:cstheme="majorBidi"/>
-                    <w:b/>
-                    <w:sz w:val="60"/>
-                    <w:szCs w:val="60"/>
-                  </w:rPr>
-                </w:pPr>
                 <w:r>
                   <w:rPr>
                     <w:rFonts w:eastAsiaTheme="majorEastAsia" w:cstheme="majorBidi"/>
@@ -348,7 +331,16 @@
                     <w:sz w:val="60"/>
                     <w:szCs w:val="60"/>
                   </w:rPr>
-                  <w:t>(NOTE: Work in progress…)</w:t>
+                  <w:t xml:space="preserve">a work </w:t>
+                </w:r>
+                <w:r>
+                  <w:rPr>
+                    <w:rFonts w:eastAsiaTheme="majorEastAsia" w:cstheme="majorBidi"/>
+                    <w:b/>
+                    <w:sz w:val="60"/>
+                    <w:szCs w:val="60"/>
+                  </w:rPr>
+                  <w:t>in progress…)</w:t>
                 </w:r>
               </w:p>
             </w:tc>
@@ -432,7 +424,14 @@
                     <w:sz w:val="24"/>
                     <w:szCs w:val="24"/>
                   </w:rPr>
-                  <w:t>2.0</w:t>
+                  <w:t>1</w:t>
+                </w:r>
+                <w:r>
+                  <w:rPr>
+                    <w:sz w:val="24"/>
+                    <w:szCs w:val="24"/>
+                  </w:rPr>
+                  <w:t>.0</w:t>
                 </w:r>
               </w:p>
               <w:p>
@@ -459,6 +458,9 @@
                   <w:t xml:space="preserve"> by </w:t>
                 </w:r>
                 <w:r>
+                  <w:rPr>
+                    <w:highlight w:val="yellow"/>
+                  </w:rPr>
                   <w:t>INSERT COMPANY NAME</w:t>
                 </w:r>
                 <w:r>
@@ -506,7 +508,6 @@
                   <w:bCs/>
                   <w:sz w:val="28"/>
                   <w:szCs w:val="28"/>
-                  <w:u w:val="single"/>
                 </w:rPr>
                 <w:alias w:val="Author"/>
                 <w:id w:val="15524260"/>
@@ -529,7 +530,6 @@
                         <w:bCs/>
                         <w:sz w:val="28"/>
                         <w:szCs w:val="28"/>
-                        <w:u w:val="single"/>
                       </w:rPr>
                     </w:pPr>
                     <w:r>
@@ -538,7 +538,6 @@
                         <w:bCs/>
                         <w:sz w:val="28"/>
                         <w:szCs w:val="28"/>
-                        <w:u w:val="single"/>
                       </w:rPr>
                       <w:t>[</w:t>
                     </w:r>
@@ -548,7 +547,6 @@
                         <w:bCs/>
                         <w:sz w:val="28"/>
                         <w:szCs w:val="28"/>
-                        <w:u w:val="single"/>
                       </w:rPr>
                       <w:t>Khandker Faim Hussain</w:t>
                     </w:r>
@@ -558,7 +556,6 @@
                         <w:bCs/>
                         <w:sz w:val="28"/>
                         <w:szCs w:val="28"/>
-                        <w:u w:val="single"/>
                       </w:rPr>
                       <w:t>]</w:t>
                     </w:r>
@@ -590,8 +587,16 @@
             </w:tc>
           </w:tr>
         </w:tbl>
-        <w:p/>
-        <w:p/>
+        <w:p>
+          <w:pPr>
+            <w:jc w:val="both"/>
+          </w:pPr>
+        </w:p>
+        <w:p>
+          <w:pPr>
+            <w:jc w:val="both"/>
+          </w:pPr>
+        </w:p>
         <w:tbl>
           <w:tblPr>
             <w:tblpPr w:leftFromText="187" w:rightFromText="187" w:horzAnchor="margin" w:tblpXSpec="center" w:tblpYSpec="bottom"/>
@@ -609,66 +614,54 @@
               <w:p>
                 <w:pPr>
                   <w:pStyle w:val="NoSpacing"/>
-                  <w:jc w:val="center"/>
+                  <w:jc w:val="right"/>
                   <w:rPr>
                     <w:sz w:val="24"/>
                     <w:szCs w:val="24"/>
                   </w:rPr>
                 </w:pPr>
-                <w:r>
-                  <w:rPr>
-                    <w:sz w:val="24"/>
-                    <w:szCs w:val="24"/>
-                  </w:rPr>
-                  <w:t>May 1</w:t>
-                </w:r>
-                <w:r>
-                  <w:rPr>
-                    <w:sz w:val="24"/>
-                    <w:szCs w:val="24"/>
-                    <w:vertAlign w:val="superscript"/>
-                  </w:rPr>
-                  <w:t>st</w:t>
-                </w:r>
-                <w:r>
-                  <w:rPr>
-                    <w:sz w:val="24"/>
-                    <w:szCs w:val="24"/>
-                  </w:rPr>
-                  <w:t>, 2017</w:t>
-                </w:r>
               </w:p>
             </w:tc>
           </w:tr>
         </w:tbl>
-        <w:p/>
+        <w:p>
+          <w:pPr>
+            <w:jc w:val="both"/>
+          </w:pPr>
+        </w:p>
       </w:sdtContent>
     </w:sdt>
     <w:p>
       <w:pPr>
-        <w:jc w:val="center"/>
-      </w:pPr>
-      <w:r>
+        <w:jc w:val="both"/>
         <w:rPr>
           <w:b/>
           <w:sz w:val="24"/>
           <w:szCs w:val="24"/>
           <w:u w:val="single"/>
         </w:rPr>
-        <w:lastRenderedPageBreak/>
-        <w:t>Table of Contents</w:t>
+      </w:pPr>
+      <w:r>
+        <w:rPr>
+          <w:b/>
+          <w:sz w:val="24"/>
+          <w:szCs w:val="24"/>
+          <w:u w:val="single"/>
+        </w:rPr>
+        <w:br w:type="page"/>
       </w:r>
     </w:p>
+    <w:bookmarkStart w:id="0" w:name="_Toc481616266" w:displacedByCustomXml="next"/>
     <w:sdt>
       <w:sdtPr>
         <w:rPr>
           <w:rFonts w:asciiTheme="minorHAnsi" w:eastAsiaTheme="minorEastAsia" w:hAnsiTheme="minorHAnsi" w:cstheme="minorBidi"/>
-          <w:color w:val="auto"/>
-          <w:sz w:val="22"/>
+          <w:b/>
+          <w:color w:val="auto"/>
+          <w:sz w:val="28"/>
           <w:szCs w:val="22"/>
-          <w:lang w:val="en-CA" w:eastAsia="zh-TW"/>
-        </w:rPr>
-        <w:id w:val="1856460500"/>
+        </w:rPr>
+        <w:id w:val="1149015088"/>
         <w:docPartObj>
           <w:docPartGallery w:val="Table of Contents"/>
           <w:docPartUnique/>
@@ -676,25 +669,31 @@
       </w:sdtPr>
       <w:sdtEndPr>
         <w:rPr>
-          <w:b/>
           <w:bCs/>
           <w:noProof/>
+          <w:sz w:val="22"/>
         </w:rPr>
       </w:sdtEndPr>
       <w:sdtContent>
         <w:p>
           <w:pPr>
-            <w:pStyle w:val="TOCHeading"/>
+            <w:pStyle w:val="Heading1"/>
+            <w:jc w:val="center"/>
             <w:rPr>
-              <w:rFonts w:asciiTheme="minorHAnsi" w:hAnsiTheme="minorHAnsi"/>
+              <w:b/>
+              <w:color w:val="auto"/>
+              <w:sz w:val="28"/>
             </w:rPr>
           </w:pPr>
           <w:r>
             <w:rPr>
-              <w:rFonts w:asciiTheme="minorHAnsi" w:hAnsiTheme="minorHAnsi"/>
+              <w:b/>
+              <w:color w:val="auto"/>
+              <w:sz w:val="28"/>
             </w:rPr>
-            <w:t>Contents</w:t>
+            <w:t>Table of Contents</w:t>
           </w:r>
+          <w:bookmarkEnd w:id="0"/>
         </w:p>
         <w:p>
           <w:pPr>
@@ -717,7 +716,125 @@
           <w:r>
             <w:fldChar w:fldCharType="separate"/>
           </w:r>
-          <w:hyperlink w:anchor="_Toc481443108" w:history="1">
+          <w:bookmarkStart w:id="1" w:name="_GoBack"/>
+          <w:bookmarkEnd w:id="1"/>
+          <w:r>
+            <w:rPr>
+              <w:rStyle w:val="Hyperlink"/>
+              <w:noProof/>
+            </w:rPr>
+            <w:fldChar w:fldCharType="begin"/>
+          </w:r>
+          <w:r>
+            <w:rPr>
+              <w:rStyle w:val="Hyperlink"/>
+              <w:noProof/>
+            </w:rPr>
+            <w:instrText xml:space="preserve"> </w:instrText>
+          </w:r>
+          <w:r>
+            <w:rPr>
+              <w:noProof/>
+            </w:rPr>
+            <w:instrText>HYPERLINK \l "_Toc481616266"</w:instrText>
+          </w:r>
+          <w:r>
+            <w:rPr>
+              <w:rStyle w:val="Hyperlink"/>
+              <w:noProof/>
+            </w:rPr>
+            <w:instrText xml:space="preserve"> </w:instrText>
+          </w:r>
+          <w:r>
+            <w:rPr>
+              <w:rStyle w:val="Hyperlink"/>
+              <w:noProof/>
+            </w:rPr>
+          </w:r>
+          <w:r>
+            <w:rPr>
+              <w:rStyle w:val="Hyperlink"/>
+              <w:noProof/>
+            </w:rPr>
+            <w:fldChar w:fldCharType="separate"/>
+          </w:r>
+          <w:r>
+            <w:rPr>
+              <w:rStyle w:val="Hyperlink"/>
+              <w:b/>
+              <w:noProof/>
+            </w:rPr>
+            <w:t>Table of Contents</w:t>
+          </w:r>
+          <w:r>
+            <w:rPr>
+              <w:noProof/>
+              <w:webHidden/>
+            </w:rPr>
+            <w:tab/>
+          </w:r>
+          <w:r>
+            <w:rPr>
+              <w:noProof/>
+              <w:webHidden/>
+            </w:rPr>
+            <w:fldChar w:fldCharType="begin"/>
+          </w:r>
+          <w:r>
+            <w:rPr>
+              <w:noProof/>
+              <w:webHidden/>
+            </w:rPr>
+            <w:instrText xml:space="preserve"> PAGEREF _Toc481616266 \h </w:instrText>
+          </w:r>
+          <w:r>
+            <w:rPr>
+              <w:noProof/>
+              <w:webHidden/>
+            </w:rPr>
+          </w:r>
+          <w:r>
+            <w:rPr>
+              <w:noProof/>
+              <w:webHidden/>
+            </w:rPr>
+            <w:fldChar w:fldCharType="separate"/>
+          </w:r>
+          <w:r>
+            <w:rPr>
+              <w:noProof/>
+              <w:webHidden/>
+            </w:rPr>
+            <w:t>2</w:t>
+          </w:r>
+          <w:r>
+            <w:rPr>
+              <w:noProof/>
+              <w:webHidden/>
+            </w:rPr>
+            <w:fldChar w:fldCharType="end"/>
+          </w:r>
+          <w:r>
+            <w:rPr>
+              <w:rStyle w:val="Hyperlink"/>
+              <w:noProof/>
+            </w:rPr>
+            <w:fldChar w:fldCharType="end"/>
+          </w:r>
+        </w:p>
+        <w:p>
+          <w:pPr>
+            <w:pStyle w:val="TOC1"/>
+            <w:tabs>
+              <w:tab w:val="right" w:leader="dot" w:pos="9350"/>
+            </w:tabs>
+            <w:rPr>
+              <w:rFonts w:cstheme="minorBidi"/>
+              <w:noProof/>
+              <w:lang w:val="en-CA" w:eastAsia="en-CA"/>
+            </w:rPr>
+          </w:pPr>
+          <w:hyperlink w:anchor="_Toc481616267" w:history="1">
             <w:r>
               <w:rPr>
                 <w:rStyle w:val="Hyperlink"/>
@@ -745,7 +862,7 @@
                 <w:noProof/>
                 <w:webHidden/>
               </w:rPr>
-              <w:instrText xml:space="preserve"> PAGEREF _Toc481443108 \h </w:instrText>
+              <w:instrText xml:space="preserve"> PAGEREF _Toc481616267 \h </w:instrText>
             </w:r>
             <w:r>
               <w:rPr>
@@ -788,7 +905,7 @@
               <w:lang w:val="en-CA" w:eastAsia="en-CA"/>
             </w:rPr>
           </w:pPr>
-          <w:hyperlink w:anchor="_Toc481443109" w:history="1">
+          <w:hyperlink w:anchor="_Toc481616268" w:history="1">
             <w:r>
               <w:rPr>
                 <w:rStyle w:val="Hyperlink"/>
@@ -816,7 +933,7 @@
                 <w:noProof/>
                 <w:webHidden/>
               </w:rPr>
-              <w:instrText xml:space="preserve"> PAGEREF _Toc481443109 \h </w:instrText>
+              <w:instrText xml:space="preserve"> PAGEREF _Toc481616268 \h </w:instrText>
             </w:r>
             <w:r>
               <w:rPr>
@@ -859,14 +976,14 @@
               <w:lang w:val="en-CA" w:eastAsia="en-CA"/>
             </w:rPr>
           </w:pPr>
-          <w:hyperlink w:anchor="_Toc481443110" w:history="1">
+          <w:hyperlink w:anchor="_Toc481616269" w:history="1">
             <w:r>
               <w:rPr>
                 <w:rStyle w:val="Hyperlink"/>
                 <w:b/>
                 <w:noProof/>
               </w:rPr>
-              <w:t>Game Play Mechanics</w:t>
+              <w:t>Game Play Mechanics:</w:t>
             </w:r>
             <w:r>
               <w:rPr>
@@ -887,7 +1004,7 @@
                 <w:noProof/>
                 <w:webHidden/>
               </w:rPr>
-              <w:instrText xml:space="preserve"> PAGEREF _Toc481443110 \h </w:instrText>
+              <w:instrText xml:space="preserve"> PAGEREF _Toc481616269 \h </w:instrText>
             </w:r>
             <w:r>
               <w:rPr>
@@ -930,14 +1047,14 @@
               <w:lang w:val="en-CA" w:eastAsia="en-CA"/>
             </w:rPr>
           </w:pPr>
-          <w:hyperlink w:anchor="_Toc481443111" w:history="1">
+          <w:hyperlink w:anchor="_Toc481616270" w:history="1">
             <w:r>
               <w:rPr>
                 <w:rStyle w:val="Hyperlink"/>
                 <w:b/>
                 <w:noProof/>
               </w:rPr>
-              <w:t>Camera</w:t>
+              <w:t>Camera:</w:t>
             </w:r>
             <w:r>
               <w:rPr>
@@ -958,7 +1075,7 @@
                 <w:noProof/>
                 <w:webHidden/>
               </w:rPr>
-              <w:instrText xml:space="preserve"> PAGEREF _Toc481443111 \h </w:instrText>
+              <w:instrText xml:space="preserve"> PAGEREF _Toc481616270 \h </w:instrText>
             </w:r>
             <w:r>
               <w:rPr>
@@ -1001,14 +1118,14 @@
               <w:lang w:val="en-CA" w:eastAsia="en-CA"/>
             </w:rPr>
           </w:pPr>
-          <w:hyperlink w:anchor="_Toc481443112" w:history="1">
+          <w:hyperlink w:anchor="_Toc481616271" w:history="1">
             <w:r>
               <w:rPr>
                 <w:rStyle w:val="Hyperlink"/>
                 <w:b/>
                 <w:noProof/>
               </w:rPr>
-              <w:t>Controls</w:t>
+              <w:t>Controls:</w:t>
             </w:r>
             <w:r>
               <w:rPr>
@@ -1029,7 +1146,7 @@
                 <w:noProof/>
                 <w:webHidden/>
               </w:rPr>
-              <w:instrText xml:space="preserve"> PAGEREF _Toc481443112 \h </w:instrText>
+              <w:instrText xml:space="preserve"> PAGEREF _Toc481616271 \h </w:instrText>
             </w:r>
             <w:r>
               <w:rPr>
@@ -1072,14 +1189,15 @@
               <w:lang w:val="en-CA" w:eastAsia="en-CA"/>
             </w:rPr>
           </w:pPr>
-          <w:hyperlink w:anchor="_Toc481443113" w:history="1">
+          <w:hyperlink w:anchor="_Toc481616272" w:history="1">
             <w:r>
               <w:rPr>
                 <w:rStyle w:val="Hyperlink"/>
                 <w:b/>
                 <w:noProof/>
-              </w:rPr>
-              <w:t>Saving and Loading</w:t>
+                <w:highlight w:val="yellow"/>
+              </w:rPr>
+              <w:t>Interface Sketch:</w:t>
             </w:r>
             <w:r>
               <w:rPr>
@@ -1100,7 +1218,7 @@
                 <w:noProof/>
                 <w:webHidden/>
               </w:rPr>
-              <w:instrText xml:space="preserve"> PAGEREF _Toc481443113 \h </w:instrText>
+              <w:instrText xml:space="preserve"> PAGEREF _Toc481616272 \h </w:instrText>
             </w:r>
             <w:r>
               <w:rPr>
@@ -1143,14 +1261,14 @@
               <w:lang w:val="en-CA" w:eastAsia="en-CA"/>
             </w:rPr>
           </w:pPr>
-          <w:hyperlink w:anchor="_Toc481443114" w:history="1">
+          <w:hyperlink w:anchor="_Toc481616273" w:history="1">
             <w:r>
               <w:rPr>
                 <w:rStyle w:val="Hyperlink"/>
                 <w:b/>
                 <w:noProof/>
               </w:rPr>
-              <w:t>Interface Sketch</w:t>
+              <w:t>Character:</w:t>
             </w:r>
             <w:r>
               <w:rPr>
@@ -1171,7 +1289,7 @@
                 <w:noProof/>
                 <w:webHidden/>
               </w:rPr>
-              <w:instrText xml:space="preserve"> PAGEREF _Toc481443114 \h </w:instrText>
+              <w:instrText xml:space="preserve"> PAGEREF _Toc481616273 \h </w:instrText>
             </w:r>
             <w:r>
               <w:rPr>
@@ -1214,14 +1332,14 @@
               <w:lang w:val="en-CA" w:eastAsia="en-CA"/>
             </w:rPr>
           </w:pPr>
-          <w:hyperlink w:anchor="_Toc481443115" w:history="1">
+          <w:hyperlink w:anchor="_Toc481616274" w:history="1">
             <w:r>
               <w:rPr>
                 <w:rStyle w:val="Hyperlink"/>
                 <w:b/>
                 <w:noProof/>
               </w:rPr>
-              <w:t>Character</w:t>
+              <w:t>Enemies:</w:t>
             </w:r>
             <w:r>
               <w:rPr>
@@ -1242,7 +1360,7 @@
                 <w:noProof/>
                 <w:webHidden/>
               </w:rPr>
-              <w:instrText xml:space="preserve"> PAGEREF _Toc481443115 \h </w:instrText>
+              <w:instrText xml:space="preserve"> PAGEREF _Toc481616274 \h </w:instrText>
             </w:r>
             <w:r>
               <w:rPr>
@@ -1262,7 +1380,7 @@
                 <w:noProof/>
                 <w:webHidden/>
               </w:rPr>
-              <w:t>5</w:t>
+              <w:t>4</w:t>
             </w:r>
             <w:r>
               <w:rPr>
@@ -1285,14 +1403,14 @@
               <w:lang w:val="en-CA" w:eastAsia="en-CA"/>
             </w:rPr>
           </w:pPr>
-          <w:hyperlink w:anchor="_Toc481443116" w:history="1">
+          <w:hyperlink w:anchor="_Toc481616275" w:history="1">
             <w:r>
               <w:rPr>
                 <w:rStyle w:val="Hyperlink"/>
                 <w:b/>
                 <w:noProof/>
               </w:rPr>
-              <w:t>Enemies</w:t>
+              <w:t>Scoring:</w:t>
             </w:r>
             <w:r>
               <w:rPr>
@@ -1313,7 +1431,7 @@
                 <w:noProof/>
                 <w:webHidden/>
               </w:rPr>
-              <w:instrText xml:space="preserve"> PAGEREF _Toc481443116 \h </w:instrText>
+              <w:instrText xml:space="preserve"> PAGEREF _Toc481616275 \h </w:instrText>
             </w:r>
             <w:r>
               <w:rPr>
@@ -1333,7 +1451,7 @@
                 <w:noProof/>
                 <w:webHidden/>
               </w:rPr>
-              <w:t>5</w:t>
+              <w:t>4</w:t>
             </w:r>
             <w:r>
               <w:rPr>
@@ -1356,14 +1474,14 @@
               <w:lang w:val="en-CA" w:eastAsia="en-CA"/>
             </w:rPr>
           </w:pPr>
-          <w:hyperlink w:anchor="_Toc481443117" w:history="1">
+          <w:hyperlink w:anchor="_Toc481616276" w:history="1">
             <w:r>
               <w:rPr>
                 <w:rStyle w:val="Hyperlink"/>
                 <w:b/>
                 <w:noProof/>
               </w:rPr>
-              <w:t>Scoring</w:t>
+              <w:t>Sound Index:</w:t>
             </w:r>
             <w:r>
               <w:rPr>
@@ -1384,7 +1502,149 @@
                 <w:noProof/>
                 <w:webHidden/>
               </w:rPr>
-              <w:instrText xml:space="preserve"> PAGEREF _Toc481443117 \h </w:instrText>
+              <w:instrText xml:space="preserve"> PAGEREF _Toc481616276 \h </w:instrText>
+            </w:r>
+            <w:r>
+              <w:rPr>
+                <w:noProof/>
+                <w:webHidden/>
+              </w:rPr>
+            </w:r>
+            <w:r>
+              <w:rPr>
+                <w:noProof/>
+                <w:webHidden/>
+              </w:rPr>
+              <w:fldChar w:fldCharType="separate"/>
+            </w:r>
+            <w:r>
+              <w:rPr>
+                <w:noProof/>
+                <w:webHidden/>
+              </w:rPr>
+              <w:t>5</w:t>
+            </w:r>
+            <w:r>
+              <w:rPr>
+                <w:noProof/>
+                <w:webHidden/>
+              </w:rPr>
+              <w:fldChar w:fldCharType="end"/>
+            </w:r>
+          </w:hyperlink>
+        </w:p>
+        <w:p>
+          <w:pPr>
+            <w:pStyle w:val="TOC2"/>
+            <w:tabs>
+              <w:tab w:val="right" w:leader="dot" w:pos="9350"/>
+            </w:tabs>
+            <w:rPr>
+              <w:rFonts w:cstheme="minorBidi"/>
+              <w:noProof/>
+              <w:lang w:val="en-CA" w:eastAsia="en-CA"/>
+            </w:rPr>
+          </w:pPr>
+          <w:hyperlink w:anchor="_Toc481616277" w:history="1">
+            <w:r>
+              <w:rPr>
+                <w:rStyle w:val="Hyperlink"/>
+                <w:i/>
+                <w:noProof/>
+              </w:rPr>
+              <w:t>Sound Effects:</w:t>
+            </w:r>
+            <w:r>
+              <w:rPr>
+                <w:noProof/>
+                <w:webHidden/>
+              </w:rPr>
+              <w:tab/>
+            </w:r>
+            <w:r>
+              <w:rPr>
+                <w:noProof/>
+                <w:webHidden/>
+              </w:rPr>
+              <w:fldChar w:fldCharType="begin"/>
+            </w:r>
+            <w:r>
+              <w:rPr>
+                <w:noProof/>
+                <w:webHidden/>
+              </w:rPr>
+              <w:instrText xml:space="preserve"> PAGEREF _Toc481616277 \h </w:instrText>
+            </w:r>
+            <w:r>
+              <w:rPr>
+                <w:noProof/>
+                <w:webHidden/>
+              </w:rPr>
+            </w:r>
+            <w:r>
+              <w:rPr>
+                <w:noProof/>
+                <w:webHidden/>
+              </w:rPr>
+              <w:fldChar w:fldCharType="separate"/>
+            </w:r>
+            <w:r>
+              <w:rPr>
+                <w:noProof/>
+                <w:webHidden/>
+              </w:rPr>
+              <w:t>5</w:t>
+            </w:r>
+            <w:r>
+              <w:rPr>
+                <w:noProof/>
+                <w:webHidden/>
+              </w:rPr>
+              <w:fldChar w:fldCharType="end"/>
+            </w:r>
+          </w:hyperlink>
+        </w:p>
+        <w:p>
+          <w:pPr>
+            <w:pStyle w:val="TOC2"/>
+            <w:tabs>
+              <w:tab w:val="right" w:leader="dot" w:pos="9350"/>
+            </w:tabs>
+            <w:rPr>
+              <w:rFonts w:cstheme="minorBidi"/>
+              <w:noProof/>
+              <w:lang w:val="en-CA" w:eastAsia="en-CA"/>
+            </w:rPr>
+          </w:pPr>
+          <w:hyperlink w:anchor="_Toc481616278" w:history="1">
+            <w:r>
+              <w:rPr>
+                <w:rStyle w:val="Hyperlink"/>
+                <w:i/>
+                <w:noProof/>
+              </w:rPr>
+              <w:t>Music:</w:t>
+            </w:r>
+            <w:r>
+              <w:rPr>
+                <w:noProof/>
+                <w:webHidden/>
+              </w:rPr>
+              <w:tab/>
+            </w:r>
+            <w:r>
+              <w:rPr>
+                <w:noProof/>
+                <w:webHidden/>
+              </w:rPr>
+              <w:fldChar w:fldCharType="begin"/>
+            </w:r>
+            <w:r>
+              <w:rPr>
+                <w:noProof/>
+                <w:webHidden/>
+              </w:rPr>
+              <w:instrText xml:space="preserve"> PAGEREF _Toc481616278 \h </w:instrText>
             </w:r>
             <w:r>
               <w:rPr>
@@ -1427,14 +1687,14 @@
               <w:lang w:val="en-CA" w:eastAsia="en-CA"/>
             </w:rPr>
           </w:pPr>
-          <w:hyperlink w:anchor="_Toc481443118" w:history="1">
+          <w:hyperlink w:anchor="_Toc481616279" w:history="1">
             <w:r>
               <w:rPr>
                 <w:rStyle w:val="Hyperlink"/>
                 <w:b/>
                 <w:noProof/>
               </w:rPr>
-              <w:t>Sound Index</w:t>
+              <w:t>Art/Multimedia Index:</w:t>
             </w:r>
             <w:r>
               <w:rPr>
@@ -1455,7 +1715,78 @@
                 <w:noProof/>
                 <w:webHidden/>
               </w:rPr>
-              <w:instrText xml:space="preserve"> PAGEREF _Toc481443118 \h </w:instrText>
+              <w:instrText xml:space="preserve"> PAGEREF _Toc481616279 \h </w:instrText>
+            </w:r>
+            <w:r>
+              <w:rPr>
+                <w:noProof/>
+                <w:webHidden/>
+              </w:rPr>
+            </w:r>
+            <w:r>
+              <w:rPr>
+                <w:noProof/>
+                <w:webHidden/>
+              </w:rPr>
+              <w:fldChar w:fldCharType="separate"/>
+            </w:r>
+            <w:r>
+              <w:rPr>
+                <w:noProof/>
+                <w:webHidden/>
+              </w:rPr>
+              <w:t>5</w:t>
+            </w:r>
+            <w:r>
+              <w:rPr>
+                <w:noProof/>
+                <w:webHidden/>
+              </w:rPr>
+              <w:fldChar w:fldCharType="end"/>
+            </w:r>
+          </w:hyperlink>
+        </w:p>
+        <w:p>
+          <w:pPr>
+            <w:pStyle w:val="TOC2"/>
+            <w:tabs>
+              <w:tab w:val="right" w:leader="dot" w:pos="9350"/>
+            </w:tabs>
+            <w:rPr>
+              <w:rFonts w:cstheme="minorBidi"/>
+              <w:noProof/>
+              <w:lang w:val="en-CA" w:eastAsia="en-CA"/>
+            </w:rPr>
+          </w:pPr>
+          <w:hyperlink w:anchor="_Toc481616280" w:history="1">
+            <w:r>
+              <w:rPr>
+                <w:rStyle w:val="Hyperlink"/>
+                <w:i/>
+                <w:noProof/>
+              </w:rPr>
+              <w:t>Sprites/Tiles:</w:t>
+            </w:r>
+            <w:r>
+              <w:rPr>
+                <w:noProof/>
+                <w:webHidden/>
+              </w:rPr>
+              <w:tab/>
+            </w:r>
+            <w:r>
+              <w:rPr>
+                <w:noProof/>
+                <w:webHidden/>
+              </w:rPr>
+              <w:fldChar w:fldCharType="begin"/>
+            </w:r>
+            <w:r>
+              <w:rPr>
+                <w:noProof/>
+                <w:webHidden/>
+              </w:rPr>
+              <w:instrText xml:space="preserve"> PAGEREF _Toc481616280 \h </w:instrText>
             </w:r>
             <w:r>
               <w:rPr>
@@ -1498,14 +1829,14 @@
               <w:lang w:val="en-CA" w:eastAsia="en-CA"/>
             </w:rPr>
           </w:pPr>
-          <w:hyperlink w:anchor="_Toc481443119" w:history="1">
+          <w:hyperlink w:anchor="_Toc481616281" w:history="1">
             <w:r>
               <w:rPr>
                 <w:rStyle w:val="Hyperlink"/>
                 <w:b/>
                 <w:noProof/>
               </w:rPr>
-              <w:t>Art/Multimedia Index</w:t>
+              <w:t>Future Updates:</w:t>
             </w:r>
             <w:r>
               <w:rPr>
@@ -1526,7 +1857,7 @@
                 <w:noProof/>
                 <w:webHidden/>
               </w:rPr>
-              <w:instrText xml:space="preserve"> PAGEREF _Toc481443119 \h </w:instrText>
+              <w:instrText xml:space="preserve"> PAGEREF _Toc481616281 \h </w:instrText>
             </w:r>
             <w:r>
               <w:rPr>
@@ -1571,7 +1902,7 @@
     </w:sdt>
     <w:p>
       <w:pPr>
-        <w:jc w:val="center"/>
+        <w:jc w:val="both"/>
         <w:rPr>
           <w:b/>
           <w:sz w:val="24"/>
@@ -1582,7 +1913,7 @@
     </w:p>
     <w:p>
       <w:pPr>
-        <w:jc w:val="center"/>
+        <w:jc w:val="both"/>
         <w:rPr>
           <w:b/>
           <w:sz w:val="24"/>
@@ -1593,7 +1924,6 @@
     </w:p>
     <w:p>
       <w:pPr>
-        <w:jc w:val="center"/>
         <w:rPr>
           <w:b/>
           <w:sz w:val="24"/>
@@ -1601,236 +1931,124 @@
           <w:u w:val="single"/>
         </w:rPr>
       </w:pPr>
+      <w:r>
+        <w:rPr>
+          <w:b/>
+          <w:sz w:val="24"/>
+          <w:szCs w:val="24"/>
+          <w:u w:val="single"/>
+        </w:rPr>
+        <w:br w:type="page"/>
+      </w:r>
     </w:p>
     <w:p>
       <w:pPr>
-        <w:jc w:val="center"/>
-        <w:rPr>
+        <w:pStyle w:val="Heading1"/>
+        <w:jc w:val="both"/>
+        <w:rPr>
+          <w:rFonts w:asciiTheme="minorHAnsi" w:hAnsiTheme="minorHAnsi"/>
           <w:b/>
-          <w:sz w:val="24"/>
-          <w:szCs w:val="24"/>
-          <w:u w:val="single"/>
-        </w:rPr>
-      </w:pPr>
+          <w:color w:val="auto"/>
+        </w:rPr>
+      </w:pPr>
+      <w:bookmarkStart w:id="2" w:name="_Toc481616267"/>
+      <w:r>
+        <w:rPr>
+          <w:rFonts w:asciiTheme="minorHAnsi" w:hAnsiTheme="minorHAnsi"/>
+          <w:b/>
+          <w:color w:val="auto"/>
+        </w:rPr>
+        <w:lastRenderedPageBreak/>
+        <w:t xml:space="preserve">Version </w:t>
+      </w:r>
+      <w:r>
+        <w:rPr>
+          <w:rFonts w:asciiTheme="minorHAnsi" w:hAnsiTheme="minorHAnsi"/>
+          <w:b/>
+          <w:color w:val="auto"/>
+          <w:sz w:val="28"/>
+        </w:rPr>
+        <w:t>History</w:t>
+      </w:r>
+      <w:r>
+        <w:rPr>
+          <w:rFonts w:asciiTheme="minorHAnsi" w:hAnsiTheme="minorHAnsi"/>
+          <w:b/>
+          <w:color w:val="auto"/>
+        </w:rPr>
+        <w:t>:</w:t>
+      </w:r>
+      <w:bookmarkEnd w:id="2"/>
+      <w:r>
+        <w:rPr>
+          <w:rFonts w:asciiTheme="minorHAnsi" w:hAnsiTheme="minorHAnsi"/>
+          <w:b/>
+          <w:color w:val="auto"/>
+        </w:rPr>
+        <w:tab/>
+      </w:r>
     </w:p>
     <w:p>
       <w:pPr>
-        <w:jc w:val="center"/>
-        <w:rPr>
-          <w:b/>
-          <w:sz w:val="24"/>
-          <w:szCs w:val="24"/>
+        <w:pStyle w:val="Heading4"/>
+        <w:rPr>
+          <w:rFonts w:asciiTheme="minorHAnsi" w:hAnsiTheme="minorHAnsi"/>
+          <w:i w:val="0"/>
+          <w:color w:val="auto"/>
           <w:u w:val="single"/>
-        </w:rPr>
-      </w:pPr>
-    </w:p>
-    <w:p>
-      <w:pPr>
-        <w:jc w:val="center"/>
-        <w:rPr>
-          <w:b/>
-          <w:sz w:val="24"/>
-          <w:szCs w:val="24"/>
+          <w:lang w:val="en-US" w:eastAsia="en-US"/>
+        </w:rPr>
+      </w:pPr>
+      <w:r>
+        <w:rPr>
+          <w:rFonts w:asciiTheme="minorHAnsi" w:hAnsiTheme="minorHAnsi"/>
+          <w:i w:val="0"/>
+          <w:color w:val="auto"/>
           <w:u w:val="single"/>
-        </w:rPr>
-      </w:pPr>
-    </w:p>
-    <w:p>
-      <w:pPr>
-        <w:jc w:val="center"/>
-        <w:rPr>
-          <w:b/>
-          <w:sz w:val="24"/>
-          <w:szCs w:val="24"/>
+          <w:lang w:val="en-US" w:eastAsia="en-US"/>
+        </w:rPr>
+        <w:t>Commit 1</w:t>
+      </w:r>
+      <w:r>
+        <w:rPr>
+          <w:rFonts w:asciiTheme="minorHAnsi" w:hAnsiTheme="minorHAnsi"/>
+          <w:i w:val="0"/>
+          <w:color w:val="auto"/>
           <w:u w:val="single"/>
-        </w:rPr>
-      </w:pPr>
-    </w:p>
-    <w:p>
-      <w:pPr>
-        <w:jc w:val="center"/>
-        <w:rPr>
-          <w:b/>
-          <w:sz w:val="24"/>
-          <w:szCs w:val="24"/>
+          <w:lang w:val="en-US" w:eastAsia="en-US"/>
+        </w:rPr>
+        <w:t xml:space="preserve"> </w:t>
+      </w:r>
+      <w:r>
+        <w:rPr>
+          <w:rFonts w:asciiTheme="minorHAnsi" w:hAnsiTheme="minorHAnsi"/>
+          <w:i w:val="0"/>
+          <w:color w:val="auto"/>
           <w:u w:val="single"/>
-        </w:rPr>
-      </w:pPr>
-    </w:p>
-    <w:p>
-      <w:pPr>
-        <w:jc w:val="center"/>
-        <w:rPr>
-          <w:b/>
-          <w:sz w:val="24"/>
-          <w:szCs w:val="24"/>
+          <w:lang w:val="en-US" w:eastAsia="en-US"/>
+        </w:rPr>
+        <w:t>–</w:t>
+      </w:r>
+      <w:r>
+        <w:rPr>
+          <w:rFonts w:asciiTheme="minorHAnsi" w:hAnsiTheme="minorHAnsi"/>
+          <w:i w:val="0"/>
+          <w:color w:val="auto"/>
           <w:u w:val="single"/>
-        </w:rPr>
-      </w:pPr>
-    </w:p>
-    <w:p>
-      <w:pPr>
-        <w:jc w:val="center"/>
-        <w:rPr>
-          <w:b/>
-          <w:sz w:val="24"/>
-          <w:szCs w:val="24"/>
+          <w:lang w:val="en-US" w:eastAsia="en-US"/>
+        </w:rPr>
+        <w:t xml:space="preserve"> Initial commit</w:t>
+      </w:r>
+      <w:r>
+        <w:rPr>
+          <w:rFonts w:asciiTheme="minorHAnsi" w:hAnsiTheme="minorHAnsi"/>
+          <w:i w:val="0"/>
+          <w:color w:val="auto"/>
           <w:u w:val="single"/>
-        </w:rPr>
-      </w:pPr>
-    </w:p>
-    <w:p>
-      <w:pPr>
-        <w:jc w:val="center"/>
-        <w:rPr>
-          <w:b/>
-          <w:sz w:val="24"/>
-          <w:szCs w:val="24"/>
-          <w:u w:val="single"/>
-        </w:rPr>
-      </w:pPr>
-    </w:p>
-    <w:p>
-      <w:pPr>
-        <w:jc w:val="center"/>
-        <w:rPr>
-          <w:b/>
-          <w:sz w:val="24"/>
-          <w:szCs w:val="24"/>
-          <w:u w:val="single"/>
-        </w:rPr>
-      </w:pPr>
-    </w:p>
-    <w:p>
-      <w:pPr>
-        <w:jc w:val="center"/>
-        <w:rPr>
-          <w:b/>
-          <w:sz w:val="24"/>
-          <w:szCs w:val="24"/>
-          <w:u w:val="single"/>
-        </w:rPr>
-      </w:pPr>
-    </w:p>
-    <w:p>
-      <w:pPr>
-        <w:jc w:val="center"/>
-        <w:rPr>
-          <w:b/>
-          <w:sz w:val="24"/>
-          <w:szCs w:val="24"/>
-          <w:u w:val="single"/>
-        </w:rPr>
-      </w:pPr>
-    </w:p>
-    <w:p>
-      <w:pPr>
-        <w:jc w:val="center"/>
-        <w:rPr>
-          <w:b/>
-          <w:sz w:val="24"/>
-          <w:szCs w:val="24"/>
-          <w:u w:val="single"/>
-        </w:rPr>
-      </w:pPr>
-    </w:p>
-    <w:p>
-      <w:pPr>
-        <w:jc w:val="center"/>
-        <w:rPr>
-          <w:b/>
-          <w:sz w:val="24"/>
-          <w:szCs w:val="24"/>
-          <w:u w:val="single"/>
-        </w:rPr>
-      </w:pPr>
-    </w:p>
-    <w:p>
-      <w:pPr>
-        <w:jc w:val="center"/>
-        <w:rPr>
-          <w:b/>
-          <w:sz w:val="24"/>
-          <w:szCs w:val="24"/>
-          <w:u w:val="single"/>
-        </w:rPr>
-      </w:pPr>
-    </w:p>
-    <w:p>
-      <w:pPr>
-        <w:jc w:val="center"/>
-        <w:rPr>
-          <w:b/>
-          <w:sz w:val="24"/>
-          <w:szCs w:val="24"/>
-          <w:u w:val="single"/>
-        </w:rPr>
-      </w:pPr>
-    </w:p>
-    <w:p>
-      <w:pPr>
-        <w:jc w:val="center"/>
-        <w:rPr>
-          <w:b/>
-          <w:sz w:val="24"/>
-          <w:szCs w:val="24"/>
-          <w:u w:val="single"/>
-        </w:rPr>
-      </w:pPr>
-    </w:p>
-    <w:p>
-      <w:pPr>
-        <w:jc w:val="center"/>
-        <w:rPr>
-          <w:b/>
-          <w:sz w:val="24"/>
-          <w:szCs w:val="24"/>
-          <w:u w:val="single"/>
-        </w:rPr>
-      </w:pPr>
-    </w:p>
-    <w:p>
-      <w:pPr>
-        <w:jc w:val="center"/>
-        <w:rPr>
-          <w:b/>
-          <w:sz w:val="24"/>
-          <w:szCs w:val="24"/>
-          <w:u w:val="single"/>
-        </w:rPr>
-      </w:pPr>
-    </w:p>
-    <w:p>
-      <w:pPr>
-        <w:pStyle w:val="Heading1"/>
-        <w:jc w:val="center"/>
-        <w:rPr>
-          <w:rFonts w:asciiTheme="minorHAnsi" w:hAnsiTheme="minorHAnsi"/>
-          <w:b/>
-          <w:color w:val="auto"/>
-          <w:sz w:val="40"/>
-        </w:rPr>
-      </w:pPr>
-      <w:bookmarkStart w:id="0" w:name="_Toc481443108"/>
-      <w:r>
-        <w:rPr>
-          <w:rFonts w:asciiTheme="minorHAnsi" w:hAnsiTheme="minorHAnsi"/>
-          <w:b/>
-          <w:color w:val="auto"/>
-          <w:sz w:val="40"/>
-        </w:rPr>
-        <w:t>Version History</w:t>
-      </w:r>
-      <w:r>
-        <w:rPr>
-          <w:rFonts w:asciiTheme="minorHAnsi" w:hAnsiTheme="minorHAnsi"/>
-          <w:b/>
-          <w:color w:val="auto"/>
-          <w:sz w:val="40"/>
+          <w:lang w:val="en-US" w:eastAsia="en-US"/>
         </w:rPr>
         <w:t>:</w:t>
       </w:r>
-      <w:bookmarkEnd w:id="0"/>
     </w:p>
     <w:p>
       <w:pPr>
@@ -1853,10 +2071,9 @@
           <w:tab w:val="left" w:pos="14656"/>
         </w:tabs>
         <w:spacing w:before="150" w:after="150" w:line="240" w:lineRule="auto"/>
+        <w:jc w:val="both"/>
         <w:rPr>
           <w:rFonts w:eastAsia="Times New Roman" w:cs="Consolas"/>
-          <w:b/>
-          <w:sz w:val="24"/>
           <w:szCs w:val="20"/>
           <w:lang w:val="en-US" w:eastAsia="en-US"/>
         </w:rPr>
@@ -1864,18 +2081,14 @@
       <w:r>
         <w:rPr>
           <w:rFonts w:eastAsia="Times New Roman" w:cs="Consolas"/>
-          <w:b/>
-          <w:sz w:val="24"/>
           <w:szCs w:val="20"/>
           <w:lang w:val="en-US" w:eastAsia="en-US"/>
         </w:rPr>
-        <w:t>Commit 1</w:t>
+        <w:t>Added</w:t>
       </w:r>
       <w:r>
         <w:rPr>
           <w:rFonts w:eastAsia="Times New Roman" w:cs="Consolas"/>
-          <w:b/>
-          <w:sz w:val="24"/>
           <w:szCs w:val="20"/>
           <w:lang w:val="en-US" w:eastAsia="en-US"/>
         </w:rPr>
@@ -1884,29 +2097,107 @@
       <w:r>
         <w:rPr>
           <w:rFonts w:eastAsia="Times New Roman" w:cs="Consolas"/>
-          <w:b/>
-          <w:sz w:val="24"/>
           <w:szCs w:val="20"/>
           <w:lang w:val="en-US" w:eastAsia="en-US"/>
         </w:rPr>
-        <w:t>–</w:t>
+        <w:t xml:space="preserve">documentation and </w:t>
       </w:r>
       <w:r>
         <w:rPr>
           <w:rFonts w:eastAsia="Times New Roman" w:cs="Consolas"/>
-          <w:b/>
-          <w:sz w:val="24"/>
           <w:szCs w:val="20"/>
           <w:lang w:val="en-US" w:eastAsia="en-US"/>
         </w:rPr>
-        <w:t xml:space="preserve"> Initial commit</w:t>
-      </w:r>
-      <w:r>
-        <w:rPr>
-          <w:rFonts w:eastAsia="Times New Roman" w:cs="Consolas"/>
-          <w:b/>
-          <w:sz w:val="24"/>
-          <w:szCs w:val="20"/>
+        <w:t>began Unity Project</w:t>
+      </w:r>
+    </w:p>
+    <w:p>
+      <w:pPr>
+        <w:pStyle w:val="Heading4"/>
+        <w:rPr>
+          <w:rFonts w:asciiTheme="minorHAnsi" w:hAnsiTheme="minorHAnsi"/>
+          <w:i w:val="0"/>
+          <w:color w:val="auto"/>
+          <w:u w:val="single"/>
+          <w:lang w:val="en-US" w:eastAsia="en-US"/>
+        </w:rPr>
+      </w:pPr>
+      <w:r>
+        <w:rPr>
+          <w:rFonts w:asciiTheme="minorHAnsi" w:hAnsiTheme="minorHAnsi"/>
+          <w:i w:val="0"/>
+          <w:color w:val="auto"/>
+          <w:u w:val="single"/>
+          <w:lang w:val="en-US" w:eastAsia="en-US"/>
+        </w:rPr>
+        <w:t>C</w:t>
+      </w:r>
+      <w:r>
+        <w:rPr>
+          <w:rFonts w:asciiTheme="minorHAnsi" w:hAnsiTheme="minorHAnsi"/>
+          <w:i w:val="0"/>
+          <w:color w:val="auto"/>
+          <w:u w:val="single"/>
+          <w:lang w:val="en-US" w:eastAsia="en-US"/>
+        </w:rPr>
+        <w:t>ommit 2</w:t>
+      </w:r>
+      <w:r>
+        <w:rPr>
+          <w:rFonts w:asciiTheme="minorHAnsi" w:hAnsiTheme="minorHAnsi"/>
+          <w:i w:val="0"/>
+          <w:color w:val="auto"/>
+          <w:u w:val="single"/>
+          <w:lang w:val="en-US" w:eastAsia="en-US"/>
+        </w:rPr>
+        <w:t xml:space="preserve"> </w:t>
+      </w:r>
+      <w:r>
+        <w:rPr>
+          <w:rFonts w:asciiTheme="minorHAnsi" w:hAnsiTheme="minorHAnsi"/>
+          <w:i w:val="0"/>
+          <w:color w:val="auto"/>
+          <w:u w:val="single"/>
+          <w:lang w:val="en-US" w:eastAsia="en-US"/>
+        </w:rPr>
+        <w:t>–</w:t>
+      </w:r>
+      <w:r>
+        <w:rPr>
+          <w:rFonts w:asciiTheme="minorHAnsi" w:hAnsiTheme="minorHAnsi"/>
+          <w:i w:val="0"/>
+          <w:color w:val="auto"/>
+          <w:u w:val="single"/>
+          <w:lang w:val="en-US" w:eastAsia="en-US"/>
+        </w:rPr>
+        <w:t xml:space="preserve"> </w:t>
+      </w:r>
+      <w:r>
+        <w:rPr>
+          <w:rFonts w:asciiTheme="minorHAnsi" w:hAnsiTheme="minorHAnsi"/>
+          <w:i w:val="0"/>
+          <w:color w:val="auto"/>
+          <w:u w:val="single"/>
+          <w:lang w:val="en-US" w:eastAsia="en-US"/>
+        </w:rPr>
+        <w:t xml:space="preserve">Updated </w:t>
+      </w:r>
+      <w:r>
+        <w:rPr>
+          <w:rFonts w:asciiTheme="minorHAnsi" w:hAnsiTheme="minorHAnsi"/>
+          <w:i w:val="0"/>
+          <w:color w:val="auto"/>
+          <w:u w:val="single"/>
+          <w:lang w:val="en-US" w:eastAsia="en-US"/>
+        </w:rPr>
+        <w:t>Documentation</w:t>
+      </w:r>
+      <w:r>
+        <w:rPr>
+          <w:rFonts w:asciiTheme="minorHAnsi" w:hAnsiTheme="minorHAnsi"/>
+          <w:i w:val="0"/>
+          <w:color w:val="auto"/>
+          <w:u w:val="single"/>
           <w:lang w:val="en-US" w:eastAsia="en-US"/>
         </w:rPr>
         <w:t>:</w:t>
@@ -1933,9 +2224,9 @@
           <w:tab w:val="left" w:pos="14656"/>
         </w:tabs>
         <w:spacing w:before="150" w:after="150" w:line="240" w:lineRule="auto"/>
+        <w:jc w:val="both"/>
         <w:rPr>
           <w:rFonts w:eastAsia="Times New Roman" w:cs="Consolas"/>
-          <w:sz w:val="24"/>
           <w:szCs w:val="20"/>
           <w:lang w:val="en-US" w:eastAsia="en-US"/>
         </w:rPr>
@@ -1943,49 +2234,88 @@
       <w:r>
         <w:rPr>
           <w:rFonts w:eastAsia="Times New Roman" w:cs="Consolas"/>
-          <w:sz w:val="24"/>
           <w:szCs w:val="20"/>
           <w:lang w:val="en-US" w:eastAsia="en-US"/>
         </w:rPr>
-        <w:t>Added</w:t>
+        <w:t xml:space="preserve">Added </w:t>
       </w:r>
       <w:r>
         <w:rPr>
           <w:rFonts w:eastAsia="Times New Roman" w:cs="Consolas"/>
-          <w:sz w:val="24"/>
           <w:szCs w:val="20"/>
           <w:lang w:val="en-US" w:eastAsia="en-US"/>
         </w:rPr>
-        <w:t xml:space="preserve"> </w:t>
+        <w:t>update</w:t>
       </w:r>
       <w:r>
         <w:rPr>
           <w:rFonts w:eastAsia="Times New Roman" w:cs="Consolas"/>
-          <w:sz w:val="24"/>
           <w:szCs w:val="20"/>
           <w:lang w:val="en-US" w:eastAsia="en-US"/>
         </w:rPr>
-        <w:t xml:space="preserve">documentation and </w:t>
-      </w:r>
-      <w:r>
-        <w:rPr>
-          <w:rFonts w:eastAsia="Times New Roman" w:cs="Consolas"/>
-          <w:sz w:val="24"/>
-          <w:szCs w:val="20"/>
+        <w:t>d external documentation as well as reference material</w:t>
+      </w:r>
+    </w:p>
+    <w:p>
+      <w:pPr>
+        <w:pStyle w:val="Heading4"/>
+        <w:rPr>
+          <w:rFonts w:asciiTheme="minorHAnsi" w:hAnsiTheme="minorHAnsi"/>
+          <w:i w:val="0"/>
+          <w:color w:val="auto"/>
+          <w:u w:val="single"/>
           <w:lang w:val="en-US" w:eastAsia="en-US"/>
         </w:rPr>
-        <w:t>b</w:t>
-      </w:r>
-      <w:bookmarkStart w:id="1" w:name="_GoBack"/>
-      <w:bookmarkEnd w:id="1"/>
-      <w:r>
-        <w:rPr>
-          <w:rFonts w:eastAsia="Times New Roman" w:cs="Consolas"/>
-          <w:sz w:val="24"/>
-          <w:szCs w:val="20"/>
+      </w:pPr>
+      <w:r>
+        <w:rPr>
+          <w:rFonts w:asciiTheme="minorHAnsi" w:hAnsiTheme="minorHAnsi"/>
+          <w:i w:val="0"/>
+          <w:color w:val="auto"/>
+          <w:u w:val="single"/>
           <w:lang w:val="en-US" w:eastAsia="en-US"/>
         </w:rPr>
-        <w:t>egan Unity Project</w:t>
+        <w:t xml:space="preserve">Commit 3 </w:t>
+      </w:r>
+      <w:r>
+        <w:rPr>
+          <w:rFonts w:asciiTheme="minorHAnsi" w:hAnsiTheme="minorHAnsi"/>
+          <w:i w:val="0"/>
+          <w:color w:val="auto"/>
+          <w:u w:val="single"/>
+          <w:lang w:val="en-US" w:eastAsia="en-US"/>
+        </w:rPr>
+        <w:t>–</w:t>
+      </w:r>
+      <w:r>
+        <w:rPr>
+          <w:rFonts w:asciiTheme="minorHAnsi" w:hAnsiTheme="minorHAnsi"/>
+          <w:i w:val="0"/>
+          <w:color w:val="auto"/>
+          <w:u w:val="single"/>
+          <w:lang w:val="en-US" w:eastAsia="en-US"/>
+        </w:rPr>
+        <w:t xml:space="preserve"> </w:t>
+      </w:r>
+      <w:r>
+        <w:rPr>
+          <w:rFonts w:asciiTheme="minorHAnsi" w:hAnsiTheme="minorHAnsi"/>
+          <w:i w:val="0"/>
+          <w:color w:val="auto"/>
+          <w:u w:val="single"/>
+          <w:lang w:val="en-US" w:eastAsia="en-US"/>
+        </w:rPr>
+        <w:t>UI Set Up</w:t>
+      </w:r>
+      <w:r>
+        <w:rPr>
+          <w:rFonts w:asciiTheme="minorHAnsi" w:hAnsiTheme="minorHAnsi"/>
+          <w:i w:val="0"/>
+          <w:color w:val="auto"/>
+          <w:u w:val="single"/>
+          <w:lang w:val="en-US" w:eastAsia="en-US"/>
+        </w:rPr>
+        <w:t>:</w:t>
       </w:r>
     </w:p>
     <w:p>
@@ -2009,10 +2339,9 @@
           <w:tab w:val="left" w:pos="14656"/>
         </w:tabs>
         <w:spacing w:before="150" w:after="150" w:line="240" w:lineRule="auto"/>
+        <w:jc w:val="both"/>
         <w:rPr>
           <w:rFonts w:eastAsia="Times New Roman" w:cs="Consolas"/>
-          <w:b/>
-          <w:sz w:val="24"/>
           <w:szCs w:val="20"/>
           <w:lang w:val="en-US" w:eastAsia="en-US"/>
         </w:rPr>
@@ -2020,82 +2349,32 @@
       <w:r>
         <w:rPr>
           <w:rFonts w:eastAsia="Times New Roman" w:cs="Consolas"/>
-          <w:b/>
-          <w:sz w:val="24"/>
           <w:szCs w:val="20"/>
           <w:lang w:val="en-US" w:eastAsia="en-US"/>
         </w:rPr>
-        <w:t>C</w:t>
-      </w:r>
-      <w:r>
-        <w:rPr>
-          <w:rFonts w:eastAsia="Times New Roman" w:cs="Consolas"/>
-          <w:b/>
-          <w:sz w:val="24"/>
-          <w:szCs w:val="20"/>
+        <w:t>Added MenuSceneController script, modified and designed MenuScene, added proper object referencing to script and UI components</w:t>
+      </w:r>
+    </w:p>
+    <w:p>
+      <w:pPr>
+        <w:pStyle w:val="Heading4"/>
+        <w:rPr>
+          <w:rFonts w:asciiTheme="minorHAnsi" w:hAnsiTheme="minorHAnsi"/>
+          <w:i w:val="0"/>
+          <w:color w:val="auto"/>
+          <w:u w:val="single"/>
           <w:lang w:val="en-US" w:eastAsia="en-US"/>
         </w:rPr>
-        <w:t>ommit 2</w:t>
-      </w:r>
-      <w:r>
-        <w:rPr>
-          <w:rFonts w:eastAsia="Times New Roman" w:cs="Consolas"/>
-          <w:b/>
-          <w:sz w:val="24"/>
-          <w:szCs w:val="20"/>
+      </w:pPr>
+      <w:r>
+        <w:rPr>
+          <w:rFonts w:asciiTheme="minorHAnsi" w:hAnsiTheme="minorHAnsi"/>
+          <w:i w:val="0"/>
+          <w:color w:val="auto"/>
+          <w:u w:val="single"/>
           <w:lang w:val="en-US" w:eastAsia="en-US"/>
         </w:rPr>
-        <w:t xml:space="preserve"> </w:t>
-      </w:r>
-      <w:r>
-        <w:rPr>
-          <w:rFonts w:eastAsia="Times New Roman" w:cs="Consolas"/>
-          <w:b/>
-          <w:sz w:val="24"/>
-          <w:szCs w:val="20"/>
-          <w:lang w:val="en-US" w:eastAsia="en-US"/>
-        </w:rPr>
-        <w:t>–</w:t>
-      </w:r>
-      <w:r>
-        <w:rPr>
-          <w:rFonts w:eastAsia="Times New Roman" w:cs="Consolas"/>
-          <w:b/>
-          <w:sz w:val="24"/>
-          <w:szCs w:val="20"/>
-          <w:lang w:val="en-US" w:eastAsia="en-US"/>
-        </w:rPr>
-        <w:t xml:space="preserve"> </w:t>
-      </w:r>
-      <w:r>
-        <w:rPr>
-          <w:rFonts w:eastAsia="Times New Roman" w:cs="Consolas"/>
-          <w:b/>
-          <w:sz w:val="24"/>
-          <w:szCs w:val="20"/>
-          <w:lang w:val="en-US" w:eastAsia="en-US"/>
-        </w:rPr>
-        <w:t xml:space="preserve">Updated </w:t>
-      </w:r>
-      <w:r>
-        <w:rPr>
-          <w:rFonts w:eastAsia="Times New Roman" w:cs="Consolas"/>
-          <w:b/>
-          <w:sz w:val="24"/>
-          <w:szCs w:val="20"/>
-          <w:lang w:val="en-US" w:eastAsia="en-US"/>
-        </w:rPr>
-        <w:t>Documentation</w:t>
-      </w:r>
-      <w:r>
-        <w:rPr>
-          <w:rFonts w:eastAsia="Times New Roman" w:cs="Consolas"/>
-          <w:b/>
-          <w:sz w:val="24"/>
-          <w:szCs w:val="20"/>
-          <w:lang w:val="en-US" w:eastAsia="en-US"/>
-        </w:rPr>
-        <w:t>:</w:t>
+        <w:t>Commit 4 – Designed UI:</w:t>
       </w:r>
     </w:p>
     <w:p>
@@ -2119,9 +2398,9 @@
           <w:tab w:val="left" w:pos="14656"/>
         </w:tabs>
         <w:spacing w:before="150" w:after="150" w:line="240" w:lineRule="auto"/>
+        <w:jc w:val="both"/>
         <w:rPr>
           <w:rFonts w:eastAsia="Times New Roman" w:cs="Consolas"/>
-          <w:sz w:val="24"/>
           <w:szCs w:val="20"/>
           <w:lang w:val="en-US" w:eastAsia="en-US"/>
         </w:rPr>
@@ -2129,29 +2408,65 @@
       <w:r>
         <w:rPr>
           <w:rFonts w:eastAsia="Times New Roman" w:cs="Consolas"/>
-          <w:sz w:val="24"/>
           <w:szCs w:val="20"/>
           <w:lang w:val="en-US" w:eastAsia="en-US"/>
         </w:rPr>
-        <w:t xml:space="preserve">Added </w:t>
-      </w:r>
-      <w:r>
-        <w:rPr>
-          <w:rFonts w:eastAsia="Times New Roman" w:cs="Consolas"/>
-          <w:sz w:val="24"/>
-          <w:szCs w:val="20"/>
+        <w:t>Added BackToMenuController script and designed both InfoScene and CheatsScene</w:t>
+      </w:r>
+    </w:p>
+    <w:p>
+      <w:pPr>
+        <w:pStyle w:val="Heading4"/>
+        <w:rPr>
+          <w:rFonts w:asciiTheme="minorHAnsi" w:hAnsiTheme="minorHAnsi"/>
+          <w:i w:val="0"/>
+          <w:color w:val="auto"/>
+          <w:u w:val="single"/>
           <w:lang w:val="en-US" w:eastAsia="en-US"/>
         </w:rPr>
-        <w:t>update</w:t>
-      </w:r>
-      <w:r>
-        <w:rPr>
-          <w:rFonts w:eastAsia="Times New Roman" w:cs="Consolas"/>
-          <w:sz w:val="24"/>
-          <w:szCs w:val="20"/>
+      </w:pPr>
+      <w:r>
+        <w:rPr>
+          <w:rFonts w:asciiTheme="minorHAnsi" w:hAnsiTheme="minorHAnsi"/>
+          <w:i w:val="0"/>
+          <w:color w:val="auto"/>
+          <w:u w:val="single"/>
           <w:lang w:val="en-US" w:eastAsia="en-US"/>
         </w:rPr>
-        <w:t>d external documentation as well as reference material</w:t>
+        <w:t>Commit 5 –</w:t>
+      </w:r>
+      <w:r>
+        <w:rPr>
+          <w:rFonts w:asciiTheme="minorHAnsi" w:hAnsiTheme="minorHAnsi"/>
+          <w:i w:val="0"/>
+          <w:color w:val="auto"/>
+          <w:u w:val="single"/>
+          <w:lang w:val="en-US" w:eastAsia="en-US"/>
+        </w:rPr>
+        <w:t xml:space="preserve"> </w:t>
+      </w:r>
+      <w:r>
+        <w:rPr>
+          <w:rFonts w:asciiTheme="minorHAnsi" w:hAnsiTheme="minorHAnsi"/>
+          <w:i w:val="0"/>
+          <w:color w:val="auto"/>
+          <w:u w:val="single"/>
+          <w:lang w:val="en-US" w:eastAsia="en-US"/>
+        </w:rPr>
+        <w:t>Set Up Player and Environment</w:t>
+      </w:r>
+    </w:p>
+    <w:p>
+      <w:pPr>
+        <w:rPr>
+          <w:lang w:val="en-US" w:eastAsia="en-US"/>
+        </w:rPr>
+      </w:pPr>
+      <w:r>
+        <w:rPr>
+          <w:lang w:val="en-US" w:eastAsia="en-US"/>
+        </w:rPr>
+        <w:t>Added placeholders for platforms, added free sprite for Player and added PlayerMovement script</w:t>
       </w:r>
     </w:p>
     <w:p>
@@ -2175,1007 +2490,603 @@
           <w:tab w:val="left" w:pos="14656"/>
         </w:tabs>
         <w:spacing w:before="150" w:after="150" w:line="240" w:lineRule="auto"/>
-        <w:rPr>
-          <w:rFonts w:eastAsia="Times New Roman" w:cs="Consolas"/>
-          <w:b/>
+        <w:jc w:val="both"/>
+        <w:rPr>
+          <w:rFonts w:cs="Helvetica"/>
+          <w:bCs/>
           <w:sz w:val="24"/>
-          <w:szCs w:val="20"/>
-          <w:lang w:val="en-US" w:eastAsia="en-US"/>
-        </w:rPr>
-      </w:pPr>
-      <w:r>
-        <w:rPr>
-          <w:rFonts w:eastAsia="Times New Roman" w:cs="Consolas"/>
-          <w:b/>
-          <w:sz w:val="24"/>
-          <w:szCs w:val="20"/>
-          <w:lang w:val="en-US" w:eastAsia="en-US"/>
-        </w:rPr>
-        <w:t xml:space="preserve">Commit 3 </w:t>
-      </w:r>
-      <w:r>
-        <w:rPr>
-          <w:rFonts w:eastAsia="Times New Roman" w:cs="Consolas"/>
-          <w:b/>
-          <w:sz w:val="24"/>
-          <w:szCs w:val="20"/>
-          <w:lang w:val="en-US" w:eastAsia="en-US"/>
-        </w:rPr>
-        <w:t>–</w:t>
-      </w:r>
-      <w:r>
-        <w:rPr>
-          <w:rFonts w:eastAsia="Times New Roman" w:cs="Consolas"/>
-          <w:b/>
-          <w:sz w:val="24"/>
-          <w:szCs w:val="20"/>
-          <w:lang w:val="en-US" w:eastAsia="en-US"/>
-        </w:rPr>
-        <w:t xml:space="preserve"> </w:t>
-      </w:r>
-      <w:r>
-        <w:rPr>
-          <w:rFonts w:eastAsia="Times New Roman" w:cs="Consolas"/>
-          <w:b/>
-          <w:sz w:val="24"/>
-          <w:szCs w:val="20"/>
-          <w:lang w:val="en-US" w:eastAsia="en-US"/>
-        </w:rPr>
-        <w:t>UI Set Up</w:t>
-      </w:r>
-      <w:r>
-        <w:rPr>
-          <w:rFonts w:eastAsia="Times New Roman" w:cs="Consolas"/>
-          <w:b/>
-          <w:sz w:val="24"/>
-          <w:szCs w:val="20"/>
-          <w:lang w:val="en-US" w:eastAsia="en-US"/>
-        </w:rPr>
-        <w:t>:</w:t>
-      </w:r>
+          <w:szCs w:val="24"/>
+          <w:shd w:val="clear" w:color="auto" w:fill="FFFFFF"/>
+        </w:rPr>
+      </w:pPr>
     </w:p>
     <w:p>
       <w:pPr>
-        <w:tabs>
-          <w:tab w:val="left" w:pos="916"/>
-          <w:tab w:val="left" w:pos="1832"/>
-          <w:tab w:val="left" w:pos="2748"/>
-          <w:tab w:val="left" w:pos="3664"/>
-          <w:tab w:val="left" w:pos="4580"/>
-          <w:tab w:val="left" w:pos="5496"/>
-          <w:tab w:val="left" w:pos="6412"/>
-          <w:tab w:val="left" w:pos="7328"/>
-          <w:tab w:val="left" w:pos="8244"/>
-          <w:tab w:val="left" w:pos="9160"/>
-          <w:tab w:val="left" w:pos="10076"/>
-          <w:tab w:val="left" w:pos="10992"/>
-          <w:tab w:val="left" w:pos="11908"/>
-          <w:tab w:val="left" w:pos="12824"/>
-          <w:tab w:val="left" w:pos="13740"/>
-          <w:tab w:val="left" w:pos="14656"/>
-        </w:tabs>
-        <w:spacing w:before="150" w:after="150" w:line="240" w:lineRule="auto"/>
-        <w:rPr>
-          <w:rFonts w:eastAsia="Times New Roman" w:cs="Consolas"/>
+        <w:jc w:val="both"/>
+        <w:rPr>
           <w:sz w:val="24"/>
-          <w:szCs w:val="20"/>
-          <w:lang w:val="en-US" w:eastAsia="en-US"/>
-        </w:rPr>
-      </w:pPr>
-      <w:r>
-        <w:rPr>
-          <w:rFonts w:eastAsia="Times New Roman" w:cs="Consolas"/>
+          <w:szCs w:val="24"/>
+        </w:rPr>
+      </w:pPr>
+      <w:r>
+        <w:rPr>
           <w:sz w:val="24"/>
-          <w:szCs w:val="20"/>
-          <w:lang w:val="en-US" w:eastAsia="en-US"/>
-        </w:rPr>
-        <w:t xml:space="preserve">Added </w:t>
-      </w:r>
-      <w:proofErr w:type="spellStart"/>
-      <w:r>
-        <w:rPr>
-          <w:rFonts w:eastAsia="Times New Roman" w:cs="Consolas"/>
-          <w:sz w:val="24"/>
-          <w:szCs w:val="20"/>
-          <w:lang w:val="en-US" w:eastAsia="en-US"/>
-        </w:rPr>
-        <w:t>MenuSceneController</w:t>
-      </w:r>
-      <w:proofErr w:type="spellEnd"/>
-      <w:r>
-        <w:rPr>
-          <w:rFonts w:eastAsia="Times New Roman" w:cs="Consolas"/>
-          <w:sz w:val="24"/>
-          <w:szCs w:val="20"/>
-          <w:lang w:val="en-US" w:eastAsia="en-US"/>
-        </w:rPr>
-        <w:t xml:space="preserve"> script, modified and designed </w:t>
-      </w:r>
-      <w:proofErr w:type="spellStart"/>
-      <w:r>
-        <w:rPr>
-          <w:rFonts w:eastAsia="Times New Roman" w:cs="Consolas"/>
-          <w:sz w:val="24"/>
-          <w:szCs w:val="20"/>
-          <w:lang w:val="en-US" w:eastAsia="en-US"/>
-        </w:rPr>
-        <w:t>MenuScene</w:t>
-      </w:r>
-      <w:proofErr w:type="spellEnd"/>
-      <w:r>
-        <w:rPr>
-          <w:rFonts w:eastAsia="Times New Roman" w:cs="Consolas"/>
-          <w:sz w:val="24"/>
-          <w:szCs w:val="20"/>
-          <w:lang w:val="en-US" w:eastAsia="en-US"/>
-        </w:rPr>
-        <w:t>, added proper object referencing to script and UI components</w:t>
+          <w:szCs w:val="24"/>
+        </w:rPr>
+        <w:br w:type="page"/>
       </w:r>
     </w:p>
     <w:p>
       <w:pPr>
-        <w:tabs>
-          <w:tab w:val="left" w:pos="916"/>
-          <w:tab w:val="left" w:pos="1832"/>
-          <w:tab w:val="left" w:pos="2748"/>
-          <w:tab w:val="left" w:pos="3664"/>
-          <w:tab w:val="left" w:pos="4580"/>
-          <w:tab w:val="left" w:pos="5496"/>
-          <w:tab w:val="left" w:pos="6412"/>
-          <w:tab w:val="left" w:pos="7328"/>
-          <w:tab w:val="left" w:pos="8244"/>
-          <w:tab w:val="left" w:pos="9160"/>
-          <w:tab w:val="left" w:pos="10076"/>
-          <w:tab w:val="left" w:pos="10992"/>
-          <w:tab w:val="left" w:pos="11908"/>
-          <w:tab w:val="left" w:pos="12824"/>
-          <w:tab w:val="left" w:pos="13740"/>
-          <w:tab w:val="left" w:pos="14656"/>
-        </w:tabs>
-        <w:spacing w:before="150" w:after="150" w:line="240" w:lineRule="auto"/>
-        <w:jc w:val="center"/>
-        <w:rPr>
-          <w:rFonts w:eastAsia="Times New Roman" w:cs="Consolas"/>
+        <w:pStyle w:val="Heading1"/>
+        <w:jc w:val="both"/>
+        <w:rPr>
+          <w:rFonts w:asciiTheme="minorHAnsi" w:hAnsiTheme="minorHAnsi"/>
           <w:b/>
-          <w:sz w:val="24"/>
-          <w:szCs w:val="20"/>
-          <w:lang w:val="en-US" w:eastAsia="en-US"/>
-        </w:rPr>
-      </w:pPr>
-    </w:p>
-    <w:p>
-      <w:pPr>
-        <w:tabs>
-          <w:tab w:val="left" w:pos="916"/>
-          <w:tab w:val="left" w:pos="1832"/>
-          <w:tab w:val="left" w:pos="2748"/>
-          <w:tab w:val="left" w:pos="3664"/>
-          <w:tab w:val="left" w:pos="4580"/>
-          <w:tab w:val="left" w:pos="5496"/>
-          <w:tab w:val="left" w:pos="6412"/>
-          <w:tab w:val="left" w:pos="7328"/>
-          <w:tab w:val="left" w:pos="8244"/>
-          <w:tab w:val="left" w:pos="9160"/>
-          <w:tab w:val="left" w:pos="10076"/>
-          <w:tab w:val="left" w:pos="10992"/>
-          <w:tab w:val="left" w:pos="11908"/>
-          <w:tab w:val="left" w:pos="12824"/>
-          <w:tab w:val="left" w:pos="13740"/>
-          <w:tab w:val="left" w:pos="14656"/>
-        </w:tabs>
-        <w:spacing w:before="150" w:after="150" w:line="240" w:lineRule="auto"/>
-        <w:rPr>
-          <w:rFonts w:cs="Helvetica"/>
-          <w:bCs/>
-          <w:color w:val="000000"/>
-          <w:sz w:val="24"/>
-          <w:szCs w:val="24"/>
-          <w:shd w:val="clear" w:color="auto" w:fill="FFFFFF"/>
-        </w:rPr>
-      </w:pPr>
-      <w:r>
-        <w:rPr>
-          <w:rFonts w:eastAsia="Times New Roman" w:cs="Consolas"/>
-          <w:sz w:val="24"/>
-          <w:szCs w:val="20"/>
-          <w:lang w:val="en-US" w:eastAsia="en-US"/>
-        </w:rPr>
-        <w:br/>
-      </w:r>
-    </w:p>
-    <w:p>
-      <w:pPr>
-        <w:rPr>
-          <w:sz w:val="24"/>
-          <w:szCs w:val="24"/>
-        </w:rPr>
-      </w:pPr>
-      <w:r>
-        <w:rPr>
-          <w:sz w:val="24"/>
-          <w:szCs w:val="24"/>
-        </w:rPr>
-        <w:br w:type="page"/>
-      </w:r>
-    </w:p>
-    <w:p>
-      <w:pPr>
-        <w:jc w:val="right"/>
-        <w:rPr>
-          <w:sz w:val="24"/>
-          <w:szCs w:val="24"/>
-        </w:rPr>
-      </w:pPr>
-      <w:r>
-        <w:rPr>
-          <w:sz w:val="24"/>
-          <w:szCs w:val="24"/>
-          <w:highlight w:val="yellow"/>
+          <w:color w:val="auto"/>
+          <w:sz w:val="28"/>
+        </w:rPr>
+      </w:pPr>
+      <w:bookmarkStart w:id="3" w:name="_Toc481616268"/>
+      <w:r>
+        <w:rPr>
+          <w:rFonts w:asciiTheme="minorHAnsi" w:hAnsiTheme="minorHAnsi"/>
+          <w:b/>
+          <w:color w:val="auto"/>
+          <w:sz w:val="28"/>
         </w:rPr>
         <w:lastRenderedPageBreak/>
-        <w:t>[This is the body of your video game design document.  You should add and delete sections as they pertain to your game</w:t>
-      </w:r>
-      <w:r>
-        <w:rPr>
-          <w:sz w:val="24"/>
-          <w:szCs w:val="24"/>
-          <w:highlight w:val="yellow"/>
-        </w:rPr>
-        <w:t>’s design</w:t>
-      </w:r>
-      <w:r>
-        <w:rPr>
-          <w:sz w:val="24"/>
-          <w:szCs w:val="24"/>
-          <w:highlight w:val="yellow"/>
-        </w:rPr>
-        <w:t>.]</w:t>
-      </w:r>
-    </w:p>
-    <w:p>
-      <w:pPr>
-        <w:jc w:val="right"/>
-        <w:rPr>
-          <w:sz w:val="24"/>
-          <w:szCs w:val="24"/>
-        </w:rPr>
-      </w:pPr>
-    </w:p>
-    <w:p>
-      <w:pPr>
-        <w:jc w:val="right"/>
-        <w:rPr>
-          <w:sz w:val="24"/>
-          <w:szCs w:val="24"/>
-        </w:rPr>
-      </w:pPr>
-    </w:p>
-    <w:p>
-      <w:pPr>
-        <w:pStyle w:val="Heading1"/>
+        <w:t>Detailed Game Description</w:t>
+      </w:r>
+      <w:r>
         <w:rPr>
           <w:rFonts w:asciiTheme="minorHAnsi" w:hAnsiTheme="minorHAnsi"/>
           <w:b/>
           <w:color w:val="auto"/>
-        </w:rPr>
-      </w:pPr>
-      <w:bookmarkStart w:id="2" w:name="_Toc481443109"/>
-      <w:r>
-        <w:rPr>
-          <w:rFonts w:asciiTheme="minorHAnsi" w:hAnsiTheme="minorHAnsi"/>
-          <w:b/>
-          <w:color w:val="auto"/>
-        </w:rPr>
-        <w:t>Detailed Game Description</w:t>
-      </w:r>
-      <w:r>
-        <w:rPr>
-          <w:rFonts w:asciiTheme="minorHAnsi" w:hAnsiTheme="minorHAnsi"/>
-          <w:b/>
-          <w:color w:val="auto"/>
+          <w:sz w:val="28"/>
         </w:rPr>
         <w:t>:</w:t>
-      </w:r>
-      <w:bookmarkEnd w:id="2"/>
-      <w:r>
-        <w:rPr>
-          <w:rFonts w:asciiTheme="minorHAnsi" w:hAnsiTheme="minorHAnsi"/>
-          <w:b/>
-          <w:color w:val="auto"/>
-        </w:rPr>
-        <w:tab/>
-      </w:r>
-    </w:p>
-    <w:p>
-      <w:pPr>
-        <w:ind w:firstLine="360"/>
-        <w:rPr>
-          <w:sz w:val="24"/>
-          <w:szCs w:val="24"/>
-        </w:rPr>
-      </w:pPr>
-      <w:r>
-        <w:rPr>
-          <w:sz w:val="24"/>
-          <w:szCs w:val="24"/>
-        </w:rPr>
-        <w:t>Once the game starts, the initial mission of the game starts the player at what seems to be a Japanese temple, but actually it’s a</w:t>
-      </w:r>
-      <w:r>
-        <w:rPr>
-          <w:sz w:val="24"/>
-          <w:szCs w:val="24"/>
-        </w:rPr>
-        <w:t xml:space="preserve">ctually a front used by the </w:t>
-      </w:r>
-      <w:r>
-        <w:rPr>
-          <w:i/>
-          <w:sz w:val="24"/>
-          <w:szCs w:val="24"/>
-        </w:rPr>
-        <w:t>Yakuza</w:t>
-      </w:r>
-      <w:r>
-        <w:rPr>
-          <w:sz w:val="24"/>
-          <w:szCs w:val="24"/>
-        </w:rPr>
-        <w:t>.</w:t>
-      </w:r>
-      <w:r>
-        <w:rPr>
-          <w:sz w:val="24"/>
-          <w:szCs w:val="24"/>
-        </w:rPr>
-        <w:t xml:space="preserve"> The mai</w:t>
-      </w:r>
-      <w:r>
-        <w:rPr>
-          <w:sz w:val="24"/>
-          <w:szCs w:val="24"/>
-        </w:rPr>
-        <w:t xml:space="preserve">n character is forced to fight the Yakuza and ends up fighting for more than just revenge, but to fight for the lower </w:t>
-      </w:r>
-      <w:r>
-        <w:rPr>
-          <w:sz w:val="24"/>
-          <w:szCs w:val="24"/>
-        </w:rPr>
-        <w:t>classes (merchants, artisans, and peasants).</w:t>
-      </w:r>
-    </w:p>
-    <w:p>
-      <w:pPr>
-        <w:pStyle w:val="Heading1"/>
-        <w:rPr>
-          <w:rFonts w:asciiTheme="minorHAnsi" w:hAnsiTheme="minorHAnsi"/>
-          <w:b/>
-          <w:color w:val="auto"/>
-          <w:sz w:val="24"/>
-          <w:szCs w:val="24"/>
-        </w:rPr>
-      </w:pPr>
-      <w:bookmarkStart w:id="3" w:name="_Toc481443110"/>
-      <w:r>
-        <w:rPr>
-          <w:rFonts w:asciiTheme="minorHAnsi" w:hAnsiTheme="minorHAnsi"/>
-          <w:b/>
-          <w:color w:val="auto"/>
-        </w:rPr>
-        <w:t>Game Play Mechanics</w:t>
       </w:r>
       <w:bookmarkEnd w:id="3"/>
     </w:p>
     <w:p>
       <w:pPr>
-        <w:rPr>
-          <w:sz w:val="24"/>
-          <w:szCs w:val="24"/>
-        </w:rPr>
-      </w:pPr>
-      <w:r>
-        <w:rPr>
-          <w:sz w:val="24"/>
-          <w:szCs w:val="24"/>
-        </w:rPr>
-        <w:t>Th</w:t>
-      </w:r>
-      <w:r>
-        <w:rPr>
-          <w:sz w:val="24"/>
-          <w:szCs w:val="24"/>
-        </w:rPr>
-        <w:t>ere will be limited number of e</w:t>
-      </w:r>
-      <w:r>
-        <w:rPr>
-          <w:sz w:val="24"/>
-          <w:szCs w:val="24"/>
-        </w:rPr>
-        <w:t>nvironment and hazards</w:t>
-      </w:r>
-      <w:r>
-        <w:rPr>
-          <w:sz w:val="24"/>
-          <w:szCs w:val="24"/>
-        </w:rPr>
-        <w:t xml:space="preserve"> including</w:t>
-      </w:r>
-      <w:r>
-        <w:rPr>
-          <w:sz w:val="24"/>
-          <w:szCs w:val="24"/>
-        </w:rPr>
-        <w:t xml:space="preserve"> fall</w:t>
-      </w:r>
-      <w:r>
-        <w:rPr>
-          <w:sz w:val="24"/>
-          <w:szCs w:val="24"/>
-        </w:rPr>
-        <w:t>ing off the platforms</w:t>
-      </w:r>
-      <w:r>
-        <w:rPr>
-          <w:sz w:val="24"/>
-          <w:szCs w:val="24"/>
-        </w:rPr>
-        <w:t>, falling platform</w:t>
-      </w:r>
-      <w:r>
-        <w:rPr>
-          <w:sz w:val="24"/>
-          <w:szCs w:val="24"/>
-        </w:rPr>
-        <w:t xml:space="preserve"> </w:t>
-      </w:r>
-      <w:r>
-        <w:rPr>
-          <w:sz w:val="24"/>
-          <w:szCs w:val="24"/>
-        </w:rPr>
-        <w:t xml:space="preserve">(timed </w:t>
-      </w:r>
-      <w:r>
-        <w:rPr>
-          <w:sz w:val="24"/>
-          <w:szCs w:val="24"/>
-        </w:rPr>
-        <w:t>within 5 seconds as soon as the player “hits” the platform</w:t>
-      </w:r>
-      <w:r>
-        <w:rPr>
-          <w:sz w:val="24"/>
-          <w:szCs w:val="24"/>
-        </w:rPr>
-        <w:t>)</w:t>
-      </w:r>
-      <w:r>
-        <w:rPr>
-          <w:sz w:val="24"/>
-          <w:szCs w:val="24"/>
-        </w:rPr>
-        <w:t xml:space="preserve"> and to avoid </w:t>
-      </w:r>
-      <w:r>
-        <w:rPr>
-          <w:sz w:val="24"/>
-          <w:szCs w:val="24"/>
-        </w:rPr>
-        <w:t xml:space="preserve"> </w:t>
-      </w:r>
-      <w:r>
-        <w:rPr>
-          <w:sz w:val="24"/>
-          <w:szCs w:val="24"/>
-        </w:rPr>
-        <w:t>enemies (ninjas)</w:t>
-      </w:r>
-      <w:r>
-        <w:rPr>
-          <w:sz w:val="24"/>
-          <w:szCs w:val="24"/>
-        </w:rPr>
-        <w:t xml:space="preserve"> and their </w:t>
-      </w:r>
-      <w:proofErr w:type="spellStart"/>
-      <w:r>
-        <w:rPr>
-          <w:sz w:val="24"/>
-          <w:szCs w:val="24"/>
-        </w:rPr>
-        <w:t>kunai</w:t>
-      </w:r>
-      <w:r>
-        <w:rPr>
-          <w:sz w:val="24"/>
-          <w:szCs w:val="24"/>
-        </w:rPr>
-        <w:t>s</w:t>
-      </w:r>
-      <w:proofErr w:type="spellEnd"/>
-      <w:r>
-        <w:rPr>
-          <w:sz w:val="24"/>
-          <w:szCs w:val="24"/>
-        </w:rPr>
-        <w:t xml:space="preserve"> (ninja star</w:t>
-      </w:r>
-      <w:r>
-        <w:rPr>
-          <w:sz w:val="24"/>
-          <w:szCs w:val="24"/>
-        </w:rPr>
-        <w:t>s</w:t>
-      </w:r>
-      <w:r>
-        <w:rPr>
-          <w:sz w:val="24"/>
-          <w:szCs w:val="24"/>
-        </w:rPr>
-        <w:t>).</w:t>
+        <w:jc w:val="both"/>
+        <w:rPr>
+          <w:szCs w:val="24"/>
+        </w:rPr>
+      </w:pPr>
+      <w:r>
+        <w:rPr>
+          <w:szCs w:val="24"/>
+        </w:rPr>
+        <w:t>Once the game starts, the initial mission of the game starts the player at what seems to be a Japanese temple, but actually it’s a</w:t>
+      </w:r>
+      <w:r>
+        <w:rPr>
+          <w:szCs w:val="24"/>
+        </w:rPr>
+        <w:t xml:space="preserve">ctually a front </w:t>
+      </w:r>
+      <w:r>
+        <w:rPr>
+          <w:szCs w:val="24"/>
+        </w:rPr>
+        <w:t xml:space="preserve">being </w:t>
+      </w:r>
+      <w:r>
+        <w:rPr>
+          <w:szCs w:val="24"/>
+        </w:rPr>
+        <w:t xml:space="preserve">used by the </w:t>
+      </w:r>
+      <w:r>
+        <w:rPr>
+          <w:szCs w:val="24"/>
+        </w:rPr>
+        <w:t>Yakuza.</w:t>
+      </w:r>
+      <w:r>
+        <w:rPr>
+          <w:szCs w:val="24"/>
+        </w:rPr>
+        <w:t xml:space="preserve"> The mai</w:t>
+      </w:r>
+      <w:r>
+        <w:rPr>
+          <w:szCs w:val="24"/>
+        </w:rPr>
+        <w:t xml:space="preserve">n character is forced to fight the Yakuza and ends up fighting for more than just revenge, but to fight for the lower </w:t>
+      </w:r>
+      <w:r>
+        <w:rPr>
+          <w:szCs w:val="24"/>
+        </w:rPr>
+        <w:t>classes (mer</w:t>
+      </w:r>
+      <w:r>
+        <w:rPr>
+          <w:szCs w:val="24"/>
+        </w:rPr>
+        <w:t>chants, artisans, and peasa</w:t>
+      </w:r>
+      <w:r>
+        <w:rPr>
+          <w:szCs w:val="24"/>
+        </w:rPr>
+        <w:t xml:space="preserve">nts) and to protect the village </w:t>
+      </w:r>
+      <w:r>
+        <w:rPr>
+          <w:szCs w:val="24"/>
+          <w:highlight w:val="yellow"/>
+        </w:rPr>
+        <w:t>(name?)</w:t>
+      </w:r>
+      <w:r>
+        <w:rPr>
+          <w:szCs w:val="24"/>
+        </w:rPr>
+        <w:t>.</w:t>
       </w:r>
     </w:p>
     <w:p>
       <w:pPr>
-        <w:rPr>
-          <w:sz w:val="24"/>
-          <w:szCs w:val="24"/>
-        </w:rPr>
-      </w:pPr>
-      <w:r>
-        <w:rPr>
-          <w:sz w:val="24"/>
-          <w:szCs w:val="24"/>
-        </w:rPr>
-        <w:t xml:space="preserve">Scoring: </w:t>
-      </w:r>
-      <w:r>
-        <w:rPr>
-          <w:sz w:val="24"/>
-          <w:szCs w:val="24"/>
-        </w:rPr>
-        <w:t>Japanese talismans/</w:t>
-      </w:r>
-      <w:proofErr w:type="spellStart"/>
-      <w:r>
-        <w:rPr>
-          <w:sz w:val="24"/>
-          <w:szCs w:val="24"/>
-        </w:rPr>
-        <w:t>Omamori</w:t>
-      </w:r>
-      <w:proofErr w:type="spellEnd"/>
-      <w:r>
-        <w:rPr>
-          <w:sz w:val="24"/>
-          <w:szCs w:val="24"/>
-        </w:rPr>
-        <w:t xml:space="preserve"> (Japanese </w:t>
-      </w:r>
-      <w:r>
-        <w:rPr>
-          <w:sz w:val="24"/>
-          <w:szCs w:val="24"/>
-        </w:rPr>
-        <w:t>amulets)</w:t>
-      </w:r>
-      <w:r>
-        <w:rPr>
-          <w:sz w:val="24"/>
-          <w:szCs w:val="24"/>
-        </w:rPr>
-        <w:t xml:space="preserve"> </w:t>
-      </w:r>
-      <w:r>
-        <w:rPr>
-          <w:sz w:val="24"/>
-          <w:szCs w:val="24"/>
-        </w:rPr>
-        <w:t xml:space="preserve">are randomly spawned </w:t>
-      </w:r>
-      <w:r>
-        <w:rPr>
-          <w:sz w:val="24"/>
-          <w:szCs w:val="24"/>
-        </w:rPr>
-        <w:t>throughout the levels. Once t</w:t>
-      </w:r>
-      <w:r>
-        <w:rPr>
-          <w:sz w:val="24"/>
-          <w:szCs w:val="24"/>
-        </w:rPr>
-        <w:t>he player</w:t>
-      </w:r>
-      <w:r>
-        <w:rPr>
-          <w:sz w:val="24"/>
-          <w:szCs w:val="24"/>
-        </w:rPr>
-        <w:t>’s sprite</w:t>
-      </w:r>
-      <w:r>
-        <w:rPr>
-          <w:sz w:val="24"/>
-          <w:szCs w:val="24"/>
-        </w:rPr>
-        <w:t xml:space="preserve"> “hits” </w:t>
-      </w:r>
-      <w:r>
-        <w:rPr>
-          <w:sz w:val="24"/>
-          <w:szCs w:val="24"/>
-        </w:rPr>
-        <w:t>the object’s collider</w:t>
-      </w:r>
-      <w:r>
-        <w:rPr>
-          <w:sz w:val="24"/>
-          <w:szCs w:val="24"/>
-        </w:rPr>
-        <w:t xml:space="preserve">, </w:t>
-      </w:r>
-      <w:r>
-        <w:rPr>
-          <w:sz w:val="24"/>
-          <w:szCs w:val="24"/>
-        </w:rPr>
-        <w:t>the UI</w:t>
-      </w:r>
-      <w:r>
-        <w:rPr>
-          <w:sz w:val="24"/>
-          <w:szCs w:val="24"/>
-        </w:rPr>
-        <w:t xml:space="preserve"> score increments by the value of 10.</w:t>
-      </w:r>
-      <w:r>
-        <w:rPr>
-          <w:sz w:val="24"/>
-          <w:szCs w:val="24"/>
-        </w:rPr>
-        <w:t xml:space="preserve"> </w:t>
-      </w:r>
-      <w:r>
-        <w:rPr>
-          <w:sz w:val="24"/>
-          <w:szCs w:val="24"/>
-        </w:rPr>
-        <w:t>It’s recommended to gain a certain number of items for upgrades (might add secrets).</w:t>
-      </w:r>
-    </w:p>
-    <w:p>
-      <w:pPr>
         <w:pStyle w:val="Heading1"/>
+        <w:jc w:val="both"/>
         <w:rPr>
           <w:rFonts w:asciiTheme="minorHAnsi" w:hAnsiTheme="minorHAnsi"/>
           <w:b/>
           <w:color w:val="auto"/>
-          <w:sz w:val="24"/>
-          <w:szCs w:val="24"/>
-        </w:rPr>
-      </w:pPr>
-      <w:bookmarkStart w:id="4" w:name="_Toc481443111"/>
+          <w:sz w:val="22"/>
+          <w:szCs w:val="24"/>
+        </w:rPr>
+      </w:pPr>
+      <w:bookmarkStart w:id="4" w:name="_Toc481616269"/>
       <w:r>
         <w:rPr>
           <w:rFonts w:asciiTheme="minorHAnsi" w:hAnsiTheme="minorHAnsi"/>
           <w:b/>
           <w:color w:val="auto"/>
-        </w:rPr>
-        <w:t>Camera</w:t>
+          <w:sz w:val="28"/>
+        </w:rPr>
+        <w:t>Game Play Mechanics</w:t>
+      </w:r>
+      <w:r>
+        <w:rPr>
+          <w:rFonts w:asciiTheme="minorHAnsi" w:hAnsiTheme="minorHAnsi"/>
+          <w:b/>
+          <w:color w:val="auto"/>
+          <w:sz w:val="28"/>
+        </w:rPr>
+        <w:t>:</w:t>
       </w:r>
       <w:bookmarkEnd w:id="4"/>
     </w:p>
     <w:p>
       <w:pPr>
-        <w:rPr>
-          <w:i/>
-          <w:sz w:val="24"/>
-          <w:szCs w:val="24"/>
-        </w:rPr>
-      </w:pPr>
-      <w:r>
-        <w:rPr>
-          <w:i/>
-          <w:sz w:val="24"/>
-          <w:szCs w:val="24"/>
-        </w:rPr>
-        <w:t xml:space="preserve">2D perspective and camera follows the main character depending on </w:t>
-      </w:r>
-      <w:r>
-        <w:rPr>
-          <w:i/>
-          <w:sz w:val="24"/>
-          <w:szCs w:val="24"/>
-        </w:rPr>
-        <w:t>where the player is.</w:t>
+        <w:jc w:val="both"/>
+        <w:rPr>
+          <w:szCs w:val="24"/>
+        </w:rPr>
+      </w:pPr>
+      <w:r>
+        <w:rPr>
+          <w:szCs w:val="24"/>
+        </w:rPr>
+        <w:t>There will be limited number of e</w:t>
+      </w:r>
+      <w:r>
+        <w:rPr>
+          <w:szCs w:val="24"/>
+        </w:rPr>
+        <w:t>nvironment and hazards</w:t>
+      </w:r>
+      <w:r>
+        <w:rPr>
+          <w:szCs w:val="24"/>
+        </w:rPr>
+        <w:t xml:space="preserve"> including</w:t>
+      </w:r>
+      <w:r>
+        <w:rPr>
+          <w:szCs w:val="24"/>
+        </w:rPr>
+        <w:t xml:space="preserve"> fall</w:t>
+      </w:r>
+      <w:r>
+        <w:rPr>
+          <w:szCs w:val="24"/>
+        </w:rPr>
+        <w:t>ing off the platforms</w:t>
+      </w:r>
+      <w:r>
+        <w:rPr>
+          <w:szCs w:val="24"/>
+        </w:rPr>
+        <w:t>, falling platform</w:t>
+      </w:r>
+      <w:r>
+        <w:rPr>
+          <w:szCs w:val="24"/>
+        </w:rPr>
+        <w:t xml:space="preserve"> </w:t>
+      </w:r>
+      <w:r>
+        <w:rPr>
+          <w:szCs w:val="24"/>
+        </w:rPr>
+        <w:t xml:space="preserve">(timed </w:t>
+      </w:r>
+      <w:r>
+        <w:rPr>
+          <w:szCs w:val="24"/>
+        </w:rPr>
+        <w:t>within 5 seconds as soon as the player “hits” the platform</w:t>
+      </w:r>
+      <w:r>
+        <w:rPr>
+          <w:szCs w:val="24"/>
+        </w:rPr>
+        <w:t>)</w:t>
+      </w:r>
+      <w:r>
+        <w:rPr>
+          <w:szCs w:val="24"/>
+        </w:rPr>
+        <w:t xml:space="preserve"> and to avoid </w:t>
+      </w:r>
+      <w:r>
+        <w:rPr>
+          <w:szCs w:val="24"/>
+        </w:rPr>
+        <w:t xml:space="preserve"> </w:t>
+      </w:r>
+      <w:r>
+        <w:rPr>
+          <w:szCs w:val="24"/>
+        </w:rPr>
+        <w:t>enemies (ninjas)</w:t>
+      </w:r>
+      <w:r>
+        <w:rPr>
+          <w:szCs w:val="24"/>
+        </w:rPr>
+        <w:t xml:space="preserve"> and their </w:t>
+      </w:r>
+      <w:r>
+        <w:rPr>
+          <w:szCs w:val="24"/>
+        </w:rPr>
+        <w:t>kunai</w:t>
+      </w:r>
+      <w:r>
+        <w:rPr>
+          <w:szCs w:val="24"/>
+        </w:rPr>
+        <w:t xml:space="preserve"> (ninja star</w:t>
+      </w:r>
+      <w:r>
+        <w:rPr>
+          <w:szCs w:val="24"/>
+        </w:rPr>
+        <w:t>s</w:t>
+      </w:r>
+      <w:r>
+        <w:rPr>
+          <w:szCs w:val="24"/>
+        </w:rPr>
+        <w:t>).</w:t>
       </w:r>
     </w:p>
     <w:p>
       <w:pPr>
         <w:pStyle w:val="Heading1"/>
+        <w:jc w:val="both"/>
         <w:rPr>
           <w:rFonts w:asciiTheme="minorHAnsi" w:hAnsiTheme="minorHAnsi"/>
           <w:b/>
-          <w:i/>
-          <w:color w:val="auto"/>
-          <w:sz w:val="20"/>
-          <w:szCs w:val="24"/>
-        </w:rPr>
-      </w:pPr>
-      <w:bookmarkStart w:id="5" w:name="_Toc481443112"/>
+          <w:color w:val="auto"/>
+          <w:sz w:val="22"/>
+          <w:szCs w:val="24"/>
+        </w:rPr>
+      </w:pPr>
+      <w:bookmarkStart w:id="5" w:name="_Toc481616270"/>
       <w:r>
         <w:rPr>
           <w:rFonts w:asciiTheme="minorHAnsi" w:hAnsiTheme="minorHAnsi"/>
           <w:b/>
           <w:color w:val="auto"/>
-        </w:rPr>
-        <w:t>Controls</w:t>
+          <w:sz w:val="28"/>
+        </w:rPr>
+        <w:t>Camera</w:t>
+      </w:r>
+      <w:r>
+        <w:rPr>
+          <w:rFonts w:asciiTheme="minorHAnsi" w:hAnsiTheme="minorHAnsi"/>
+          <w:b/>
+          <w:color w:val="auto"/>
+          <w:sz w:val="28"/>
+        </w:rPr>
+        <w:t>:</w:t>
       </w:r>
       <w:bookmarkEnd w:id="5"/>
     </w:p>
     <w:p>
       <w:pPr>
-        <w:ind w:firstLine="720"/>
+        <w:jc w:val="both"/>
         <w:rPr>
           <w:i/>
-          <w:sz w:val="24"/>
           <w:szCs w:val="24"/>
         </w:rPr>
       </w:pPr>
       <w:r>
         <w:rPr>
           <w:i/>
-          <w:sz w:val="24"/>
-          <w:szCs w:val="24"/>
-        </w:rPr>
-        <w:t xml:space="preserve">Player controls: </w:t>
+          <w:szCs w:val="24"/>
+        </w:rPr>
+        <w:t xml:space="preserve">2D perspective and camera follows the main character depending on </w:t>
       </w:r>
       <w:r>
         <w:rPr>
           <w:i/>
-          <w:sz w:val="24"/>
-          <w:szCs w:val="24"/>
-        </w:rPr>
-        <w:t>Using keyboard inputs to use h</w:t>
-      </w:r>
-      <w:r>
-        <w:rPr>
-          <w:i/>
-          <w:sz w:val="24"/>
-          <w:szCs w:val="24"/>
-        </w:rPr>
-        <w:t>orizontal movement (moving l</w:t>
-      </w:r>
-      <w:r>
-        <w:rPr>
-          <w:i/>
-          <w:sz w:val="24"/>
-          <w:szCs w:val="24"/>
-        </w:rPr>
-        <w:t>eft and right) is i</w:t>
-      </w:r>
-      <w:r>
-        <w:rPr>
-          <w:i/>
-          <w:sz w:val="24"/>
-          <w:szCs w:val="24"/>
-        </w:rPr>
-        <w:t>nputted by</w:t>
-      </w:r>
-      <w:r>
-        <w:rPr>
-          <w:i/>
-          <w:sz w:val="24"/>
-          <w:szCs w:val="24"/>
-        </w:rPr>
-        <w:t xml:space="preserve"> either</w:t>
-      </w:r>
-      <w:r>
-        <w:rPr>
-          <w:i/>
-          <w:sz w:val="24"/>
-          <w:szCs w:val="24"/>
-        </w:rPr>
-        <w:t xml:space="preserve"> </w:t>
-      </w:r>
-      <w:r>
-        <w:rPr>
-          <w:i/>
-          <w:sz w:val="24"/>
-          <w:szCs w:val="24"/>
-        </w:rPr>
-        <w:t>pushing down</w:t>
-      </w:r>
-      <w:r>
-        <w:rPr>
-          <w:i/>
-          <w:sz w:val="24"/>
-          <w:szCs w:val="24"/>
-        </w:rPr>
-        <w:t xml:space="preserve"> the</w:t>
-      </w:r>
-      <w:r>
-        <w:rPr>
-          <w:i/>
-          <w:sz w:val="24"/>
-          <w:szCs w:val="24"/>
-        </w:rPr>
-        <w:t xml:space="preserve"> </w:t>
-      </w:r>
-      <w:r>
-        <w:rPr>
-          <w:i/>
-          <w:sz w:val="24"/>
-          <w:szCs w:val="24"/>
-        </w:rPr>
-        <w:t xml:space="preserve">“a” </w:t>
-      </w:r>
-      <w:r>
-        <w:rPr>
-          <w:i/>
-          <w:sz w:val="24"/>
-          <w:szCs w:val="24"/>
-        </w:rPr>
-        <w:t xml:space="preserve">key </w:t>
-      </w:r>
-      <w:r>
-        <w:rPr>
-          <w:i/>
-          <w:sz w:val="24"/>
-          <w:szCs w:val="24"/>
-        </w:rPr>
-        <w:t>or</w:t>
-      </w:r>
-      <w:r>
-        <w:rPr>
-          <w:i/>
-          <w:sz w:val="24"/>
-          <w:szCs w:val="24"/>
-        </w:rPr>
-        <w:t xml:space="preserve"> the</w:t>
-      </w:r>
-      <w:r>
-        <w:rPr>
-          <w:i/>
-          <w:sz w:val="24"/>
-          <w:szCs w:val="24"/>
-        </w:rPr>
-        <w:t xml:space="preserve"> “d”</w:t>
-      </w:r>
-      <w:r>
-        <w:rPr>
-          <w:i/>
-          <w:sz w:val="24"/>
-          <w:szCs w:val="24"/>
-        </w:rPr>
-        <w:t xml:space="preserve"> key</w:t>
-      </w:r>
-      <w:r>
-        <w:rPr>
-          <w:i/>
-          <w:sz w:val="24"/>
-          <w:szCs w:val="24"/>
-        </w:rPr>
-        <w:t>,</w:t>
-      </w:r>
-      <w:r>
-        <w:rPr>
-          <w:i/>
-          <w:sz w:val="24"/>
-          <w:szCs w:val="24"/>
-        </w:rPr>
-        <w:t xml:space="preserve"> and pressing</w:t>
-      </w:r>
-      <w:r>
-        <w:rPr>
-          <w:i/>
-          <w:sz w:val="24"/>
-          <w:szCs w:val="24"/>
-        </w:rPr>
-        <w:t xml:space="preserve"> “w” will make the player jump.</w:t>
+          <w:szCs w:val="24"/>
+        </w:rPr>
+        <w:t>where the player is.</w:t>
       </w:r>
     </w:p>
     <w:p>
       <w:pPr>
         <w:pStyle w:val="Heading1"/>
+        <w:jc w:val="both"/>
         <w:rPr>
           <w:rFonts w:asciiTheme="minorHAnsi" w:hAnsiTheme="minorHAnsi"/>
           <w:b/>
-          <w:color w:val="auto"/>
-        </w:rPr>
-      </w:pPr>
-      <w:bookmarkStart w:id="6" w:name="_Toc481443113"/>
+          <w:i/>
+          <w:color w:val="auto"/>
+          <w:sz w:val="18"/>
+          <w:szCs w:val="24"/>
+        </w:rPr>
+      </w:pPr>
+      <w:bookmarkStart w:id="6" w:name="_Toc481616271"/>
       <w:r>
         <w:rPr>
           <w:rFonts w:asciiTheme="minorHAnsi" w:hAnsiTheme="minorHAnsi"/>
           <w:b/>
           <w:color w:val="auto"/>
-        </w:rPr>
-        <w:t>Saving and Loading</w:t>
+          <w:sz w:val="28"/>
+        </w:rPr>
+        <w:t>Controls</w:t>
+      </w:r>
+      <w:r>
+        <w:rPr>
+          <w:rFonts w:asciiTheme="minorHAnsi" w:hAnsiTheme="minorHAnsi"/>
+          <w:b/>
+          <w:color w:val="auto"/>
+          <w:sz w:val="28"/>
+        </w:rPr>
+        <w:t>:</w:t>
       </w:r>
       <w:bookmarkEnd w:id="6"/>
     </w:p>
     <w:p>
       <w:pPr>
+        <w:jc w:val="both"/>
         <w:rPr>
           <w:i/>
-          <w:sz w:val="24"/>
           <w:szCs w:val="24"/>
         </w:rPr>
       </w:pPr>
       <w:r>
         <w:rPr>
           <w:i/>
-          <w:sz w:val="24"/>
-          <w:szCs w:val="24"/>
-        </w:rPr>
-        <w:t>?</w:t>
+          <w:szCs w:val="24"/>
+        </w:rPr>
+        <w:t xml:space="preserve">Player controls: </w:t>
+      </w:r>
+      <w:r>
+        <w:rPr>
+          <w:i/>
+          <w:szCs w:val="24"/>
+        </w:rPr>
+        <w:t>Using keyboard inputs to use h</w:t>
+      </w:r>
+      <w:r>
+        <w:rPr>
+          <w:i/>
+          <w:szCs w:val="24"/>
+        </w:rPr>
+        <w:t>orizontal movement (moving l</w:t>
+      </w:r>
+      <w:r>
+        <w:rPr>
+          <w:i/>
+          <w:szCs w:val="24"/>
+        </w:rPr>
+        <w:t>eft and right) is i</w:t>
+      </w:r>
+      <w:r>
+        <w:rPr>
+          <w:i/>
+          <w:szCs w:val="24"/>
+        </w:rPr>
+        <w:t>nputted by</w:t>
+      </w:r>
+      <w:r>
+        <w:rPr>
+          <w:i/>
+          <w:szCs w:val="24"/>
+        </w:rPr>
+        <w:t xml:space="preserve"> either</w:t>
+      </w:r>
+      <w:r>
+        <w:rPr>
+          <w:i/>
+          <w:szCs w:val="24"/>
+        </w:rPr>
+        <w:t xml:space="preserve"> </w:t>
+      </w:r>
+      <w:r>
+        <w:rPr>
+          <w:i/>
+          <w:szCs w:val="24"/>
+        </w:rPr>
+        <w:t>pushing down</w:t>
+      </w:r>
+      <w:r>
+        <w:rPr>
+          <w:i/>
+          <w:szCs w:val="24"/>
+        </w:rPr>
+        <w:t xml:space="preserve"> the</w:t>
+      </w:r>
+      <w:r>
+        <w:rPr>
+          <w:i/>
+          <w:szCs w:val="24"/>
+        </w:rPr>
+        <w:t xml:space="preserve"> </w:t>
+      </w:r>
+      <w:r>
+        <w:rPr>
+          <w:i/>
+          <w:szCs w:val="24"/>
+        </w:rPr>
+        <w:t xml:space="preserve">“a” </w:t>
+      </w:r>
+      <w:r>
+        <w:rPr>
+          <w:i/>
+          <w:szCs w:val="24"/>
+        </w:rPr>
+        <w:t xml:space="preserve">key </w:t>
+      </w:r>
+      <w:r>
+        <w:rPr>
+          <w:i/>
+          <w:szCs w:val="24"/>
+        </w:rPr>
+        <w:t>or</w:t>
+      </w:r>
+      <w:r>
+        <w:rPr>
+          <w:i/>
+          <w:szCs w:val="24"/>
+        </w:rPr>
+        <w:t xml:space="preserve"> the</w:t>
+      </w:r>
+      <w:r>
+        <w:rPr>
+          <w:i/>
+          <w:szCs w:val="24"/>
+        </w:rPr>
+        <w:t xml:space="preserve"> “d”</w:t>
+      </w:r>
+      <w:r>
+        <w:rPr>
+          <w:i/>
+          <w:szCs w:val="24"/>
+        </w:rPr>
+        <w:t xml:space="preserve"> key</w:t>
+      </w:r>
+      <w:r>
+        <w:rPr>
+          <w:i/>
+          <w:szCs w:val="24"/>
+        </w:rPr>
+        <w:t>,</w:t>
+      </w:r>
+      <w:r>
+        <w:rPr>
+          <w:i/>
+          <w:szCs w:val="24"/>
+        </w:rPr>
+        <w:t xml:space="preserve"> and pressing</w:t>
+      </w:r>
+      <w:r>
+        <w:rPr>
+          <w:i/>
+          <w:szCs w:val="24"/>
+        </w:rPr>
+        <w:t xml:space="preserve"> “w” will make the player jump.</w:t>
       </w:r>
     </w:p>
     <w:p>
       <w:pPr>
-        <w:rPr>
+        <w:pStyle w:val="Heading1"/>
+        <w:jc w:val="both"/>
+        <w:rPr>
+          <w:rFonts w:asciiTheme="minorHAnsi" w:hAnsiTheme="minorHAnsi"/>
           <w:b/>
-          <w:sz w:val="24"/>
-          <w:szCs w:val="24"/>
-        </w:rPr>
-      </w:pPr>
-    </w:p>
-    <w:p>
-      <w:pPr>
-        <w:pStyle w:val="Heading1"/>
+          <w:color w:val="auto"/>
+          <w:sz w:val="28"/>
+        </w:rPr>
+      </w:pPr>
+      <w:bookmarkStart w:id="7" w:name="_Toc481616272"/>
+      <w:r>
         <w:rPr>
           <w:rFonts w:asciiTheme="minorHAnsi" w:hAnsiTheme="minorHAnsi"/>
           <w:b/>
           <w:color w:val="auto"/>
-        </w:rPr>
-      </w:pPr>
-      <w:bookmarkStart w:id="7" w:name="_Toc481443114"/>
+          <w:sz w:val="28"/>
+          <w:highlight w:val="yellow"/>
+        </w:rPr>
+        <w:t>Interface Sketch</w:t>
+      </w:r>
       <w:r>
         <w:rPr>
           <w:rFonts w:asciiTheme="minorHAnsi" w:hAnsiTheme="minorHAnsi"/>
           <w:b/>
           <w:color w:val="auto"/>
-        </w:rPr>
-        <w:t>Interface Sketch</w:t>
+          <w:sz w:val="28"/>
+          <w:highlight w:val="yellow"/>
+        </w:rPr>
+        <w:t>:</w:t>
       </w:r>
       <w:bookmarkEnd w:id="7"/>
     </w:p>
     <w:p>
       <w:pPr>
         <w:rPr>
-          <w:rFonts w:eastAsiaTheme="majorEastAsia" w:cstheme="majorBidi"/>
-          <w:b/>
-          <w:sz w:val="40"/>
-          <w:szCs w:val="32"/>
+          <w:sz w:val="24"/>
         </w:rPr>
       </w:pPr>
     </w:p>
     <w:p>
       <w:pPr>
         <w:pStyle w:val="Heading1"/>
-        <w:rPr>
+        <w:jc w:val="both"/>
+        <w:rPr>
+          <w:rFonts w:asciiTheme="minorHAnsi" w:hAnsiTheme="minorHAnsi"/>
           <w:b/>
           <w:color w:val="auto"/>
-        </w:rPr>
-      </w:pPr>
-      <w:bookmarkStart w:id="8" w:name="_Toc481443115"/>
-      <w:r>
-        <w:rPr>
+          <w:sz w:val="28"/>
+        </w:rPr>
+      </w:pPr>
+      <w:bookmarkStart w:id="8" w:name="_Toc481616273"/>
+      <w:r>
+        <w:rPr>
+          <w:rFonts w:asciiTheme="minorHAnsi" w:hAnsiTheme="minorHAnsi"/>
           <w:b/>
           <w:color w:val="auto"/>
-        </w:rPr>
-        <w:lastRenderedPageBreak/>
+          <w:sz w:val="28"/>
+        </w:rPr>
         <w:t>Character</w:t>
+      </w:r>
+      <w:r>
+        <w:rPr>
+          <w:rFonts w:asciiTheme="minorHAnsi" w:hAnsiTheme="minorHAnsi"/>
+          <w:b/>
+          <w:color w:val="auto"/>
+          <w:sz w:val="28"/>
+        </w:rPr>
+        <w:t>:</w:t>
       </w:r>
       <w:bookmarkEnd w:id="8"/>
     </w:p>
     <w:p>
       <w:pPr>
-        <w:ind w:firstLine="720"/>
+        <w:jc w:val="both"/>
         <w:rPr>
           <w:sz w:val="24"/>
           <w:szCs w:val="24"/>
@@ -3186,77 +3097,63 @@
           <w:sz w:val="24"/>
           <w:szCs w:val="24"/>
         </w:rPr>
-        <w:t xml:space="preserve">The story is set in the feudal era of Japan where the player controls a female ninja who is out for revenge for her fallen older brother and must find the people responsible for his death and bring them to justice. </w:t>
-      </w:r>
-      <w:r>
-        <w:rPr>
-          <w:i/>
+        <w:t>The story is set in the feudal era of Japan where the player controls a female ninja who is out for revenge for her fallen older brother and must find the people responsible for his d</w:t>
+      </w:r>
+      <w:r>
+        <w:rPr>
           <w:sz w:val="24"/>
           <w:szCs w:val="24"/>
         </w:rPr>
-        <w:t>(</w:t>
-      </w:r>
-      <w:r>
-        <w:rPr>
-          <w:i/>
-          <w:sz w:val="24"/>
-          <w:szCs w:val="24"/>
-        </w:rPr>
-        <w:t>Her s</w:t>
-      </w:r>
-      <w:r>
-        <w:rPr>
-          <w:i/>
-          <w:sz w:val="24"/>
-          <w:szCs w:val="24"/>
-        </w:rPr>
-        <w:t xml:space="preserve">prite is from </w:t>
-      </w:r>
-      <w:r>
-        <w:rPr>
-          <w:i/>
-          <w:sz w:val="24"/>
-          <w:szCs w:val="24"/>
-        </w:rPr>
-        <w:t>gameart.org).</w:t>
+        <w:t>eath and bring them to justice.</w:t>
       </w:r>
     </w:p>
     <w:p>
       <w:pPr>
         <w:pStyle w:val="Heading1"/>
-        <w:rPr>
+        <w:jc w:val="both"/>
+        <w:rPr>
+          <w:rFonts w:asciiTheme="minorHAnsi" w:hAnsiTheme="minorHAnsi"/>
           <w:b/>
           <w:color w:val="auto"/>
-        </w:rPr>
-      </w:pPr>
-      <w:bookmarkStart w:id="9" w:name="_Toc481443116"/>
-      <w:r>
-        <w:rPr>
+          <w:sz w:val="28"/>
+        </w:rPr>
+      </w:pPr>
+      <w:bookmarkStart w:id="9" w:name="_Toc481616274"/>
+      <w:r>
+        <w:rPr>
+          <w:rFonts w:asciiTheme="minorHAnsi" w:hAnsiTheme="minorHAnsi"/>
           <w:b/>
           <w:color w:val="auto"/>
+          <w:sz w:val="28"/>
         </w:rPr>
         <w:t>Enemies</w:t>
+      </w:r>
+      <w:r>
+        <w:rPr>
+          <w:rFonts w:asciiTheme="minorHAnsi" w:hAnsiTheme="minorHAnsi"/>
+          <w:b/>
+          <w:color w:val="auto"/>
+          <w:sz w:val="28"/>
+        </w:rPr>
+        <w:t>:</w:t>
       </w:r>
       <w:bookmarkEnd w:id="9"/>
     </w:p>
     <w:p>
       <w:pPr>
-        <w:ind w:firstLine="720"/>
-        <w:rPr>
-          <w:sz w:val="24"/>
-          <w:szCs w:val="24"/>
-        </w:rPr>
-      </w:pPr>
-      <w:r>
-        <w:rPr>
-          <w:sz w:val="24"/>
+        <w:jc w:val="both"/>
+        <w:rPr>
+          <w:szCs w:val="24"/>
+        </w:rPr>
+      </w:pPr>
+      <w:r>
+        <w:rPr>
           <w:szCs w:val="24"/>
         </w:rPr>
         <w:t>The enemy ninja moves left and right on each platform and throws daggers in their facing direction at a time rate value of 3.</w:t>
       </w:r>
       <w:r>
         <w:rPr>
-          <w:sz w:val="24"/>
           <w:szCs w:val="24"/>
         </w:rPr>
         <w:t xml:space="preserve"> Touching them causes no damage, since their daggers are causing damage to the player.</w:t>
@@ -3265,124 +3162,299 @@
     <w:p>
       <w:pPr>
         <w:pStyle w:val="Heading1"/>
-        <w:rPr>
+        <w:jc w:val="both"/>
+        <w:rPr>
+          <w:rFonts w:asciiTheme="minorHAnsi" w:hAnsiTheme="minorHAnsi"/>
           <w:b/>
           <w:color w:val="auto"/>
-        </w:rPr>
-      </w:pPr>
-      <w:bookmarkStart w:id="10" w:name="_Toc481443117"/>
-      <w:r>
-        <w:rPr>
+          <w:sz w:val="28"/>
+        </w:rPr>
+      </w:pPr>
+      <w:bookmarkStart w:id="10" w:name="_Toc481616275"/>
+      <w:r>
+        <w:rPr>
+          <w:rFonts w:asciiTheme="minorHAnsi" w:hAnsiTheme="minorHAnsi"/>
           <w:b/>
           <w:color w:val="auto"/>
+          <w:sz w:val="28"/>
         </w:rPr>
         <w:t>Scoring</w:t>
+      </w:r>
+      <w:r>
+        <w:rPr>
+          <w:rFonts w:asciiTheme="minorHAnsi" w:hAnsiTheme="minorHAnsi"/>
+          <w:b/>
+          <w:color w:val="auto"/>
+          <w:sz w:val="28"/>
+        </w:rPr>
+        <w:t>:</w:t>
       </w:r>
       <w:bookmarkEnd w:id="10"/>
     </w:p>
     <w:p>
       <w:pPr>
-        <w:rPr>
-          <w:sz w:val="24"/>
-          <w:szCs w:val="24"/>
-        </w:rPr>
-      </w:pPr>
-      <w:r>
-        <w:rPr>
-          <w:sz w:val="24"/>
-          <w:szCs w:val="24"/>
-        </w:rPr>
-        <w:t xml:space="preserve">Score is based on how </w:t>
-      </w:r>
-      <w:r>
-        <w:rPr>
-          <w:sz w:val="24"/>
-          <w:szCs w:val="24"/>
-        </w:rPr>
-        <w:t xml:space="preserve">many </w:t>
-      </w:r>
-      <w:r>
-        <w:rPr>
-          <w:sz w:val="24"/>
-          <w:szCs w:val="24"/>
-        </w:rPr>
-        <w:t xml:space="preserve">items </w:t>
-      </w:r>
-      <w:r>
-        <w:rPr>
-          <w:sz w:val="24"/>
-          <w:szCs w:val="24"/>
-        </w:rPr>
-        <w:t>the player gets</w:t>
-      </w:r>
-      <w:r>
-        <w:rPr>
-          <w:sz w:val="24"/>
-          <w:szCs w:val="24"/>
-        </w:rPr>
-        <w:t xml:space="preserve"> and with each item counting as 10 points</w:t>
-      </w:r>
-      <w:r>
-        <w:rPr>
-          <w:sz w:val="24"/>
-          <w:szCs w:val="24"/>
-        </w:rPr>
-        <w:t>.</w:t>
+        <w:jc w:val="both"/>
+        <w:rPr>
+          <w:szCs w:val="24"/>
+        </w:rPr>
+      </w:pPr>
+      <w:r>
+        <w:rPr>
+          <w:szCs w:val="24"/>
+        </w:rPr>
+        <w:t>Japanese talismans/Omamori (Japanese amulets) are randomly spawned throughout the levels. Once the player’s sprite “hits” the object’s collider, the UI score increments by the value of 10. It’s recommended to gain a certain number of items for upgrades (might add secrets).</w:t>
       </w:r>
     </w:p>
     <w:p>
       <w:pPr>
         <w:pStyle w:val="Heading1"/>
-        <w:rPr>
+        <w:jc w:val="both"/>
+        <w:rPr>
+          <w:rFonts w:asciiTheme="minorHAnsi" w:hAnsiTheme="minorHAnsi"/>
           <w:b/>
           <w:color w:val="auto"/>
-        </w:rPr>
-      </w:pPr>
-      <w:bookmarkStart w:id="11" w:name="_Toc481443118"/>
-      <w:r>
-        <w:rPr>
+          <w:sz w:val="28"/>
+        </w:rPr>
+      </w:pPr>
+    </w:p>
+    <w:p>
+      <w:pPr>
+        <w:pStyle w:val="Heading1"/>
+        <w:jc w:val="both"/>
+        <w:rPr>
+          <w:rFonts w:asciiTheme="minorHAnsi" w:hAnsiTheme="minorHAnsi"/>
           <w:b/>
           <w:color w:val="auto"/>
+          <w:sz w:val="28"/>
+        </w:rPr>
+      </w:pPr>
+      <w:bookmarkStart w:id="11" w:name="_Toc481616276"/>
+      <w:r>
+        <w:rPr>
+          <w:rFonts w:asciiTheme="minorHAnsi" w:hAnsiTheme="minorHAnsi"/>
+          <w:b/>
+          <w:color w:val="auto"/>
+          <w:sz w:val="28"/>
         </w:rPr>
         <w:t>Sound Index</w:t>
+      </w:r>
+      <w:r>
+        <w:rPr>
+          <w:rFonts w:asciiTheme="minorHAnsi" w:hAnsiTheme="minorHAnsi"/>
+          <w:b/>
+          <w:color w:val="auto"/>
+          <w:sz w:val="28"/>
+        </w:rPr>
+        <w:t>:</w:t>
       </w:r>
       <w:bookmarkEnd w:id="11"/>
     </w:p>
     <w:p>
       <w:pPr>
-        <w:rPr>
-          <w:b/>
-          <w:sz w:val="24"/>
-          <w:szCs w:val="24"/>
-        </w:rPr>
-      </w:pPr>
-    </w:p>
-    <w:p>
-      <w:pPr>
-        <w:pStyle w:val="Heading1"/>
-        <w:rPr>
-          <w:b/>
-          <w:color w:val="auto"/>
-        </w:rPr>
-      </w:pPr>
-      <w:bookmarkStart w:id="12" w:name="_Toc481443119"/>
-      <w:r>
-        <w:rPr>
-          <w:b/>
-          <w:color w:val="auto"/>
-        </w:rPr>
-        <w:t>Art/Multimedia Index</w:t>
+        <w:pStyle w:val="Heading2"/>
+        <w:jc w:val="both"/>
+        <w:rPr>
+          <w:rFonts w:asciiTheme="minorHAnsi" w:hAnsiTheme="minorHAnsi"/>
+          <w:i/>
+          <w:color w:val="auto"/>
+        </w:rPr>
+      </w:pPr>
+      <w:bookmarkStart w:id="12" w:name="_Toc481616277"/>
+      <w:r>
+        <w:rPr>
+          <w:rFonts w:asciiTheme="minorHAnsi" w:hAnsiTheme="minorHAnsi"/>
+          <w:i/>
+          <w:color w:val="auto"/>
+        </w:rPr>
+        <w:t>Sound Effects</w:t>
+      </w:r>
+      <w:r>
+        <w:rPr>
+          <w:rFonts w:asciiTheme="minorHAnsi" w:hAnsiTheme="minorHAnsi"/>
+          <w:i/>
+          <w:color w:val="auto"/>
+        </w:rPr>
+        <w:t>:</w:t>
       </w:r>
       <w:bookmarkEnd w:id="12"/>
     </w:p>
     <w:p>
       <w:pPr>
-        <w:rPr>
+        <w:pStyle w:val="ListParagraph"/>
+        <w:numPr>
+          <w:ilvl w:val="0"/>
+          <w:numId w:val="7"/>
+        </w:numPr>
+        <w:jc w:val="both"/>
+      </w:pPr>
+    </w:p>
+    <w:p>
+      <w:pPr>
+        <w:pStyle w:val="Heading2"/>
+        <w:jc w:val="both"/>
+        <w:rPr>
+          <w:rFonts w:asciiTheme="minorHAnsi" w:hAnsiTheme="minorHAnsi"/>
           <w:i/>
+          <w:color w:val="auto"/>
+        </w:rPr>
+      </w:pPr>
+      <w:bookmarkStart w:id="13" w:name="_Toc481616278"/>
+      <w:r>
+        <w:rPr>
+          <w:rFonts w:asciiTheme="minorHAnsi" w:hAnsiTheme="minorHAnsi"/>
+          <w:i/>
+          <w:color w:val="auto"/>
+        </w:rPr>
+        <w:t>Music</w:t>
+      </w:r>
+      <w:r>
+        <w:rPr>
+          <w:rFonts w:asciiTheme="minorHAnsi" w:hAnsiTheme="minorHAnsi"/>
+          <w:i/>
+          <w:color w:val="auto"/>
+        </w:rPr>
+        <w:t>:</w:t>
+      </w:r>
+      <w:bookmarkEnd w:id="13"/>
+    </w:p>
+    <w:p>
+      <w:pPr>
+        <w:pStyle w:val="ListParagraph"/>
+        <w:numPr>
+          <w:ilvl w:val="0"/>
+          <w:numId w:val="7"/>
+        </w:numPr>
+        <w:jc w:val="both"/>
+      </w:pPr>
+    </w:p>
+    <w:p>
+      <w:pPr>
+        <w:pStyle w:val="Heading1"/>
+        <w:jc w:val="both"/>
+        <w:rPr>
+          <w:rFonts w:asciiTheme="minorHAnsi" w:hAnsiTheme="minorHAnsi"/>
+          <w:b/>
+          <w:color w:val="auto"/>
+        </w:rPr>
+      </w:pPr>
+      <w:bookmarkStart w:id="14" w:name="_Toc481616279"/>
+      <w:r>
+        <w:rPr>
+          <w:rFonts w:asciiTheme="minorHAnsi" w:hAnsiTheme="minorHAnsi"/>
+          <w:b/>
+          <w:color w:val="auto"/>
+        </w:rPr>
+        <w:t>Art/Multimedia Index</w:t>
+      </w:r>
+      <w:r>
+        <w:rPr>
+          <w:rFonts w:asciiTheme="minorHAnsi" w:hAnsiTheme="minorHAnsi"/>
+          <w:b/>
+          <w:color w:val="auto"/>
+        </w:rPr>
+        <w:t>:</w:t>
+      </w:r>
+      <w:bookmarkEnd w:id="14"/>
+    </w:p>
+    <w:p>
+      <w:pPr>
+        <w:pStyle w:val="Heading2"/>
+        <w:jc w:val="both"/>
+        <w:rPr>
+          <w:rFonts w:asciiTheme="minorHAnsi" w:hAnsiTheme="minorHAnsi"/>
+          <w:i/>
+          <w:color w:val="auto"/>
+        </w:rPr>
+      </w:pPr>
+      <w:bookmarkStart w:id="15" w:name="_Toc481616280"/>
+      <w:r>
+        <w:rPr>
+          <w:rFonts w:asciiTheme="minorHAnsi" w:hAnsiTheme="minorHAnsi"/>
+          <w:i/>
+          <w:color w:val="auto"/>
+        </w:rPr>
+        <w:t>Sprites</w:t>
+      </w:r>
+      <w:r>
+        <w:rPr>
+          <w:rFonts w:asciiTheme="minorHAnsi" w:hAnsiTheme="minorHAnsi"/>
+          <w:i/>
+          <w:color w:val="auto"/>
+        </w:rPr>
+        <w:t>/Tiles</w:t>
+      </w:r>
+      <w:r>
+        <w:rPr>
+          <w:rFonts w:asciiTheme="minorHAnsi" w:hAnsiTheme="minorHAnsi"/>
+          <w:i/>
+          <w:color w:val="auto"/>
+        </w:rPr>
+        <w:t>:</w:t>
+      </w:r>
+      <w:bookmarkEnd w:id="15"/>
+    </w:p>
+    <w:p>
+      <w:pPr>
+        <w:pStyle w:val="ListParagraph"/>
+        <w:numPr>
+          <w:ilvl w:val="0"/>
+          <w:numId w:val="7"/>
+        </w:numPr>
+        <w:jc w:val="both"/>
+        <w:rPr>
           <w:sz w:val="24"/>
           <w:szCs w:val="24"/>
         </w:rPr>
       </w:pPr>
+    </w:p>
+    <w:p>
+      <w:pPr>
+        <w:pStyle w:val="Heading1"/>
+        <w:jc w:val="both"/>
+        <w:rPr>
+          <w:rFonts w:asciiTheme="minorHAnsi" w:hAnsiTheme="minorHAnsi"/>
+          <w:b/>
+          <w:color w:val="auto"/>
+          <w:sz w:val="28"/>
+        </w:rPr>
+      </w:pPr>
+      <w:bookmarkStart w:id="16" w:name="_Toc481616281"/>
+      <w:r>
+        <w:rPr>
+          <w:rFonts w:asciiTheme="minorHAnsi" w:hAnsiTheme="minorHAnsi"/>
+          <w:b/>
+          <w:color w:val="auto"/>
+          <w:sz w:val="28"/>
+        </w:rPr>
+        <w:t>Future Updates:</w:t>
+      </w:r>
+      <w:bookmarkEnd w:id="16"/>
+    </w:p>
+    <w:p>
+      <w:pPr>
+        <w:pStyle w:val="ListParagraph"/>
+        <w:numPr>
+          <w:ilvl w:val="0"/>
+          <w:numId w:val="6"/>
+        </w:numPr>
+        <w:jc w:val="both"/>
+        <w:rPr>
+          <w:szCs w:val="24"/>
+        </w:rPr>
+      </w:pPr>
+      <w:r>
+        <w:rPr>
+          <w:sz w:val="24"/>
+          <w:szCs w:val="24"/>
+        </w:rPr>
+        <w:t>Sav</w:t>
+      </w:r>
+      <w:r>
+        <w:rPr>
+          <w:szCs w:val="24"/>
+        </w:rPr>
+        <w:t>ing/Loading</w:t>
+      </w:r>
     </w:p>
     <w:sectPr>
       <w:headerReference w:type="even" r:id="rId12"/>
@@ -3545,7 +3617,7 @@
         <w:rFonts w:asciiTheme="majorHAnsi" w:hAnsiTheme="majorHAnsi"/>
         <w:noProof/>
       </w:rPr>
-      <w:t>4</w:t>
+      <w:t>2</w:t>
     </w:r>
     <w:r>
       <w:rPr>
@@ -3660,7 +3732,7 @@
                   <w:sz w:val="24"/>
                   <w:szCs w:val="24"/>
                 </w:rPr>
-                <w:t>2D Arcade Platformer</w:t>
+                <w:t>Arcade-Style 2D Platformer</w:t>
               </w:r>
             </w:sdtContent>
           </w:sdt>
@@ -3684,7 +3756,7 @@
           <w:alias w:val="Date"/>
           <w:id w:val="1659650596"/>
           <w:dataBinding w:prefixMappings="xmlns:ns0='http://schemas.microsoft.com/office/2006/coverPageProps'" w:xpath="/ns0:CoverPageProperties[1]/ns0:PublishDate[1]" w:storeItemID="{55AF091B-3C7A-41E3-B477-F2FDAA23CFDA}"/>
-          <w:date w:fullDate="2012-05-16T00:00:00Z">
+          <w:date w:fullDate="2017-05-02T00:00:00Z">
             <w:dateFormat w:val="MMMM d, yyyy"/>
             <w:lid w:val="en-US"/>
             <w:storeMappedDataAs w:val="dateTime"/>
@@ -3714,7 +3786,7 @@
                   <w:color w:val="FFFFFF" w:themeColor="background1"/>
                   <w:lang w:val="en-US"/>
                 </w:rPr>
-                <w:t>May 16, 2012</w:t>
+                <w:t>May 2, 2017</w:t>
               </w:r>
             </w:p>
           </w:tc>
@@ -3756,7 +3828,7 @@
           <w:alias w:val="Date"/>
           <w:id w:val="-1367827450"/>
           <w:dataBinding w:prefixMappings="xmlns:ns0='http://schemas.microsoft.com/office/2006/coverPageProps'" w:xpath="/ns0:CoverPageProperties[1]/ns0:PublishDate[1]" w:storeItemID="{55AF091B-3C7A-41E3-B477-F2FDAA23CFDA}"/>
-          <w:date w:fullDate="2012-05-16T00:00:00Z">
+          <w:date w:fullDate="2017-05-02T00:00:00Z">
             <w:dateFormat w:val="MMMM d, yyyy"/>
             <w:lid w:val="en-US"/>
             <w:storeMappedDataAs w:val="dateTime"/>
@@ -3789,7 +3861,7 @@
                   <w:color w:val="FFFFFF" w:themeColor="background1"/>
                   <w:lang w:val="en-US"/>
                 </w:rPr>
-                <w:t>May 16, 2012</w:t>
+                <w:t>May 2, 2017</w:t>
               </w:r>
             </w:p>
           </w:tc>
@@ -3847,7 +3919,7 @@
                   <w:sz w:val="24"/>
                   <w:szCs w:val="24"/>
                 </w:rPr>
-                <w:t>2D Arcade Platformer</w:t>
+                <w:t>Arcade-Style 2D Platformer</w:t>
               </w:r>
             </w:sdtContent>
           </w:sdt>
@@ -4274,6 +4346,232 @@
     </w:lvl>
   </w:abstractNum>
   <w:abstractNum w:abstractNumId="4" w15:restartNumberingAfterBreak="0">
+    <w:nsid w:val="6FD06151"/>
+    <w:multiLevelType w:val="hybridMultilevel"/>
+    <w:tmpl w:val="2BA60A00"/>
+    <w:lvl w:ilvl="0" w:tplc="10090001">
+      <w:start w:val="1"/>
+      <w:numFmt w:val="bullet"/>
+      <w:lvlText w:val=""/>
+      <w:lvlJc w:val="left"/>
+      <w:pPr>
+        <w:ind w:left="720" w:hanging="360"/>
+      </w:pPr>
+      <w:rPr>
+        <w:rFonts w:ascii="Symbol" w:hAnsi="Symbol" w:hint="default"/>
+      </w:rPr>
+    </w:lvl>
+    <w:lvl w:ilvl="1" w:tplc="10090003" w:tentative="1">
+      <w:start w:val="1"/>
+      <w:numFmt w:val="bullet"/>
+      <w:lvlText w:val="o"/>
+      <w:lvlJc w:val="left"/>
+      <w:pPr>
+        <w:ind w:left="1440" w:hanging="360"/>
+      </w:pPr>
+      <w:rPr>
+        <w:rFonts w:ascii="Courier New" w:hAnsi="Courier New" w:cs="Courier New" w:hint="default"/>
+      </w:rPr>
+    </w:lvl>
+    <w:lvl w:ilvl="2" w:tplc="10090005" w:tentative="1">
+      <w:start w:val="1"/>
+      <w:numFmt w:val="bullet"/>
+      <w:lvlText w:val=""/>
+      <w:lvlJc w:val="left"/>
+      <w:pPr>
+        <w:ind w:left="2160" w:hanging="360"/>
+      </w:pPr>
+      <w:rPr>
+        <w:rFonts w:ascii="Wingdings" w:hAnsi="Wingdings" w:hint="default"/>
+      </w:rPr>
+    </w:lvl>
+    <w:lvl w:ilvl="3" w:tplc="10090001" w:tentative="1">
+      <w:start w:val="1"/>
+      <w:numFmt w:val="bullet"/>
+      <w:lvlText w:val=""/>
+      <w:lvlJc w:val="left"/>
+      <w:pPr>
+        <w:ind w:left="2880" w:hanging="360"/>
+      </w:pPr>
+      <w:rPr>
+        <w:rFonts w:ascii="Symbol" w:hAnsi="Symbol" w:hint="default"/>
+      </w:rPr>
+    </w:lvl>
+    <w:lvl w:ilvl="4" w:tplc="10090003" w:tentative="1">
+      <w:start w:val="1"/>
+      <w:numFmt w:val="bullet"/>
+      <w:lvlText w:val="o"/>
+      <w:lvlJc w:val="left"/>
+      <w:pPr>
+        <w:ind w:left="3600" w:hanging="360"/>
+      </w:pPr>
+      <w:rPr>
+        <w:rFonts w:ascii="Courier New" w:hAnsi="Courier New" w:cs="Courier New" w:hint="default"/>
+      </w:rPr>
+    </w:lvl>
+    <w:lvl w:ilvl="5" w:tplc="10090005" w:tentative="1">
+      <w:start w:val="1"/>
+      <w:numFmt w:val="bullet"/>
+      <w:lvlText w:val=""/>
+      <w:lvlJc w:val="left"/>
+      <w:pPr>
+        <w:ind w:left="4320" w:hanging="360"/>
+      </w:pPr>
+      <w:rPr>
+        <w:rFonts w:ascii="Wingdings" w:hAnsi="Wingdings" w:hint="default"/>
+      </w:rPr>
+    </w:lvl>
+    <w:lvl w:ilvl="6" w:tplc="10090001" w:tentative="1">
+      <w:start w:val="1"/>
+      <w:numFmt w:val="bullet"/>
+      <w:lvlText w:val=""/>
+      <w:lvlJc w:val="left"/>
+      <w:pPr>
+        <w:ind w:left="5040" w:hanging="360"/>
+      </w:pPr>
+      <w:rPr>
+        <w:rFonts w:ascii="Symbol" w:hAnsi="Symbol" w:hint="default"/>
+      </w:rPr>
+    </w:lvl>
+    <w:lvl w:ilvl="7" w:tplc="10090003" w:tentative="1">
+      <w:start w:val="1"/>
+      <w:numFmt w:val="bullet"/>
+      <w:lvlText w:val="o"/>
+      <w:lvlJc w:val="left"/>
+      <w:pPr>
+        <w:ind w:left="5760" w:hanging="360"/>
+      </w:pPr>
+      <w:rPr>
+        <w:rFonts w:ascii="Courier New" w:hAnsi="Courier New" w:cs="Courier New" w:hint="default"/>
+      </w:rPr>
+    </w:lvl>
+    <w:lvl w:ilvl="8" w:tplc="10090005" w:tentative="1">
+      <w:start w:val="1"/>
+      <w:numFmt w:val="bullet"/>
+      <w:lvlText w:val=""/>
+      <w:lvlJc w:val="left"/>
+      <w:pPr>
+        <w:ind w:left="6480" w:hanging="360"/>
+      </w:pPr>
+      <w:rPr>
+        <w:rFonts w:ascii="Wingdings" w:hAnsi="Wingdings" w:hint="default"/>
+      </w:rPr>
+    </w:lvl>
+  </w:abstractNum>
+  <w:abstractNum w:abstractNumId="5" w15:restartNumberingAfterBreak="0">
+    <w:nsid w:val="762375C4"/>
+    <w:multiLevelType w:val="hybridMultilevel"/>
+    <w:tmpl w:val="72825AB2"/>
+    <w:lvl w:ilvl="0" w:tplc="10090001">
+      <w:start w:val="1"/>
+      <w:numFmt w:val="bullet"/>
+      <w:lvlText w:val=""/>
+      <w:lvlJc w:val="left"/>
+      <w:pPr>
+        <w:ind w:left="720" w:hanging="360"/>
+      </w:pPr>
+      <w:rPr>
+        <w:rFonts w:ascii="Symbol" w:hAnsi="Symbol" w:hint="default"/>
+      </w:rPr>
+    </w:lvl>
+    <w:lvl w:ilvl="1" w:tplc="10090003" w:tentative="1">
+      <w:start w:val="1"/>
+      <w:numFmt w:val="bullet"/>
+      <w:lvlText w:val="o"/>
+      <w:lvlJc w:val="left"/>
+      <w:pPr>
+        <w:ind w:left="1440" w:hanging="360"/>
+      </w:pPr>
+      <w:rPr>
+        <w:rFonts w:ascii="Courier New" w:hAnsi="Courier New" w:cs="Courier New" w:hint="default"/>
+      </w:rPr>
+    </w:lvl>
+    <w:lvl w:ilvl="2" w:tplc="10090005" w:tentative="1">
+      <w:start w:val="1"/>
+      <w:numFmt w:val="bullet"/>
+      <w:lvlText w:val=""/>
+      <w:lvlJc w:val="left"/>
+      <w:pPr>
+        <w:ind w:left="2160" w:hanging="360"/>
+      </w:pPr>
+      <w:rPr>
+        <w:rFonts w:ascii="Wingdings" w:hAnsi="Wingdings" w:hint="default"/>
+      </w:rPr>
+    </w:lvl>
+    <w:lvl w:ilvl="3" w:tplc="10090001" w:tentative="1">
+      <w:start w:val="1"/>
+      <w:numFmt w:val="bullet"/>
+      <w:lvlText w:val=""/>
+      <w:lvlJc w:val="left"/>
+      <w:pPr>
+        <w:ind w:left="2880" w:hanging="360"/>
+      </w:pPr>
+      <w:rPr>
+        <w:rFonts w:ascii="Symbol" w:hAnsi="Symbol" w:hint="default"/>
+      </w:rPr>
+    </w:lvl>
+    <w:lvl w:ilvl="4" w:tplc="10090003" w:tentative="1">
+      <w:start w:val="1"/>
+      <w:numFmt w:val="bullet"/>
+      <w:lvlText w:val="o"/>
+      <w:lvlJc w:val="left"/>
+      <w:pPr>
+        <w:ind w:left="3600" w:hanging="360"/>
+      </w:pPr>
+      <w:rPr>
+        <w:rFonts w:ascii="Courier New" w:hAnsi="Courier New" w:cs="Courier New" w:hint="default"/>
+      </w:rPr>
+    </w:lvl>
+    <w:lvl w:ilvl="5" w:tplc="10090005" w:tentative="1">
+      <w:start w:val="1"/>
+      <w:numFmt w:val="bullet"/>
+      <w:lvlText w:val=""/>
+      <w:lvlJc w:val="left"/>
+      <w:pPr>
+        <w:ind w:left="4320" w:hanging="360"/>
+      </w:pPr>
+      <w:rPr>
+        <w:rFonts w:ascii="Wingdings" w:hAnsi="Wingdings" w:hint="default"/>
+      </w:rPr>
+    </w:lvl>
+    <w:lvl w:ilvl="6" w:tplc="10090001" w:tentative="1">
+      <w:start w:val="1"/>
+      <w:numFmt w:val="bullet"/>
+      <w:lvlText w:val=""/>
+      <w:lvlJc w:val="left"/>
+      <w:pPr>
+        <w:ind w:left="5040" w:hanging="360"/>
+      </w:pPr>
+      <w:rPr>
+        <w:rFonts w:ascii="Symbol" w:hAnsi="Symbol" w:hint="default"/>
+      </w:rPr>
+    </w:lvl>
+    <w:lvl w:ilvl="7" w:tplc="10090003" w:tentative="1">
+      <w:start w:val="1"/>
+      <w:numFmt w:val="bullet"/>
+      <w:lvlText w:val="o"/>
+      <w:lvlJc w:val="left"/>
+      <w:pPr>
+        <w:ind w:left="5760" w:hanging="360"/>
+      </w:pPr>
+      <w:rPr>
+        <w:rFonts w:ascii="Courier New" w:hAnsi="Courier New" w:cs="Courier New" w:hint="default"/>
+      </w:rPr>
+    </w:lvl>
+    <w:lvl w:ilvl="8" w:tplc="10090005" w:tentative="1">
+      <w:start w:val="1"/>
+      <w:numFmt w:val="bullet"/>
+      <w:lvlText w:val=""/>
+      <w:lvlJc w:val="left"/>
+      <w:pPr>
+        <w:ind w:left="6480" w:hanging="360"/>
+      </w:pPr>
+      <w:rPr>
+        <w:rFonts w:ascii="Wingdings" w:hAnsi="Wingdings" w:hint="default"/>
+      </w:rPr>
+    </w:lvl>
+  </w:abstractNum>
+  <w:abstractNum w:abstractNumId="6" w15:restartNumberingAfterBreak="0">
     <w:nsid w:val="7C3E2C74"/>
     <w:multiLevelType w:val="hybridMultilevel"/>
     <w:tmpl w:val="2C88D6D4"/>
@@ -4396,10 +4694,16 @@
     <w:abstractNumId w:val="1"/>
   </w:num>
   <w:num w:numId="4">
-    <w:abstractNumId w:val="4"/>
+    <w:abstractNumId w:val="6"/>
   </w:num>
   <w:num w:numId="5">
     <w:abstractNumId w:val="3"/>
+  </w:num>
+  <w:num w:numId="6">
+    <w:abstractNumId w:val="5"/>
+  </w:num>
+  <w:num w:numId="7">
+    <w:abstractNumId w:val="4"/>
   </w:num>
 </w:numbering>
 </file>
@@ -4841,6 +5145,50 @@
       <w:szCs w:val="26"/>
     </w:rPr>
   </w:style>
+  <w:style w:type="paragraph" w:styleId="Heading3">
+    <w:name w:val="heading 3"/>
+    <w:basedOn w:val="Normal"/>
+    <w:next w:val="Normal"/>
+    <w:link w:val="Heading3Char"/>
+    <w:uiPriority w:val="9"/>
+    <w:unhideWhenUsed/>
+    <w:qFormat/>
+    <w:rsid w:val="00B47B40"/>
+    <w:pPr>
+      <w:keepNext/>
+      <w:keepLines/>
+      <w:spacing w:before="40" w:after="0"/>
+      <w:outlineLvl w:val="2"/>
+    </w:pPr>
+    <w:rPr>
+      <w:rFonts w:asciiTheme="majorHAnsi" w:eastAsiaTheme="majorEastAsia" w:hAnsiTheme="majorHAnsi" w:cstheme="majorBidi"/>
+      <w:color w:val="243F60" w:themeColor="accent1" w:themeShade="7F"/>
+      <w:sz w:val="24"/>
+      <w:szCs w:val="24"/>
+    </w:rPr>
+  </w:style>
+  <w:style w:type="paragraph" w:styleId="Heading4">
+    <w:name w:val="heading 4"/>
+    <w:basedOn w:val="Normal"/>
+    <w:next w:val="Normal"/>
+    <w:link w:val="Heading4Char"/>
+    <w:uiPriority w:val="9"/>
+    <w:unhideWhenUsed/>
+    <w:qFormat/>
+    <w:rsid w:val="003913B2"/>
+    <w:pPr>
+      <w:keepNext/>
+      <w:keepLines/>
+      <w:spacing w:before="40" w:after="0"/>
+      <w:outlineLvl w:val="3"/>
+    </w:pPr>
+    <w:rPr>
+      <w:rFonts w:asciiTheme="majorHAnsi" w:eastAsiaTheme="majorEastAsia" w:hAnsiTheme="majorHAnsi" w:cstheme="majorBidi"/>
+      <w:i/>
+      <w:iCs/>
+      <w:color w:val="365F91" w:themeColor="accent1" w:themeShade="BF"/>
+    </w:rPr>
+  </w:style>
   <w:style w:type="character" w:default="1" w:styleId="DefaultParagraphFont">
     <w:name w:val="Default Paragraph Font"/>
     <w:uiPriority w:val="1"/>
@@ -5151,6 +5499,32 @@
       <w:szCs w:val="26"/>
     </w:rPr>
   </w:style>
+  <w:style w:type="character" w:customStyle="1" w:styleId="Heading3Char">
+    <w:name w:val="Heading 3 Char"/>
+    <w:basedOn w:val="DefaultParagraphFont"/>
+    <w:link w:val="Heading3"/>
+    <w:uiPriority w:val="9"/>
+    <w:rsid w:val="00B47B40"/>
+    <w:rPr>
+      <w:rFonts w:asciiTheme="majorHAnsi" w:eastAsiaTheme="majorEastAsia" w:hAnsiTheme="majorHAnsi" w:cstheme="majorBidi"/>
+      <w:color w:val="243F60" w:themeColor="accent1" w:themeShade="7F"/>
+      <w:sz w:val="24"/>
+      <w:szCs w:val="24"/>
+    </w:rPr>
+  </w:style>
+  <w:style w:type="character" w:customStyle="1" w:styleId="Heading4Char">
+    <w:name w:val="Heading 4 Char"/>
+    <w:basedOn w:val="DefaultParagraphFont"/>
+    <w:link w:val="Heading4"/>
+    <w:uiPriority w:val="9"/>
+    <w:rsid w:val="003913B2"/>
+    <w:rPr>
+      <w:rFonts w:asciiTheme="majorHAnsi" w:eastAsiaTheme="majorEastAsia" w:hAnsiTheme="majorHAnsi" w:cstheme="majorBidi"/>
+      <w:i/>
+      <w:iCs/>
+      <w:color w:val="365F91" w:themeColor="accent1" w:themeShade="BF"/>
+    </w:rPr>
+  </w:style>
 </w:styles>
 </file>
 
@@ -5439,7 +5813,7 @@
 
 <file path=customXml/item1.xml><?xml version="1.0" encoding="utf-8"?>
 <CoverPageProperties xmlns="http://schemas.microsoft.com/office/2006/coverPageProps">
-  <PublishDate>2012-05-16T00:00:00</PublishDate>
+  <PublishDate>2017-05-02T00:00:00</PublishDate>
   <Abstract/>
   <CompanyAddress/>
   <CompanyPhone/>
@@ -5449,20 +5823,20 @@
 </file>
 
 <file path=customXml/item2.xml><?xml version="1.0" encoding="utf-8"?>
-<ct:contentTypeSchema xmlns:ct="http://schemas.microsoft.com/office/2006/metadata/contentType" xmlns:ma="http://schemas.microsoft.com/office/2006/metadata/properties/metaAttributes" ct:_="" ma:_="" ma:contentTypeName="TemplateFile" ma:contentTypeID="0x0101006EDDDB5EE6D98C44930B742096920B300400F5B6D36B3EF94B4E9A635CDF2A18F5B8" ma:contentTypeVersion="33" ma:contentTypeDescription="Create a new document." ma:contentTypeScope="" ma:versionID="37d3ec2b48d53e45b233ad8f52fe1b11"/>
-</file>
-
-<file path=customXml/item3.xml><?xml version="1.0" encoding="utf-8"?>
-<p:properties xmlns:p="http://schemas.microsoft.com/office/2006/metadata/properties" xmlns:xsi="http://www.w3.org/2001/XMLSchema-instance" xmlns:pc="http://schemas.microsoft.com/office/infopath/2007/PartnerControls"/>
-</file>
-
-<file path=customXml/item4.xml><?xml version="1.0" encoding="utf-8"?>
 <?mso-contentType ?>
 <FormTemplates xmlns="http://schemas.microsoft.com/sharepoint/v3/contenttype/forms">
   <Display>DocumentLibraryForm</Display>
   <Edit>AssetEditForm</Edit>
   <New>DocumentLibraryForm</New>
 </FormTemplates>
+</file>
+
+<file path=customXml/item3.xml><?xml version="1.0" encoding="utf-8"?>
+<ct:contentTypeSchema xmlns:ct="http://schemas.microsoft.com/office/2006/metadata/contentType" xmlns:ma="http://schemas.microsoft.com/office/2006/metadata/properties/metaAttributes" ct:_="" ma:_="" ma:contentTypeName="TemplateFile" ma:contentTypeID="0x0101006EDDDB5EE6D98C44930B742096920B300400F5B6D36B3EF94B4E9A635CDF2A18F5B8" ma:contentTypeVersion="33" ma:contentTypeDescription="Create a new document." ma:contentTypeScope="" ma:versionID="37d3ec2b48d53e45b233ad8f52fe1b11"/>
+</file>
+
+<file path=customXml/item4.xml><?xml version="1.0" encoding="utf-8"?>
+<p:properties xmlns:p="http://schemas.microsoft.com/office/2006/metadata/properties" xmlns:xsi="http://www.w3.org/2001/XMLSchema-instance" xmlns:pc="http://schemas.microsoft.com/office/infopath/2007/PartnerControls"/>
 </file>
 
 <file path=customXml/item5.xml><?xml version="1.0" encoding="utf-8"?>
@@ -5478,6 +5852,14 @@
 </file>
 
 <file path=customXml/itemProps2.xml><?xml version="1.0" encoding="utf-8"?>
+<ds:datastoreItem xmlns:ds="http://schemas.openxmlformats.org/officeDocument/2006/customXml" ds:itemID="{DF8A6096-AC3C-41A5-9CB9-998E1823050B}">
+  <ds:schemaRefs>
+    <ds:schemaRef ds:uri="http://schemas.microsoft.com/sharepoint/v3/contenttype/forms"/>
+  </ds:schemaRefs>
+</ds:datastoreItem>
+</file>
+
+<file path=customXml/itemProps3.xml><?xml version="1.0" encoding="utf-8"?>
 <ds:datastoreItem xmlns:ds="http://schemas.openxmlformats.org/officeDocument/2006/customXml" ds:itemID="{F9F1F569-4C10-4968-8575-367736BE939A}">
   <ds:schemaRefs>
     <ds:schemaRef ds:uri="http://schemas.microsoft.com/office/2006/metadata/contentType"/>
@@ -5486,7 +5868,7 @@
 </ds:datastoreItem>
 </file>
 
-<file path=customXml/itemProps3.xml><?xml version="1.0" encoding="utf-8"?>
+<file path=customXml/itemProps4.xml><?xml version="1.0" encoding="utf-8"?>
 <ds:datastoreItem xmlns:ds="http://schemas.openxmlformats.org/officeDocument/2006/customXml" ds:itemID="{6BD01D80-C71E-4C35-9EC9-AB4B2A68E7C1}">
   <ds:schemaRefs>
     <ds:schemaRef ds:uri="http://schemas.microsoft.com/office/2006/metadata/properties"/>
@@ -5495,16 +5877,8 @@
 </ds:datastoreItem>
 </file>
 
-<file path=customXml/itemProps4.xml><?xml version="1.0" encoding="utf-8"?>
-<ds:datastoreItem xmlns:ds="http://schemas.openxmlformats.org/officeDocument/2006/customXml" ds:itemID="{DF8A6096-AC3C-41A5-9CB9-998E1823050B}">
-  <ds:schemaRefs>
-    <ds:schemaRef ds:uri="http://schemas.microsoft.com/sharepoint/v3/contenttype/forms"/>
-  </ds:schemaRefs>
-</ds:datastoreItem>
-</file>
-
 <file path=customXml/itemProps5.xml><?xml version="1.0" encoding="utf-8"?>
-<ds:datastoreItem xmlns:ds="http://schemas.openxmlformats.org/officeDocument/2006/customXml" ds:itemID="{AAA46938-E4C5-4A74-9A1D-AFC6612DD5BA}">
+<ds:datastoreItem xmlns:ds="http://schemas.openxmlformats.org/officeDocument/2006/customXml" ds:itemID="{815AA138-9AD8-4D34-A069-EF1C5B69E0A8}">
   <ds:schemaRefs>
     <ds:schemaRef ds:uri="http://schemas.openxmlformats.org/officeDocument/2006/bibliography"/>
   </ds:schemaRefs>

</xml_diff>

<commit_message>
Commit 6 – Fixed Movement
Completely fixed the PlayerMovement script, also added DeathTrigger script and GameObject to work
</commit_message>
<xml_diff>
--- a/Documentation/Official_External_Documentation.docx
+++ b/Documentation/Official_External_Documentation.docx
@@ -651,7 +651,7 @@
         <w:br w:type="page"/>
       </w:r>
     </w:p>
-    <w:bookmarkStart w:id="0" w:name="_Toc481616266" w:displacedByCustomXml="next"/>
+    <w:bookmarkStart w:id="0" w:name="_Toc481699090" w:displacedByCustomXml="next"/>
     <w:sdt>
       <w:sdtPr>
         <w:rPr>
@@ -680,6 +680,7 @@
             <w:pStyle w:val="Heading1"/>
             <w:jc w:val="center"/>
             <w:rPr>
+              <w:rFonts w:asciiTheme="minorHAnsi" w:hAnsiTheme="minorHAnsi"/>
               <w:b/>
               <w:color w:val="auto"/>
               <w:sz w:val="28"/>
@@ -687,6 +688,7 @@
           </w:pPr>
           <w:r>
             <w:rPr>
+              <w:rFonts w:asciiTheme="minorHAnsi" w:hAnsiTheme="minorHAnsi"/>
               <w:b/>
               <w:color w:val="auto"/>
               <w:sz w:val="28"/>
@@ -716,132 +718,14 @@
           <w:r>
             <w:fldChar w:fldCharType="separate"/>
           </w:r>
-          <w:bookmarkStart w:id="1" w:name="_GoBack"/>
-          <w:bookmarkEnd w:id="1"/>
-          <w:r>
-            <w:rPr>
-              <w:rStyle w:val="Hyperlink"/>
-              <w:noProof/>
-            </w:rPr>
-            <w:fldChar w:fldCharType="begin"/>
-          </w:r>
-          <w:r>
-            <w:rPr>
-              <w:rStyle w:val="Hyperlink"/>
-              <w:noProof/>
-            </w:rPr>
-            <w:instrText xml:space="preserve"> </w:instrText>
-          </w:r>
-          <w:r>
-            <w:rPr>
-              <w:noProof/>
-            </w:rPr>
-            <w:instrText>HYPERLINK \l "_Toc481616266"</w:instrText>
-          </w:r>
-          <w:r>
-            <w:rPr>
-              <w:rStyle w:val="Hyperlink"/>
-              <w:noProof/>
-            </w:rPr>
-            <w:instrText xml:space="preserve"> </w:instrText>
-          </w:r>
-          <w:r>
-            <w:rPr>
-              <w:rStyle w:val="Hyperlink"/>
-              <w:noProof/>
-            </w:rPr>
-          </w:r>
-          <w:r>
-            <w:rPr>
-              <w:rStyle w:val="Hyperlink"/>
-              <w:noProof/>
-            </w:rPr>
-            <w:fldChar w:fldCharType="separate"/>
-          </w:r>
-          <w:r>
-            <w:rPr>
-              <w:rStyle w:val="Hyperlink"/>
-              <w:b/>
-              <w:noProof/>
-            </w:rPr>
-            <w:t>Table of Contents</w:t>
-          </w:r>
-          <w:r>
-            <w:rPr>
-              <w:noProof/>
-              <w:webHidden/>
-            </w:rPr>
-            <w:tab/>
-          </w:r>
-          <w:r>
-            <w:rPr>
-              <w:noProof/>
-              <w:webHidden/>
-            </w:rPr>
-            <w:fldChar w:fldCharType="begin"/>
-          </w:r>
-          <w:r>
-            <w:rPr>
-              <w:noProof/>
-              <w:webHidden/>
-            </w:rPr>
-            <w:instrText xml:space="preserve"> PAGEREF _Toc481616266 \h </w:instrText>
-          </w:r>
-          <w:r>
-            <w:rPr>
-              <w:noProof/>
-              <w:webHidden/>
-            </w:rPr>
-          </w:r>
-          <w:r>
-            <w:rPr>
-              <w:noProof/>
-              <w:webHidden/>
-            </w:rPr>
-            <w:fldChar w:fldCharType="separate"/>
-          </w:r>
-          <w:r>
-            <w:rPr>
-              <w:noProof/>
-              <w:webHidden/>
-            </w:rPr>
-            <w:t>2</w:t>
-          </w:r>
-          <w:r>
-            <w:rPr>
-              <w:noProof/>
-              <w:webHidden/>
-            </w:rPr>
-            <w:fldChar w:fldCharType="end"/>
-          </w:r>
-          <w:r>
-            <w:rPr>
-              <w:rStyle w:val="Hyperlink"/>
-              <w:noProof/>
-            </w:rPr>
-            <w:fldChar w:fldCharType="end"/>
-          </w:r>
-        </w:p>
-        <w:p>
-          <w:pPr>
-            <w:pStyle w:val="TOC1"/>
-            <w:tabs>
-              <w:tab w:val="right" w:leader="dot" w:pos="9350"/>
-            </w:tabs>
-            <w:rPr>
-              <w:rFonts w:cstheme="minorBidi"/>
-              <w:noProof/>
-              <w:lang w:val="en-CA" w:eastAsia="en-CA"/>
-            </w:rPr>
-          </w:pPr>
-          <w:hyperlink w:anchor="_Toc481616267" w:history="1">
+          <w:hyperlink w:anchor="_Toc481699090" w:history="1">
             <w:r>
               <w:rPr>
                 <w:rStyle w:val="Hyperlink"/>
                 <w:b/>
                 <w:noProof/>
               </w:rPr>
-              <w:t>Version History:</w:t>
+              <w:t>Table of Contents</w:t>
             </w:r>
             <w:r>
               <w:rPr>
@@ -862,7 +746,7 @@
                 <w:noProof/>
                 <w:webHidden/>
               </w:rPr>
-              <w:instrText xml:space="preserve"> PAGEREF _Toc481616267 \h </w:instrText>
+              <w:instrText xml:space="preserve"> PAGEREF _Toc481699090 \h </w:instrText>
             </w:r>
             <w:r>
               <w:rPr>
@@ -882,7 +766,7 @@
                 <w:noProof/>
                 <w:webHidden/>
               </w:rPr>
-              <w:t>3</w:t>
+              <w:t>2</w:t>
             </w:r>
             <w:r>
               <w:rPr>
@@ -905,14 +789,14 @@
               <w:lang w:val="en-CA" w:eastAsia="en-CA"/>
             </w:rPr>
           </w:pPr>
-          <w:hyperlink w:anchor="_Toc481616268" w:history="1">
+          <w:hyperlink w:anchor="_Toc481699091" w:history="1">
             <w:r>
               <w:rPr>
                 <w:rStyle w:val="Hyperlink"/>
                 <w:b/>
                 <w:noProof/>
               </w:rPr>
-              <w:t>Detailed Game Description:</w:t>
+              <w:t>Version History:</w:t>
             </w:r>
             <w:r>
               <w:rPr>
@@ -933,7 +817,7 @@
                 <w:noProof/>
                 <w:webHidden/>
               </w:rPr>
-              <w:instrText xml:space="preserve"> PAGEREF _Toc481616268 \h </w:instrText>
+              <w:instrText xml:space="preserve"> PAGEREF _Toc481699091 \h </w:instrText>
             </w:r>
             <w:r>
               <w:rPr>
@@ -953,7 +837,7 @@
                 <w:noProof/>
                 <w:webHidden/>
               </w:rPr>
-              <w:t>4</w:t>
+              <w:t>3</w:t>
             </w:r>
             <w:r>
               <w:rPr>
@@ -976,14 +860,14 @@
               <w:lang w:val="en-CA" w:eastAsia="en-CA"/>
             </w:rPr>
           </w:pPr>
-          <w:hyperlink w:anchor="_Toc481616269" w:history="1">
+          <w:hyperlink w:anchor="_Toc481699092" w:history="1">
             <w:r>
               <w:rPr>
                 <w:rStyle w:val="Hyperlink"/>
                 <w:b/>
                 <w:noProof/>
               </w:rPr>
-              <w:t>Game Play Mechanics:</w:t>
+              <w:t>Detailed Game Description:</w:t>
             </w:r>
             <w:r>
               <w:rPr>
@@ -1004,7 +888,7 @@
                 <w:noProof/>
                 <w:webHidden/>
               </w:rPr>
-              <w:instrText xml:space="preserve"> PAGEREF _Toc481616269 \h </w:instrText>
+              <w:instrText xml:space="preserve"> PAGEREF _Toc481699092 \h </w:instrText>
             </w:r>
             <w:r>
               <w:rPr>
@@ -1047,14 +931,14 @@
               <w:lang w:val="en-CA" w:eastAsia="en-CA"/>
             </w:rPr>
           </w:pPr>
-          <w:hyperlink w:anchor="_Toc481616270" w:history="1">
+          <w:hyperlink w:anchor="_Toc481699093" w:history="1">
             <w:r>
               <w:rPr>
                 <w:rStyle w:val="Hyperlink"/>
                 <w:b/>
                 <w:noProof/>
               </w:rPr>
-              <w:t>Camera:</w:t>
+              <w:t>Game Play Mechanics:</w:t>
             </w:r>
             <w:r>
               <w:rPr>
@@ -1075,7 +959,7 @@
                 <w:noProof/>
                 <w:webHidden/>
               </w:rPr>
-              <w:instrText xml:space="preserve"> PAGEREF _Toc481616270 \h </w:instrText>
+              <w:instrText xml:space="preserve"> PAGEREF _Toc481699093 \h </w:instrText>
             </w:r>
             <w:r>
               <w:rPr>
@@ -1118,14 +1002,14 @@
               <w:lang w:val="en-CA" w:eastAsia="en-CA"/>
             </w:rPr>
           </w:pPr>
-          <w:hyperlink w:anchor="_Toc481616271" w:history="1">
+          <w:hyperlink w:anchor="_Toc481699094" w:history="1">
             <w:r>
               <w:rPr>
                 <w:rStyle w:val="Hyperlink"/>
                 <w:b/>
                 <w:noProof/>
               </w:rPr>
-              <w:t>Controls:</w:t>
+              <w:t>Camera:</w:t>
             </w:r>
             <w:r>
               <w:rPr>
@@ -1146,7 +1030,7 @@
                 <w:noProof/>
                 <w:webHidden/>
               </w:rPr>
-              <w:instrText xml:space="preserve"> PAGEREF _Toc481616271 \h </w:instrText>
+              <w:instrText xml:space="preserve"> PAGEREF _Toc481699094 \h </w:instrText>
             </w:r>
             <w:r>
               <w:rPr>
@@ -1189,15 +1073,14 @@
               <w:lang w:val="en-CA" w:eastAsia="en-CA"/>
             </w:rPr>
           </w:pPr>
-          <w:hyperlink w:anchor="_Toc481616272" w:history="1">
+          <w:hyperlink w:anchor="_Toc481699095" w:history="1">
             <w:r>
               <w:rPr>
                 <w:rStyle w:val="Hyperlink"/>
                 <w:b/>
                 <w:noProof/>
-                <w:highlight w:val="yellow"/>
-              </w:rPr>
-              <w:t>Interface Sketch:</w:t>
+              </w:rPr>
+              <w:t>Controls:</w:t>
             </w:r>
             <w:r>
               <w:rPr>
@@ -1218,7 +1101,7 @@
                 <w:noProof/>
                 <w:webHidden/>
               </w:rPr>
-              <w:instrText xml:space="preserve"> PAGEREF _Toc481616272 \h </w:instrText>
+              <w:instrText xml:space="preserve"> PAGEREF _Toc481699095 \h </w:instrText>
             </w:r>
             <w:r>
               <w:rPr>
@@ -1261,14 +1144,15 @@
               <w:lang w:val="en-CA" w:eastAsia="en-CA"/>
             </w:rPr>
           </w:pPr>
-          <w:hyperlink w:anchor="_Toc481616273" w:history="1">
+          <w:hyperlink w:anchor="_Toc481699096" w:history="1">
             <w:r>
               <w:rPr>
                 <w:rStyle w:val="Hyperlink"/>
                 <w:b/>
                 <w:noProof/>
-              </w:rPr>
-              <w:t>Character:</w:t>
+                <w:highlight w:val="yellow"/>
+              </w:rPr>
+              <w:t>Interface Sketch:</w:t>
             </w:r>
             <w:r>
               <w:rPr>
@@ -1289,7 +1173,7 @@
                 <w:noProof/>
                 <w:webHidden/>
               </w:rPr>
-              <w:instrText xml:space="preserve"> PAGEREF _Toc481616273 \h </w:instrText>
+              <w:instrText xml:space="preserve"> PAGEREF _Toc481699096 \h </w:instrText>
             </w:r>
             <w:r>
               <w:rPr>
@@ -1332,14 +1216,14 @@
               <w:lang w:val="en-CA" w:eastAsia="en-CA"/>
             </w:rPr>
           </w:pPr>
-          <w:hyperlink w:anchor="_Toc481616274" w:history="1">
+          <w:hyperlink w:anchor="_Toc481699097" w:history="1">
             <w:r>
               <w:rPr>
                 <w:rStyle w:val="Hyperlink"/>
                 <w:b/>
                 <w:noProof/>
               </w:rPr>
-              <w:t>Enemies:</w:t>
+              <w:t>Character:</w:t>
             </w:r>
             <w:r>
               <w:rPr>
@@ -1360,7 +1244,7 @@
                 <w:noProof/>
                 <w:webHidden/>
               </w:rPr>
-              <w:instrText xml:space="preserve"> PAGEREF _Toc481616274 \h </w:instrText>
+              <w:instrText xml:space="preserve"> PAGEREF _Toc481699097 \h </w:instrText>
             </w:r>
             <w:r>
               <w:rPr>
@@ -1403,14 +1287,14 @@
               <w:lang w:val="en-CA" w:eastAsia="en-CA"/>
             </w:rPr>
           </w:pPr>
-          <w:hyperlink w:anchor="_Toc481616275" w:history="1">
+          <w:hyperlink w:anchor="_Toc481699098" w:history="1">
             <w:r>
               <w:rPr>
                 <w:rStyle w:val="Hyperlink"/>
                 <w:b/>
                 <w:noProof/>
               </w:rPr>
-              <w:t>Scoring:</w:t>
+              <w:t>Enemies:</w:t>
             </w:r>
             <w:r>
               <w:rPr>
@@ -1431,7 +1315,7 @@
                 <w:noProof/>
                 <w:webHidden/>
               </w:rPr>
-              <w:instrText xml:space="preserve"> PAGEREF _Toc481616275 \h </w:instrText>
+              <w:instrText xml:space="preserve"> PAGEREF _Toc481699098 \h </w:instrText>
             </w:r>
             <w:r>
               <w:rPr>
@@ -1474,13 +1358,84 @@
               <w:lang w:val="en-CA" w:eastAsia="en-CA"/>
             </w:rPr>
           </w:pPr>
-          <w:hyperlink w:anchor="_Toc481616276" w:history="1">
+          <w:hyperlink w:anchor="_Toc481699099" w:history="1">
             <w:r>
               <w:rPr>
                 <w:rStyle w:val="Hyperlink"/>
                 <w:b/>
                 <w:noProof/>
               </w:rPr>
+              <w:t>Scoring:</w:t>
+            </w:r>
+            <w:r>
+              <w:rPr>
+                <w:noProof/>
+                <w:webHidden/>
+              </w:rPr>
+              <w:tab/>
+            </w:r>
+            <w:r>
+              <w:rPr>
+                <w:noProof/>
+                <w:webHidden/>
+              </w:rPr>
+              <w:fldChar w:fldCharType="begin"/>
+            </w:r>
+            <w:r>
+              <w:rPr>
+                <w:noProof/>
+                <w:webHidden/>
+              </w:rPr>
+              <w:instrText xml:space="preserve"> PAGEREF _Toc481699099 \h </w:instrText>
+            </w:r>
+            <w:r>
+              <w:rPr>
+                <w:noProof/>
+                <w:webHidden/>
+              </w:rPr>
+            </w:r>
+            <w:r>
+              <w:rPr>
+                <w:noProof/>
+                <w:webHidden/>
+              </w:rPr>
+              <w:fldChar w:fldCharType="separate"/>
+            </w:r>
+            <w:r>
+              <w:rPr>
+                <w:noProof/>
+                <w:webHidden/>
+              </w:rPr>
+              <w:t>4</w:t>
+            </w:r>
+            <w:r>
+              <w:rPr>
+                <w:noProof/>
+                <w:webHidden/>
+              </w:rPr>
+              <w:fldChar w:fldCharType="end"/>
+            </w:r>
+          </w:hyperlink>
+        </w:p>
+        <w:p>
+          <w:pPr>
+            <w:pStyle w:val="TOC1"/>
+            <w:tabs>
+              <w:tab w:val="right" w:leader="dot" w:pos="9350"/>
+            </w:tabs>
+            <w:rPr>
+              <w:rFonts w:cstheme="minorBidi"/>
+              <w:noProof/>
+              <w:lang w:val="en-CA" w:eastAsia="en-CA"/>
+            </w:rPr>
+          </w:pPr>
+          <w:hyperlink w:anchor="_Toc481699100" w:history="1">
+            <w:r>
+              <w:rPr>
+                <w:rStyle w:val="Hyperlink"/>
+                <w:b/>
+                <w:noProof/>
+              </w:rPr>
               <w:t>Sound Index:</w:t>
             </w:r>
             <w:r>
@@ -1502,7 +1457,7 @@
                 <w:noProof/>
                 <w:webHidden/>
               </w:rPr>
-              <w:instrText xml:space="preserve"> PAGEREF _Toc481616276 \h </w:instrText>
+              <w:instrText xml:space="preserve"> PAGEREF _Toc481699100 \h </w:instrText>
             </w:r>
             <w:r>
               <w:rPr>
@@ -1545,7 +1500,7 @@
               <w:lang w:val="en-CA" w:eastAsia="en-CA"/>
             </w:rPr>
           </w:pPr>
-          <w:hyperlink w:anchor="_Toc481616277" w:history="1">
+          <w:hyperlink w:anchor="_Toc481699101" w:history="1">
             <w:r>
               <w:rPr>
                 <w:rStyle w:val="Hyperlink"/>
@@ -1573,7 +1528,7 @@
                 <w:noProof/>
                 <w:webHidden/>
               </w:rPr>
-              <w:instrText xml:space="preserve"> PAGEREF _Toc481616277 \h </w:instrText>
+              <w:instrText xml:space="preserve"> PAGEREF _Toc481699101 \h </w:instrText>
             </w:r>
             <w:r>
               <w:rPr>
@@ -1616,7 +1571,7 @@
               <w:lang w:val="en-CA" w:eastAsia="en-CA"/>
             </w:rPr>
           </w:pPr>
-          <w:hyperlink w:anchor="_Toc481616278" w:history="1">
+          <w:hyperlink w:anchor="_Toc481699102" w:history="1">
             <w:r>
               <w:rPr>
                 <w:rStyle w:val="Hyperlink"/>
@@ -1644,7 +1599,7 @@
                 <w:noProof/>
                 <w:webHidden/>
               </w:rPr>
-              <w:instrText xml:space="preserve"> PAGEREF _Toc481616278 \h </w:instrText>
+              <w:instrText xml:space="preserve"> PAGEREF _Toc481699102 \h </w:instrText>
             </w:r>
             <w:r>
               <w:rPr>
@@ -1687,7 +1642,7 @@
               <w:lang w:val="en-CA" w:eastAsia="en-CA"/>
             </w:rPr>
           </w:pPr>
-          <w:hyperlink w:anchor="_Toc481616279" w:history="1">
+          <w:hyperlink w:anchor="_Toc481699103" w:history="1">
             <w:r>
               <w:rPr>
                 <w:rStyle w:val="Hyperlink"/>
@@ -1715,7 +1670,7 @@
                 <w:noProof/>
                 <w:webHidden/>
               </w:rPr>
-              <w:instrText xml:space="preserve"> PAGEREF _Toc481616279 \h </w:instrText>
+              <w:instrText xml:space="preserve"> PAGEREF _Toc481699103 \h </w:instrText>
             </w:r>
             <w:r>
               <w:rPr>
@@ -1758,7 +1713,7 @@
               <w:lang w:val="en-CA" w:eastAsia="en-CA"/>
             </w:rPr>
           </w:pPr>
-          <w:hyperlink w:anchor="_Toc481616280" w:history="1">
+          <w:hyperlink w:anchor="_Toc481699104" w:history="1">
             <w:r>
               <w:rPr>
                 <w:rStyle w:val="Hyperlink"/>
@@ -1786,7 +1741,7 @@
                 <w:noProof/>
                 <w:webHidden/>
               </w:rPr>
-              <w:instrText xml:space="preserve"> PAGEREF _Toc481616280 \h </w:instrText>
+              <w:instrText xml:space="preserve"> PAGEREF _Toc481699104 \h </w:instrText>
             </w:r>
             <w:r>
               <w:rPr>
@@ -1829,7 +1784,7 @@
               <w:lang w:val="en-CA" w:eastAsia="en-CA"/>
             </w:rPr>
           </w:pPr>
-          <w:hyperlink w:anchor="_Toc481616281" w:history="1">
+          <w:hyperlink w:anchor="_Toc481699105" w:history="1">
             <w:r>
               <w:rPr>
                 <w:rStyle w:val="Hyperlink"/>
@@ -1857,7 +1812,7 @@
                 <w:noProof/>
                 <w:webHidden/>
               </w:rPr>
-              <w:instrText xml:space="preserve"> PAGEREF _Toc481616281 \h </w:instrText>
+              <w:instrText xml:space="preserve"> PAGEREF _Toc481699105 \h </w:instrText>
             </w:r>
             <w:r>
               <w:rPr>
@@ -1951,7 +1906,7 @@
           <w:color w:val="auto"/>
         </w:rPr>
       </w:pPr>
-      <w:bookmarkStart w:id="2" w:name="_Toc481616267"/>
+      <w:bookmarkStart w:id="1" w:name="_Toc481699091"/>
       <w:r>
         <w:rPr>
           <w:rFonts w:asciiTheme="minorHAnsi" w:hAnsiTheme="minorHAnsi"/>
@@ -1978,7 +1933,7 @@
         </w:rPr>
         <w:t>:</w:t>
       </w:r>
-      <w:bookmarkEnd w:id="2"/>
+      <w:bookmarkEnd w:id="1"/>
       <w:r>
         <w:rPr>
           <w:rFonts w:asciiTheme="minorHAnsi" w:hAnsiTheme="minorHAnsi"/>
@@ -2049,6 +2004,437 @@
         </w:rPr>
         <w:t>:</w:t>
       </w:r>
+    </w:p>
+    <w:p>
+      <w:pPr>
+        <w:rPr>
+          <w:rFonts w:eastAsiaTheme="majorEastAsia" w:cstheme="majorBidi"/>
+          <w:u w:val="single"/>
+          <w:lang w:val="en-US" w:eastAsia="en-US"/>
+        </w:rPr>
+      </w:pPr>
+      <w:r>
+        <w:rPr>
+          <w:lang w:val="en-US" w:eastAsia="en-US"/>
+        </w:rPr>
+        <w:t>Added</w:t>
+      </w:r>
+      <w:r>
+        <w:rPr>
+          <w:lang w:val="en-US" w:eastAsia="en-US"/>
+        </w:rPr>
+        <w:t xml:space="preserve"> </w:t>
+      </w:r>
+      <w:r>
+        <w:rPr>
+          <w:lang w:val="en-US" w:eastAsia="en-US"/>
+        </w:rPr>
+        <w:t xml:space="preserve">documentation and </w:t>
+      </w:r>
+      <w:r>
+        <w:rPr>
+          <w:lang w:val="en-US" w:eastAsia="en-US"/>
+        </w:rPr>
+        <w:t>began Unity Project</w:t>
+      </w:r>
+    </w:p>
+    <w:p>
+      <w:pPr>
+        <w:pStyle w:val="Heading4"/>
+        <w:rPr>
+          <w:rFonts w:asciiTheme="minorHAnsi" w:hAnsiTheme="minorHAnsi"/>
+          <w:i w:val="0"/>
+          <w:color w:val="auto"/>
+          <w:u w:val="single"/>
+          <w:lang w:val="en-US" w:eastAsia="en-US"/>
+        </w:rPr>
+      </w:pPr>
+      <w:r>
+        <w:rPr>
+          <w:rFonts w:asciiTheme="minorHAnsi" w:hAnsiTheme="minorHAnsi"/>
+          <w:i w:val="0"/>
+          <w:color w:val="auto"/>
+          <w:u w:val="single"/>
+          <w:lang w:val="en-US" w:eastAsia="en-US"/>
+        </w:rPr>
+        <w:t>C</w:t>
+      </w:r>
+      <w:r>
+        <w:rPr>
+          <w:rFonts w:asciiTheme="minorHAnsi" w:hAnsiTheme="minorHAnsi"/>
+          <w:i w:val="0"/>
+          <w:color w:val="auto"/>
+          <w:u w:val="single"/>
+          <w:lang w:val="en-US" w:eastAsia="en-US"/>
+        </w:rPr>
+        <w:t>ommit 2</w:t>
+      </w:r>
+      <w:r>
+        <w:rPr>
+          <w:rFonts w:asciiTheme="minorHAnsi" w:hAnsiTheme="minorHAnsi"/>
+          <w:i w:val="0"/>
+          <w:color w:val="auto"/>
+          <w:u w:val="single"/>
+          <w:lang w:val="en-US" w:eastAsia="en-US"/>
+        </w:rPr>
+        <w:t xml:space="preserve"> </w:t>
+      </w:r>
+      <w:r>
+        <w:rPr>
+          <w:rFonts w:asciiTheme="minorHAnsi" w:hAnsiTheme="minorHAnsi"/>
+          <w:i w:val="0"/>
+          <w:color w:val="auto"/>
+          <w:u w:val="single"/>
+          <w:lang w:val="en-US" w:eastAsia="en-US"/>
+        </w:rPr>
+        <w:t>–</w:t>
+      </w:r>
+      <w:r>
+        <w:rPr>
+          <w:rFonts w:asciiTheme="minorHAnsi" w:hAnsiTheme="minorHAnsi"/>
+          <w:i w:val="0"/>
+          <w:color w:val="auto"/>
+          <w:u w:val="single"/>
+          <w:lang w:val="en-US" w:eastAsia="en-US"/>
+        </w:rPr>
+        <w:t xml:space="preserve"> </w:t>
+      </w:r>
+      <w:r>
+        <w:rPr>
+          <w:rFonts w:asciiTheme="minorHAnsi" w:hAnsiTheme="minorHAnsi"/>
+          <w:i w:val="0"/>
+          <w:color w:val="auto"/>
+          <w:u w:val="single"/>
+          <w:lang w:val="en-US" w:eastAsia="en-US"/>
+        </w:rPr>
+        <w:t xml:space="preserve">Updated </w:t>
+      </w:r>
+      <w:r>
+        <w:rPr>
+          <w:rFonts w:asciiTheme="minorHAnsi" w:hAnsiTheme="minorHAnsi"/>
+          <w:i w:val="0"/>
+          <w:color w:val="auto"/>
+          <w:u w:val="single"/>
+          <w:lang w:val="en-US" w:eastAsia="en-US"/>
+        </w:rPr>
+        <w:t>Documentation</w:t>
+      </w:r>
+      <w:r>
+        <w:rPr>
+          <w:rFonts w:asciiTheme="minorHAnsi" w:hAnsiTheme="minorHAnsi"/>
+          <w:i w:val="0"/>
+          <w:color w:val="auto"/>
+          <w:u w:val="single"/>
+          <w:lang w:val="en-US" w:eastAsia="en-US"/>
+        </w:rPr>
+        <w:t>:</w:t>
+      </w:r>
+    </w:p>
+    <w:p>
+      <w:pPr>
+        <w:rPr>
+          <w:rFonts w:eastAsiaTheme="majorEastAsia" w:cstheme="majorBidi"/>
+          <w:u w:val="single"/>
+          <w:lang w:val="en-US" w:eastAsia="en-US"/>
+        </w:rPr>
+      </w:pPr>
+      <w:r>
+        <w:rPr>
+          <w:lang w:val="en-US" w:eastAsia="en-US"/>
+        </w:rPr>
+        <w:t xml:space="preserve">Added </w:t>
+      </w:r>
+      <w:r>
+        <w:rPr>
+          <w:lang w:val="en-US" w:eastAsia="en-US"/>
+        </w:rPr>
+        <w:t>update</w:t>
+      </w:r>
+      <w:r>
+        <w:rPr>
+          <w:lang w:val="en-US" w:eastAsia="en-US"/>
+        </w:rPr>
+        <w:t>d external documentation as well as reference material</w:t>
+      </w:r>
+    </w:p>
+    <w:p>
+      <w:pPr>
+        <w:pStyle w:val="Heading4"/>
+        <w:rPr>
+          <w:rFonts w:asciiTheme="minorHAnsi" w:hAnsiTheme="minorHAnsi"/>
+          <w:i w:val="0"/>
+          <w:color w:val="auto"/>
+          <w:u w:val="single"/>
+          <w:lang w:val="en-US" w:eastAsia="en-US"/>
+        </w:rPr>
+      </w:pPr>
+      <w:r>
+        <w:rPr>
+          <w:rFonts w:asciiTheme="minorHAnsi" w:hAnsiTheme="minorHAnsi"/>
+          <w:i w:val="0"/>
+          <w:color w:val="auto"/>
+          <w:u w:val="single"/>
+          <w:lang w:val="en-US" w:eastAsia="en-US"/>
+        </w:rPr>
+        <w:t xml:space="preserve">Commit 3 </w:t>
+      </w:r>
+      <w:r>
+        <w:rPr>
+          <w:rFonts w:asciiTheme="minorHAnsi" w:hAnsiTheme="minorHAnsi"/>
+          <w:i w:val="0"/>
+          <w:color w:val="auto"/>
+          <w:u w:val="single"/>
+          <w:lang w:val="en-US" w:eastAsia="en-US"/>
+        </w:rPr>
+        <w:t>–</w:t>
+      </w:r>
+      <w:r>
+        <w:rPr>
+          <w:rFonts w:asciiTheme="minorHAnsi" w:hAnsiTheme="minorHAnsi"/>
+          <w:i w:val="0"/>
+          <w:color w:val="auto"/>
+          <w:u w:val="single"/>
+          <w:lang w:val="en-US" w:eastAsia="en-US"/>
+        </w:rPr>
+        <w:t xml:space="preserve"> </w:t>
+      </w:r>
+      <w:r>
+        <w:rPr>
+          <w:rFonts w:asciiTheme="minorHAnsi" w:hAnsiTheme="minorHAnsi"/>
+          <w:i w:val="0"/>
+          <w:color w:val="auto"/>
+          <w:u w:val="single"/>
+          <w:lang w:val="en-US" w:eastAsia="en-US"/>
+        </w:rPr>
+        <w:t>UI Set Up</w:t>
+      </w:r>
+      <w:r>
+        <w:rPr>
+          <w:rFonts w:asciiTheme="minorHAnsi" w:hAnsiTheme="minorHAnsi"/>
+          <w:i w:val="0"/>
+          <w:color w:val="auto"/>
+          <w:u w:val="single"/>
+          <w:lang w:val="en-US" w:eastAsia="en-US"/>
+        </w:rPr>
+        <w:t>:</w:t>
+      </w:r>
+    </w:p>
+    <w:p>
+      <w:pPr>
+        <w:rPr>
+          <w:rFonts w:eastAsiaTheme="majorEastAsia" w:cstheme="majorBidi"/>
+          <w:u w:val="single"/>
+          <w:lang w:val="en-US" w:eastAsia="en-US"/>
+        </w:rPr>
+      </w:pPr>
+      <w:r>
+        <w:rPr>
+          <w:lang w:val="en-US" w:eastAsia="en-US"/>
+        </w:rPr>
+        <w:t>Added MenuSceneController script, modified and designed MenuScene, added proper object referencing to script and UI components</w:t>
+      </w:r>
+    </w:p>
+    <w:p>
+      <w:pPr>
+        <w:pStyle w:val="Heading4"/>
+        <w:rPr>
+          <w:rFonts w:asciiTheme="minorHAnsi" w:hAnsiTheme="minorHAnsi"/>
+          <w:i w:val="0"/>
+          <w:color w:val="auto"/>
+          <w:u w:val="single"/>
+          <w:lang w:val="en-US" w:eastAsia="en-US"/>
+        </w:rPr>
+      </w:pPr>
+      <w:r>
+        <w:rPr>
+          <w:rFonts w:asciiTheme="minorHAnsi" w:hAnsiTheme="minorHAnsi"/>
+          <w:i w:val="0"/>
+          <w:color w:val="auto"/>
+          <w:u w:val="single"/>
+          <w:lang w:val="en-US" w:eastAsia="en-US"/>
+        </w:rPr>
+        <w:t>Commit 4 – Designed UI:</w:t>
+      </w:r>
+    </w:p>
+    <w:p>
+      <w:pPr>
+        <w:rPr>
+          <w:rFonts w:eastAsiaTheme="majorEastAsia" w:cstheme="majorBidi"/>
+          <w:u w:val="single"/>
+          <w:lang w:val="en-US" w:eastAsia="en-US"/>
+        </w:rPr>
+      </w:pPr>
+      <w:r>
+        <w:rPr>
+          <w:lang w:val="en-US" w:eastAsia="en-US"/>
+        </w:rPr>
+        <w:t>Added BackToMenuController script and designed both InfoScene and CheatsScene</w:t>
+      </w:r>
+    </w:p>
+    <w:p>
+      <w:pPr>
+        <w:pStyle w:val="Heading4"/>
+        <w:rPr>
+          <w:rFonts w:asciiTheme="minorHAnsi" w:hAnsiTheme="minorHAnsi"/>
+          <w:i w:val="0"/>
+          <w:color w:val="auto"/>
+          <w:u w:val="single"/>
+          <w:lang w:val="en-US" w:eastAsia="en-US"/>
+        </w:rPr>
+      </w:pPr>
+      <w:r>
+        <w:rPr>
+          <w:rFonts w:asciiTheme="minorHAnsi" w:hAnsiTheme="minorHAnsi"/>
+          <w:i w:val="0"/>
+          <w:color w:val="auto"/>
+          <w:u w:val="single"/>
+          <w:lang w:val="en-US" w:eastAsia="en-US"/>
+        </w:rPr>
+        <w:t>Commit 5 –</w:t>
+      </w:r>
+      <w:r>
+        <w:rPr>
+          <w:rFonts w:asciiTheme="minorHAnsi" w:hAnsiTheme="minorHAnsi"/>
+          <w:i w:val="0"/>
+          <w:color w:val="auto"/>
+          <w:u w:val="single"/>
+          <w:lang w:val="en-US" w:eastAsia="en-US"/>
+        </w:rPr>
+        <w:t xml:space="preserve"> </w:t>
+      </w:r>
+      <w:r>
+        <w:rPr>
+          <w:rFonts w:asciiTheme="minorHAnsi" w:hAnsiTheme="minorHAnsi"/>
+          <w:i w:val="0"/>
+          <w:color w:val="auto"/>
+          <w:u w:val="single"/>
+          <w:lang w:val="en-US" w:eastAsia="en-US"/>
+        </w:rPr>
+        <w:t>Set Up Player and Environment</w:t>
+      </w:r>
+    </w:p>
+    <w:p>
+      <w:pPr>
+        <w:rPr>
+          <w:u w:val="single"/>
+          <w:lang w:val="en-US" w:eastAsia="en-US"/>
+        </w:rPr>
+      </w:pPr>
+      <w:r>
+        <w:rPr>
+          <w:lang w:val="en-US" w:eastAsia="en-US"/>
+        </w:rPr>
+        <w:t>Added placeholders for platforms, added fr</w:t>
+      </w:r>
+      <w:r>
+        <w:rPr>
+          <w:lang w:val="en-US" w:eastAsia="en-US"/>
+        </w:rPr>
+        <w:t>95</w:t>
+      </w:r>
+      <w:r>
+        <w:rPr>
+          <w:lang w:val="en-US" w:eastAsia="en-US"/>
+        </w:rPr>
+        <w:t>ee sprite for Player and added PlayerMovement script</w:t>
+      </w:r>
+    </w:p>
+    <w:p>
+      <w:pPr>
+        <w:pStyle w:val="Heading4"/>
+        <w:rPr>
+          <w:rFonts w:asciiTheme="minorHAnsi" w:hAnsiTheme="minorHAnsi"/>
+          <w:i w:val="0"/>
+          <w:color w:val="auto"/>
+          <w:u w:val="single"/>
+          <w:lang w:val="en-US" w:eastAsia="en-US"/>
+        </w:rPr>
+      </w:pPr>
+      <w:r>
+        <w:rPr>
+          <w:rFonts w:asciiTheme="minorHAnsi" w:hAnsiTheme="minorHAnsi"/>
+          <w:i w:val="0"/>
+          <w:color w:val="auto"/>
+          <w:u w:val="single"/>
+          <w:lang w:val="en-US" w:eastAsia="en-US"/>
+        </w:rPr>
+        <w:t xml:space="preserve">Commit </w:t>
+      </w:r>
+      <w:r>
+        <w:rPr>
+          <w:rFonts w:asciiTheme="minorHAnsi" w:hAnsiTheme="minorHAnsi"/>
+          <w:i w:val="0"/>
+          <w:color w:val="auto"/>
+          <w:u w:val="single"/>
+          <w:lang w:val="en-US" w:eastAsia="en-US"/>
+        </w:rPr>
+        <w:t>6</w:t>
+      </w:r>
+      <w:r>
+        <w:rPr>
+          <w:rFonts w:asciiTheme="minorHAnsi" w:hAnsiTheme="minorHAnsi"/>
+          <w:i w:val="0"/>
+          <w:color w:val="auto"/>
+          <w:u w:val="single"/>
+          <w:lang w:val="en-US" w:eastAsia="en-US"/>
+        </w:rPr>
+        <w:t xml:space="preserve"> – </w:t>
+      </w:r>
+      <w:r>
+        <w:rPr>
+          <w:rFonts w:asciiTheme="minorHAnsi" w:hAnsiTheme="minorHAnsi"/>
+          <w:i w:val="0"/>
+          <w:color w:val="auto"/>
+          <w:u w:val="single"/>
+          <w:lang w:val="en-US" w:eastAsia="en-US"/>
+        </w:rPr>
+        <w:t>Fixed Movement</w:t>
+      </w:r>
+    </w:p>
+    <w:p>
+      <w:pPr>
+        <w:rPr>
+          <w:lang w:val="en-US" w:eastAsia="en-US"/>
+        </w:rPr>
+      </w:pPr>
+      <w:r>
+        <w:rPr>
+          <w:lang w:val="en-US" w:eastAsia="en-US"/>
+        </w:rPr>
+        <w:t>Completely</w:t>
+      </w:r>
+      <w:r>
+        <w:rPr>
+          <w:lang w:val="en-US" w:eastAsia="en-US"/>
+        </w:rPr>
+        <w:t xml:space="preserve"> fixed the PlayerMovement script, </w:t>
+      </w:r>
+      <w:r>
+        <w:rPr>
+          <w:lang w:val="en-US" w:eastAsia="en-US"/>
+        </w:rPr>
+        <w:t>also added</w:t>
+      </w:r>
+      <w:r>
+        <w:rPr>
+          <w:lang w:val="en-US" w:eastAsia="en-US"/>
+        </w:rPr>
+        <w:t xml:space="preserve"> DeathTrigger script</w:t>
+      </w:r>
+      <w:r>
+        <w:rPr>
+          <w:lang w:val="en-US" w:eastAsia="en-US"/>
+        </w:rPr>
+        <w:t xml:space="preserve"> and GameObject</w:t>
+      </w:r>
+      <w:r>
+        <w:rPr>
+          <w:lang w:val="en-US" w:eastAsia="en-US"/>
+        </w:rPr>
+        <w:t xml:space="preserve"> to work</w:t>
+      </w:r>
+      <w:bookmarkStart w:id="2" w:name="_GoBack"/>
+      <w:bookmarkEnd w:id="2"/>
     </w:p>
     <w:p>
       <w:pPr>
@@ -2073,425 +2459,6 @@
         <w:spacing w:before="150" w:after="150" w:line="240" w:lineRule="auto"/>
         <w:jc w:val="both"/>
         <w:rPr>
-          <w:rFonts w:eastAsia="Times New Roman" w:cs="Consolas"/>
-          <w:szCs w:val="20"/>
-          <w:lang w:val="en-US" w:eastAsia="en-US"/>
-        </w:rPr>
-      </w:pPr>
-      <w:r>
-        <w:rPr>
-          <w:rFonts w:eastAsia="Times New Roman" w:cs="Consolas"/>
-          <w:szCs w:val="20"/>
-          <w:lang w:val="en-US" w:eastAsia="en-US"/>
-        </w:rPr>
-        <w:t>Added</w:t>
-      </w:r>
-      <w:r>
-        <w:rPr>
-          <w:rFonts w:eastAsia="Times New Roman" w:cs="Consolas"/>
-          <w:szCs w:val="20"/>
-          <w:lang w:val="en-US" w:eastAsia="en-US"/>
-        </w:rPr>
-        <w:t xml:space="preserve"> </w:t>
-      </w:r>
-      <w:r>
-        <w:rPr>
-          <w:rFonts w:eastAsia="Times New Roman" w:cs="Consolas"/>
-          <w:szCs w:val="20"/>
-          <w:lang w:val="en-US" w:eastAsia="en-US"/>
-        </w:rPr>
-        <w:t xml:space="preserve">documentation and </w:t>
-      </w:r>
-      <w:r>
-        <w:rPr>
-          <w:rFonts w:eastAsia="Times New Roman" w:cs="Consolas"/>
-          <w:szCs w:val="20"/>
-          <w:lang w:val="en-US" w:eastAsia="en-US"/>
-        </w:rPr>
-        <w:t>began Unity Project</w:t>
-      </w:r>
-    </w:p>
-    <w:p>
-      <w:pPr>
-        <w:pStyle w:val="Heading4"/>
-        <w:rPr>
-          <w:rFonts w:asciiTheme="minorHAnsi" w:hAnsiTheme="minorHAnsi"/>
-          <w:i w:val="0"/>
-          <w:color w:val="auto"/>
-          <w:u w:val="single"/>
-          <w:lang w:val="en-US" w:eastAsia="en-US"/>
-        </w:rPr>
-      </w:pPr>
-      <w:r>
-        <w:rPr>
-          <w:rFonts w:asciiTheme="minorHAnsi" w:hAnsiTheme="minorHAnsi"/>
-          <w:i w:val="0"/>
-          <w:color w:val="auto"/>
-          <w:u w:val="single"/>
-          <w:lang w:val="en-US" w:eastAsia="en-US"/>
-        </w:rPr>
-        <w:t>C</w:t>
-      </w:r>
-      <w:r>
-        <w:rPr>
-          <w:rFonts w:asciiTheme="minorHAnsi" w:hAnsiTheme="minorHAnsi"/>
-          <w:i w:val="0"/>
-          <w:color w:val="auto"/>
-          <w:u w:val="single"/>
-          <w:lang w:val="en-US" w:eastAsia="en-US"/>
-        </w:rPr>
-        <w:t>ommit 2</w:t>
-      </w:r>
-      <w:r>
-        <w:rPr>
-          <w:rFonts w:asciiTheme="minorHAnsi" w:hAnsiTheme="minorHAnsi"/>
-          <w:i w:val="0"/>
-          <w:color w:val="auto"/>
-          <w:u w:val="single"/>
-          <w:lang w:val="en-US" w:eastAsia="en-US"/>
-        </w:rPr>
-        <w:t xml:space="preserve"> </w:t>
-      </w:r>
-      <w:r>
-        <w:rPr>
-          <w:rFonts w:asciiTheme="minorHAnsi" w:hAnsiTheme="minorHAnsi"/>
-          <w:i w:val="0"/>
-          <w:color w:val="auto"/>
-          <w:u w:val="single"/>
-          <w:lang w:val="en-US" w:eastAsia="en-US"/>
-        </w:rPr>
-        <w:t>–</w:t>
-      </w:r>
-      <w:r>
-        <w:rPr>
-          <w:rFonts w:asciiTheme="minorHAnsi" w:hAnsiTheme="minorHAnsi"/>
-          <w:i w:val="0"/>
-          <w:color w:val="auto"/>
-          <w:u w:val="single"/>
-          <w:lang w:val="en-US" w:eastAsia="en-US"/>
-        </w:rPr>
-        <w:t xml:space="preserve"> </w:t>
-      </w:r>
-      <w:r>
-        <w:rPr>
-          <w:rFonts w:asciiTheme="minorHAnsi" w:hAnsiTheme="minorHAnsi"/>
-          <w:i w:val="0"/>
-          <w:color w:val="auto"/>
-          <w:u w:val="single"/>
-          <w:lang w:val="en-US" w:eastAsia="en-US"/>
-        </w:rPr>
-        <w:t xml:space="preserve">Updated </w:t>
-      </w:r>
-      <w:r>
-        <w:rPr>
-          <w:rFonts w:asciiTheme="minorHAnsi" w:hAnsiTheme="minorHAnsi"/>
-          <w:i w:val="0"/>
-          <w:color w:val="auto"/>
-          <w:u w:val="single"/>
-          <w:lang w:val="en-US" w:eastAsia="en-US"/>
-        </w:rPr>
-        <w:t>Documentation</w:t>
-      </w:r>
-      <w:r>
-        <w:rPr>
-          <w:rFonts w:asciiTheme="minorHAnsi" w:hAnsiTheme="minorHAnsi"/>
-          <w:i w:val="0"/>
-          <w:color w:val="auto"/>
-          <w:u w:val="single"/>
-          <w:lang w:val="en-US" w:eastAsia="en-US"/>
-        </w:rPr>
-        <w:t>:</w:t>
-      </w:r>
-    </w:p>
-    <w:p>
-      <w:pPr>
-        <w:tabs>
-          <w:tab w:val="left" w:pos="916"/>
-          <w:tab w:val="left" w:pos="1832"/>
-          <w:tab w:val="left" w:pos="2748"/>
-          <w:tab w:val="left" w:pos="3664"/>
-          <w:tab w:val="left" w:pos="4580"/>
-          <w:tab w:val="left" w:pos="5496"/>
-          <w:tab w:val="left" w:pos="6412"/>
-          <w:tab w:val="left" w:pos="7328"/>
-          <w:tab w:val="left" w:pos="8244"/>
-          <w:tab w:val="left" w:pos="9160"/>
-          <w:tab w:val="left" w:pos="10076"/>
-          <w:tab w:val="left" w:pos="10992"/>
-          <w:tab w:val="left" w:pos="11908"/>
-          <w:tab w:val="left" w:pos="12824"/>
-          <w:tab w:val="left" w:pos="13740"/>
-          <w:tab w:val="left" w:pos="14656"/>
-        </w:tabs>
-        <w:spacing w:before="150" w:after="150" w:line="240" w:lineRule="auto"/>
-        <w:jc w:val="both"/>
-        <w:rPr>
-          <w:rFonts w:eastAsia="Times New Roman" w:cs="Consolas"/>
-          <w:szCs w:val="20"/>
-          <w:lang w:val="en-US" w:eastAsia="en-US"/>
-        </w:rPr>
-      </w:pPr>
-      <w:r>
-        <w:rPr>
-          <w:rFonts w:eastAsia="Times New Roman" w:cs="Consolas"/>
-          <w:szCs w:val="20"/>
-          <w:lang w:val="en-US" w:eastAsia="en-US"/>
-        </w:rPr>
-        <w:t xml:space="preserve">Added </w:t>
-      </w:r>
-      <w:r>
-        <w:rPr>
-          <w:rFonts w:eastAsia="Times New Roman" w:cs="Consolas"/>
-          <w:szCs w:val="20"/>
-          <w:lang w:val="en-US" w:eastAsia="en-US"/>
-        </w:rPr>
-        <w:t>update</w:t>
-      </w:r>
-      <w:r>
-        <w:rPr>
-          <w:rFonts w:eastAsia="Times New Roman" w:cs="Consolas"/>
-          <w:szCs w:val="20"/>
-          <w:lang w:val="en-US" w:eastAsia="en-US"/>
-        </w:rPr>
-        <w:t>d external documentation as well as reference material</w:t>
-      </w:r>
-    </w:p>
-    <w:p>
-      <w:pPr>
-        <w:pStyle w:val="Heading4"/>
-        <w:rPr>
-          <w:rFonts w:asciiTheme="minorHAnsi" w:hAnsiTheme="minorHAnsi"/>
-          <w:i w:val="0"/>
-          <w:color w:val="auto"/>
-          <w:u w:val="single"/>
-          <w:lang w:val="en-US" w:eastAsia="en-US"/>
-        </w:rPr>
-      </w:pPr>
-      <w:r>
-        <w:rPr>
-          <w:rFonts w:asciiTheme="minorHAnsi" w:hAnsiTheme="minorHAnsi"/>
-          <w:i w:val="0"/>
-          <w:color w:val="auto"/>
-          <w:u w:val="single"/>
-          <w:lang w:val="en-US" w:eastAsia="en-US"/>
-        </w:rPr>
-        <w:t xml:space="preserve">Commit 3 </w:t>
-      </w:r>
-      <w:r>
-        <w:rPr>
-          <w:rFonts w:asciiTheme="minorHAnsi" w:hAnsiTheme="minorHAnsi"/>
-          <w:i w:val="0"/>
-          <w:color w:val="auto"/>
-          <w:u w:val="single"/>
-          <w:lang w:val="en-US" w:eastAsia="en-US"/>
-        </w:rPr>
-        <w:t>–</w:t>
-      </w:r>
-      <w:r>
-        <w:rPr>
-          <w:rFonts w:asciiTheme="minorHAnsi" w:hAnsiTheme="minorHAnsi"/>
-          <w:i w:val="0"/>
-          <w:color w:val="auto"/>
-          <w:u w:val="single"/>
-          <w:lang w:val="en-US" w:eastAsia="en-US"/>
-        </w:rPr>
-        <w:t xml:space="preserve"> </w:t>
-      </w:r>
-      <w:r>
-        <w:rPr>
-          <w:rFonts w:asciiTheme="minorHAnsi" w:hAnsiTheme="minorHAnsi"/>
-          <w:i w:val="0"/>
-          <w:color w:val="auto"/>
-          <w:u w:val="single"/>
-          <w:lang w:val="en-US" w:eastAsia="en-US"/>
-        </w:rPr>
-        <w:t>UI Set Up</w:t>
-      </w:r>
-      <w:r>
-        <w:rPr>
-          <w:rFonts w:asciiTheme="minorHAnsi" w:hAnsiTheme="minorHAnsi"/>
-          <w:i w:val="0"/>
-          <w:color w:val="auto"/>
-          <w:u w:val="single"/>
-          <w:lang w:val="en-US" w:eastAsia="en-US"/>
-        </w:rPr>
-        <w:t>:</w:t>
-      </w:r>
-    </w:p>
-    <w:p>
-      <w:pPr>
-        <w:tabs>
-          <w:tab w:val="left" w:pos="916"/>
-          <w:tab w:val="left" w:pos="1832"/>
-          <w:tab w:val="left" w:pos="2748"/>
-          <w:tab w:val="left" w:pos="3664"/>
-          <w:tab w:val="left" w:pos="4580"/>
-          <w:tab w:val="left" w:pos="5496"/>
-          <w:tab w:val="left" w:pos="6412"/>
-          <w:tab w:val="left" w:pos="7328"/>
-          <w:tab w:val="left" w:pos="8244"/>
-          <w:tab w:val="left" w:pos="9160"/>
-          <w:tab w:val="left" w:pos="10076"/>
-          <w:tab w:val="left" w:pos="10992"/>
-          <w:tab w:val="left" w:pos="11908"/>
-          <w:tab w:val="left" w:pos="12824"/>
-          <w:tab w:val="left" w:pos="13740"/>
-          <w:tab w:val="left" w:pos="14656"/>
-        </w:tabs>
-        <w:spacing w:before="150" w:after="150" w:line="240" w:lineRule="auto"/>
-        <w:jc w:val="both"/>
-        <w:rPr>
-          <w:rFonts w:eastAsia="Times New Roman" w:cs="Consolas"/>
-          <w:szCs w:val="20"/>
-          <w:lang w:val="en-US" w:eastAsia="en-US"/>
-        </w:rPr>
-      </w:pPr>
-      <w:r>
-        <w:rPr>
-          <w:rFonts w:eastAsia="Times New Roman" w:cs="Consolas"/>
-          <w:szCs w:val="20"/>
-          <w:lang w:val="en-US" w:eastAsia="en-US"/>
-        </w:rPr>
-        <w:t>Added MenuSceneController script, modified and designed MenuScene, added proper object referencing to script and UI components</w:t>
-      </w:r>
-    </w:p>
-    <w:p>
-      <w:pPr>
-        <w:pStyle w:val="Heading4"/>
-        <w:rPr>
-          <w:rFonts w:asciiTheme="minorHAnsi" w:hAnsiTheme="minorHAnsi"/>
-          <w:i w:val="0"/>
-          <w:color w:val="auto"/>
-          <w:u w:val="single"/>
-          <w:lang w:val="en-US" w:eastAsia="en-US"/>
-        </w:rPr>
-      </w:pPr>
-      <w:r>
-        <w:rPr>
-          <w:rFonts w:asciiTheme="minorHAnsi" w:hAnsiTheme="minorHAnsi"/>
-          <w:i w:val="0"/>
-          <w:color w:val="auto"/>
-          <w:u w:val="single"/>
-          <w:lang w:val="en-US" w:eastAsia="en-US"/>
-        </w:rPr>
-        <w:t>Commit 4 – Designed UI:</w:t>
-      </w:r>
-    </w:p>
-    <w:p>
-      <w:pPr>
-        <w:tabs>
-          <w:tab w:val="left" w:pos="916"/>
-          <w:tab w:val="left" w:pos="1832"/>
-          <w:tab w:val="left" w:pos="2748"/>
-          <w:tab w:val="left" w:pos="3664"/>
-          <w:tab w:val="left" w:pos="4580"/>
-          <w:tab w:val="left" w:pos="5496"/>
-          <w:tab w:val="left" w:pos="6412"/>
-          <w:tab w:val="left" w:pos="7328"/>
-          <w:tab w:val="left" w:pos="8244"/>
-          <w:tab w:val="left" w:pos="9160"/>
-          <w:tab w:val="left" w:pos="10076"/>
-          <w:tab w:val="left" w:pos="10992"/>
-          <w:tab w:val="left" w:pos="11908"/>
-          <w:tab w:val="left" w:pos="12824"/>
-          <w:tab w:val="left" w:pos="13740"/>
-          <w:tab w:val="left" w:pos="14656"/>
-        </w:tabs>
-        <w:spacing w:before="150" w:after="150" w:line="240" w:lineRule="auto"/>
-        <w:jc w:val="both"/>
-        <w:rPr>
-          <w:rFonts w:eastAsia="Times New Roman" w:cs="Consolas"/>
-          <w:szCs w:val="20"/>
-          <w:lang w:val="en-US" w:eastAsia="en-US"/>
-        </w:rPr>
-      </w:pPr>
-      <w:r>
-        <w:rPr>
-          <w:rFonts w:eastAsia="Times New Roman" w:cs="Consolas"/>
-          <w:szCs w:val="20"/>
-          <w:lang w:val="en-US" w:eastAsia="en-US"/>
-        </w:rPr>
-        <w:t>Added BackToMenuController script and designed both InfoScene and CheatsScene</w:t>
-      </w:r>
-    </w:p>
-    <w:p>
-      <w:pPr>
-        <w:pStyle w:val="Heading4"/>
-        <w:rPr>
-          <w:rFonts w:asciiTheme="minorHAnsi" w:hAnsiTheme="minorHAnsi"/>
-          <w:i w:val="0"/>
-          <w:color w:val="auto"/>
-          <w:u w:val="single"/>
-          <w:lang w:val="en-US" w:eastAsia="en-US"/>
-        </w:rPr>
-      </w:pPr>
-      <w:r>
-        <w:rPr>
-          <w:rFonts w:asciiTheme="minorHAnsi" w:hAnsiTheme="minorHAnsi"/>
-          <w:i w:val="0"/>
-          <w:color w:val="auto"/>
-          <w:u w:val="single"/>
-          <w:lang w:val="en-US" w:eastAsia="en-US"/>
-        </w:rPr>
-        <w:t>Commit 5 –</w:t>
-      </w:r>
-      <w:r>
-        <w:rPr>
-          <w:rFonts w:asciiTheme="minorHAnsi" w:hAnsiTheme="minorHAnsi"/>
-          <w:i w:val="0"/>
-          <w:color w:val="auto"/>
-          <w:u w:val="single"/>
-          <w:lang w:val="en-US" w:eastAsia="en-US"/>
-        </w:rPr>
-        <w:t xml:space="preserve"> </w:t>
-      </w:r>
-      <w:r>
-        <w:rPr>
-          <w:rFonts w:asciiTheme="minorHAnsi" w:hAnsiTheme="minorHAnsi"/>
-          <w:i w:val="0"/>
-          <w:color w:val="auto"/>
-          <w:u w:val="single"/>
-          <w:lang w:val="en-US" w:eastAsia="en-US"/>
-        </w:rPr>
-        <w:t>Set Up Player and Environment</w:t>
-      </w:r>
-    </w:p>
-    <w:p>
-      <w:pPr>
-        <w:rPr>
-          <w:lang w:val="en-US" w:eastAsia="en-US"/>
-        </w:rPr>
-      </w:pPr>
-      <w:r>
-        <w:rPr>
-          <w:lang w:val="en-US" w:eastAsia="en-US"/>
-        </w:rPr>
-        <w:t>Added placeholders for platforms, added free sprite for Player and added PlayerMovement script</w:t>
-      </w:r>
-    </w:p>
-    <w:p>
-      <w:pPr>
-        <w:tabs>
-          <w:tab w:val="left" w:pos="916"/>
-          <w:tab w:val="left" w:pos="1832"/>
-          <w:tab w:val="left" w:pos="2748"/>
-          <w:tab w:val="left" w:pos="3664"/>
-          <w:tab w:val="left" w:pos="4580"/>
-          <w:tab w:val="left" w:pos="5496"/>
-          <w:tab w:val="left" w:pos="6412"/>
-          <w:tab w:val="left" w:pos="7328"/>
-          <w:tab w:val="left" w:pos="8244"/>
-          <w:tab w:val="left" w:pos="9160"/>
-          <w:tab w:val="left" w:pos="10076"/>
-          <w:tab w:val="left" w:pos="10992"/>
-          <w:tab w:val="left" w:pos="11908"/>
-          <w:tab w:val="left" w:pos="12824"/>
-          <w:tab w:val="left" w:pos="13740"/>
-          <w:tab w:val="left" w:pos="14656"/>
-        </w:tabs>
-        <w:spacing w:before="150" w:after="150" w:line="240" w:lineRule="auto"/>
-        <w:jc w:val="both"/>
-        <w:rPr>
           <w:rFonts w:cs="Helvetica"/>
           <w:bCs/>
           <w:sz w:val="24"/>
@@ -2527,7 +2494,7 @@
           <w:sz w:val="28"/>
         </w:rPr>
       </w:pPr>
-      <w:bookmarkStart w:id="3" w:name="_Toc481616268"/>
+      <w:bookmarkStart w:id="3" w:name="_Toc481699092"/>
       <w:r>
         <w:rPr>
           <w:rFonts w:asciiTheme="minorHAnsi" w:hAnsiTheme="minorHAnsi"/>
@@ -2642,7 +2609,7 @@
           <w:szCs w:val="24"/>
         </w:rPr>
       </w:pPr>
-      <w:bookmarkStart w:id="4" w:name="_Toc481616269"/>
+      <w:bookmarkStart w:id="4" w:name="_Toc481699093"/>
       <w:r>
         <w:rPr>
           <w:rFonts w:asciiTheme="minorHAnsi" w:hAnsiTheme="minorHAnsi"/>
@@ -2791,7 +2758,7 @@
           <w:szCs w:val="24"/>
         </w:rPr>
       </w:pPr>
-      <w:bookmarkStart w:id="5" w:name="_Toc481616270"/>
+      <w:bookmarkStart w:id="5" w:name="_Toc481699094"/>
       <w:r>
         <w:rPr>
           <w:rFonts w:asciiTheme="minorHAnsi" w:hAnsiTheme="minorHAnsi"/>
@@ -2848,7 +2815,7 @@
           <w:szCs w:val="24"/>
         </w:rPr>
       </w:pPr>
-      <w:bookmarkStart w:id="6" w:name="_Toc481616271"/>
+      <w:bookmarkStart w:id="6" w:name="_Toc481699095"/>
       <w:r>
         <w:rPr>
           <w:rFonts w:asciiTheme="minorHAnsi" w:hAnsiTheme="minorHAnsi"/>
@@ -3022,7 +2989,7 @@
           <w:sz w:val="28"/>
         </w:rPr>
       </w:pPr>
-      <w:bookmarkStart w:id="7" w:name="_Toc481616272"/>
+      <w:bookmarkStart w:id="7" w:name="_Toc481699096"/>
       <w:r>
         <w:rPr>
           <w:rFonts w:asciiTheme="minorHAnsi" w:hAnsiTheme="minorHAnsi"/>
@@ -3063,7 +3030,7 @@
           <w:sz w:val="28"/>
         </w:rPr>
       </w:pPr>
-      <w:bookmarkStart w:id="8" w:name="_Toc481616273"/>
+      <w:bookmarkStart w:id="8" w:name="_Toc481699097"/>
       <w:r>
         <w:rPr>
           <w:rFonts w:asciiTheme="minorHAnsi" w:hAnsiTheme="minorHAnsi"/>
@@ -3118,7 +3085,7 @@
           <w:sz w:val="28"/>
         </w:rPr>
       </w:pPr>
-      <w:bookmarkStart w:id="9" w:name="_Toc481616274"/>
+      <w:bookmarkStart w:id="9" w:name="_Toc481699098"/>
       <w:r>
         <w:rPr>
           <w:rFonts w:asciiTheme="minorHAnsi" w:hAnsiTheme="minorHAnsi"/>
@@ -3170,7 +3137,7 @@
           <w:sz w:val="28"/>
         </w:rPr>
       </w:pPr>
-      <w:bookmarkStart w:id="10" w:name="_Toc481616275"/>
+      <w:bookmarkStart w:id="10" w:name="_Toc481699099"/>
       <w:r>
         <w:rPr>
           <w:rFonts w:asciiTheme="minorHAnsi" w:hAnsiTheme="minorHAnsi"/>
@@ -3228,7 +3195,7 @@
           <w:sz w:val="28"/>
         </w:rPr>
       </w:pPr>
-      <w:bookmarkStart w:id="11" w:name="_Toc481616276"/>
+      <w:bookmarkStart w:id="11" w:name="_Toc481699100"/>
       <w:r>
         <w:rPr>
           <w:rFonts w:asciiTheme="minorHAnsi" w:hAnsiTheme="minorHAnsi"/>
@@ -3259,7 +3226,7 @@
           <w:color w:val="auto"/>
         </w:rPr>
       </w:pPr>
-      <w:bookmarkStart w:id="12" w:name="_Toc481616277"/>
+      <w:bookmarkStart w:id="12" w:name="_Toc481699101"/>
       <w:r>
         <w:rPr>
           <w:rFonts w:asciiTheme="minorHAnsi" w:hAnsiTheme="minorHAnsi"/>
@@ -3298,7 +3265,7 @@
           <w:color w:val="auto"/>
         </w:rPr>
       </w:pPr>
-      <w:bookmarkStart w:id="13" w:name="_Toc481616278"/>
+      <w:bookmarkStart w:id="13" w:name="_Toc481699102"/>
       <w:r>
         <w:rPr>
           <w:rFonts w:asciiTheme="minorHAnsi" w:hAnsiTheme="minorHAnsi"/>
@@ -3337,7 +3304,7 @@
           <w:color w:val="auto"/>
         </w:rPr>
       </w:pPr>
-      <w:bookmarkStart w:id="14" w:name="_Toc481616279"/>
+      <w:bookmarkStart w:id="14" w:name="_Toc481699103"/>
       <w:r>
         <w:rPr>
           <w:rFonts w:asciiTheme="minorHAnsi" w:hAnsiTheme="minorHAnsi"/>
@@ -3366,7 +3333,7 @@
           <w:color w:val="auto"/>
         </w:rPr>
       </w:pPr>
-      <w:bookmarkStart w:id="15" w:name="_Toc481616280"/>
+      <w:bookmarkStart w:id="15" w:name="_Toc481699104"/>
       <w:r>
         <w:rPr>
           <w:rFonts w:asciiTheme="minorHAnsi" w:hAnsiTheme="minorHAnsi"/>
@@ -3418,7 +3385,7 @@
           <w:sz w:val="28"/>
         </w:rPr>
       </w:pPr>
-      <w:bookmarkStart w:id="16" w:name="_Toc481616281"/>
+      <w:bookmarkStart w:id="16" w:name="_Toc481699105"/>
       <w:r>
         <w:rPr>
           <w:rFonts w:asciiTheme="minorHAnsi" w:hAnsiTheme="minorHAnsi"/>
@@ -3617,7 +3584,7 @@
         <w:rFonts w:asciiTheme="majorHAnsi" w:hAnsiTheme="majorHAnsi"/>
         <w:noProof/>
       </w:rPr>
-      <w:t>2</w:t>
+      <w:t>5</w:t>
     </w:r>
     <w:r>
       <w:rPr>
@@ -5823,16 +5790,16 @@
 </file>
 
 <file path=customXml/item2.xml><?xml version="1.0" encoding="utf-8"?>
+<ct:contentTypeSchema xmlns:ct="http://schemas.microsoft.com/office/2006/metadata/contentType" xmlns:ma="http://schemas.microsoft.com/office/2006/metadata/properties/metaAttributes" ct:_="" ma:_="" ma:contentTypeName="TemplateFile" ma:contentTypeID="0x0101006EDDDB5EE6D98C44930B742096920B300400F5B6D36B3EF94B4E9A635CDF2A18F5B8" ma:contentTypeVersion="33" ma:contentTypeDescription="Create a new document." ma:contentTypeScope="" ma:versionID="37d3ec2b48d53e45b233ad8f52fe1b11"/>
+</file>
+
+<file path=customXml/item3.xml><?xml version="1.0" encoding="utf-8"?>
 <?mso-contentType ?>
 <FormTemplates xmlns="http://schemas.microsoft.com/sharepoint/v3/contenttype/forms">
   <Display>DocumentLibraryForm</Display>
   <Edit>AssetEditForm</Edit>
   <New>DocumentLibraryForm</New>
 </FormTemplates>
-</file>
-
-<file path=customXml/item3.xml><?xml version="1.0" encoding="utf-8"?>
-<ct:contentTypeSchema xmlns:ct="http://schemas.microsoft.com/office/2006/metadata/contentType" xmlns:ma="http://schemas.microsoft.com/office/2006/metadata/properties/metaAttributes" ct:_="" ma:_="" ma:contentTypeName="TemplateFile" ma:contentTypeID="0x0101006EDDDB5EE6D98C44930B742096920B300400F5B6D36B3EF94B4E9A635CDF2A18F5B8" ma:contentTypeVersion="33" ma:contentTypeDescription="Create a new document." ma:contentTypeScope="" ma:versionID="37d3ec2b48d53e45b233ad8f52fe1b11"/>
 </file>
 
 <file path=customXml/item4.xml><?xml version="1.0" encoding="utf-8"?>
@@ -5852,18 +5819,18 @@
 </file>
 
 <file path=customXml/itemProps2.xml><?xml version="1.0" encoding="utf-8"?>
-<ds:datastoreItem xmlns:ds="http://schemas.openxmlformats.org/officeDocument/2006/customXml" ds:itemID="{DF8A6096-AC3C-41A5-9CB9-998E1823050B}">
+<ds:datastoreItem xmlns:ds="http://schemas.openxmlformats.org/officeDocument/2006/customXml" ds:itemID="{F9F1F569-4C10-4968-8575-367736BE939A}">
   <ds:schemaRefs>
-    <ds:schemaRef ds:uri="http://schemas.microsoft.com/sharepoint/v3/contenttype/forms"/>
+    <ds:schemaRef ds:uri="http://schemas.microsoft.com/office/2006/metadata/contentType"/>
+    <ds:schemaRef ds:uri="http://schemas.microsoft.com/office/2006/metadata/properties/metaAttributes"/>
   </ds:schemaRefs>
 </ds:datastoreItem>
 </file>
 
 <file path=customXml/itemProps3.xml><?xml version="1.0" encoding="utf-8"?>
-<ds:datastoreItem xmlns:ds="http://schemas.openxmlformats.org/officeDocument/2006/customXml" ds:itemID="{F9F1F569-4C10-4968-8575-367736BE939A}">
+<ds:datastoreItem xmlns:ds="http://schemas.openxmlformats.org/officeDocument/2006/customXml" ds:itemID="{DF8A6096-AC3C-41A5-9CB9-998E1823050B}">
   <ds:schemaRefs>
-    <ds:schemaRef ds:uri="http://schemas.microsoft.com/office/2006/metadata/contentType"/>
-    <ds:schemaRef ds:uri="http://schemas.microsoft.com/office/2006/metadata/properties/metaAttributes"/>
+    <ds:schemaRef ds:uri="http://schemas.microsoft.com/sharepoint/v3/contenttype/forms"/>
   </ds:schemaRefs>
 </ds:datastoreItem>
 </file>
@@ -5878,7 +5845,7 @@
 </file>
 
 <file path=customXml/itemProps5.xml><?xml version="1.0" encoding="utf-8"?>
-<ds:datastoreItem xmlns:ds="http://schemas.openxmlformats.org/officeDocument/2006/customXml" ds:itemID="{815AA138-9AD8-4D34-A069-EF1C5B69E0A8}">
+<ds:datastoreItem xmlns:ds="http://schemas.openxmlformats.org/officeDocument/2006/customXml" ds:itemID="{A5A571EB-70DF-4D8F-B0F8-81AE19FA9760}">
   <ds:schemaRefs>
     <ds:schemaRef ds:uri="http://schemas.openxmlformats.org/officeDocument/2006/bibliography"/>
   </ds:schemaRefs>

</xml_diff>